<commit_message>
fix(all project) update the project report
</commit_message>
<xml_diff>
--- a/Doc/WorkInProgress/R_P-OO-SpaceInvaders-thonardou-01-Rapport_Thomas.docx
+++ b/Doc/WorkInProgress/R_P-OO-SpaceInvaders-thonardou-01-Rapport_Thomas.docx
@@ -3391,37 +3391,7 @@
         <w:rPr>
           <w:rFonts w:ascii="Calibri" w:hAnsi="Calibri" w:cs="Calibri"/>
         </w:rPr>
-        <w:t xml:space="preserve">. </w:t>
-      </w:r>
-      <w:r>
-        <w:rPr>
-          <w:rFonts w:ascii="Calibri" w:hAnsi="Calibri" w:cs="Calibri"/>
-        </w:rPr>
-        <w:t>Afin de garantir que ma palette de couleurs est accessible, j'ai consulté des personnes atteintes de daltonisme pour recueillir leurs impressions sur les couleurs qu'elles perçoivent. De plus, j'ai également utilisé un simulateur</w:t>
-      </w:r>
-      <w:r>
-        <w:rPr>
-          <w:rFonts w:ascii="Calibri" w:hAnsi="Calibri" w:cs="Calibri"/>
-        </w:rPr>
-        <w:t xml:space="preserve"> </w:t>
-      </w:r>
-      <w:r>
-        <w:rPr>
-          <w:rFonts w:ascii="Calibri" w:hAnsi="Calibri" w:cs="Calibri"/>
-        </w:rPr>
-        <w:t>de daltonisme</w:t>
-      </w:r>
-      <w:r>
-        <w:rPr>
-          <w:rFonts w:ascii="Calibri" w:hAnsi="Calibri" w:cs="Calibri"/>
-        </w:rPr>
-        <w:t xml:space="preserve"> comme</w:t>
-      </w:r>
-      <w:r>
-        <w:rPr>
-          <w:rFonts w:ascii="Calibri" w:hAnsi="Calibri" w:cs="Calibri"/>
-        </w:rPr>
-        <w:t xml:space="preserve"> </w:t>
+        <w:t xml:space="preserve">. Afin de garantir que ma palette de couleurs est accessible, j'ai consulté des personnes atteintes de daltonisme pour recueillir leurs impressions sur les couleurs qu'elles perçoivent. De plus, j'ai également utilisé un simulateur de daltonisme comme </w:t>
       </w:r>
       <w:hyperlink r:id="rId16" w:history="1">
         <w:r>
@@ -3436,13 +3406,7 @@
         <w:rPr>
           <w:rFonts w:ascii="Calibri" w:hAnsi="Calibri" w:cs="Calibri"/>
         </w:rPr>
-        <w:t xml:space="preserve"> </w:t>
-      </w:r>
-      <w:r>
-        <w:rPr>
-          <w:rFonts w:ascii="Calibri" w:hAnsi="Calibri" w:cs="Calibri"/>
-        </w:rPr>
-        <w:t>pour visualiser comment les personnes atteintes de différents types de daltonisme percevraient les couleurs de ma palette.</w:t>
+        <w:t xml:space="preserve"> pour visualiser comment les personnes atteintes de différents types de daltonisme percevraient les couleurs de ma palette.</w:t>
       </w:r>
     </w:p>
     <w:p>
@@ -3581,6 +3545,9 @@
         <w:jc w:val="center"/>
       </w:pPr>
       <w:r>
+        <w:rPr>
+          <w:noProof/>
+        </w:rPr>
         <w:drawing>
           <wp:inline distT="0" distB="0" distL="0" distR="0" wp14:anchorId="01FDF5C7" wp14:editId="74C7B240">
             <wp:extent cx="4521511" cy="2620104"/>
@@ -3925,10 +3892,7 @@
           </w:tcPr>
           <w:p>
             <w:r>
-              <w:t xml:space="preserve">Savoir si l’utilisateur va pour commencer une partie en </w:t>
-            </w:r>
-            <w:r>
-              <w:t>ligne</w:t>
+              <w:t>Savoir si l’utilisateur va pour commencer une partie en ligne</w:t>
             </w:r>
           </w:p>
         </w:tc>
@@ -4407,7 +4371,31 @@
         <w:rPr>
           <w:rFonts w:ascii="Calibri" w:hAnsi="Calibri" w:cs="Calibri"/>
         </w:rPr>
-        <w:t xml:space="preserve">Voici la requête que j’ai utilisé pour répondre à la demande du cahier des charges : </w:t>
+        <w:t xml:space="preserve">Voici la requête que </w:t>
+      </w:r>
+      <w:r>
+        <w:rPr>
+          <w:rFonts w:ascii="Calibri" w:hAnsi="Calibri" w:cs="Calibri"/>
+        </w:rPr>
+        <w:t>qu’il faut</w:t>
+      </w:r>
+      <w:r>
+        <w:rPr>
+          <w:rFonts w:ascii="Calibri" w:hAnsi="Calibri" w:cs="Calibri"/>
+        </w:rPr>
+        <w:t xml:space="preserve"> utilis</w:t>
+      </w:r>
+      <w:r>
+        <w:rPr>
+          <w:rFonts w:ascii="Calibri" w:hAnsi="Calibri" w:cs="Calibri"/>
+        </w:rPr>
+        <w:t>er</w:t>
+      </w:r>
+      <w:r>
+        <w:rPr>
+          <w:rFonts w:ascii="Calibri" w:hAnsi="Calibri" w:cs="Calibri"/>
+        </w:rPr>
+        <w:t xml:space="preserve"> pour répondre à la demande du cahier des charges : </w:t>
       </w:r>
       <w:r>
         <w:rPr>
@@ -4474,7 +4462,43 @@
         <w:rPr>
           <w:rFonts w:ascii="Calibri" w:hAnsi="Calibri" w:cs="Calibri"/>
         </w:rPr>
-        <w:t>Pour cette requête je vais sélectionner le pseudo et les leurs nombres de points comme demander dans la requête dans la table qui leur correspond grâce au "FROM". Le "ORDER BY" va permettre d’ordonner mes résultats (par défaut : par ordre croissant) le "DESC" va permettre d’ordonner par ordre décroissant et pour finir le "LIMIT 5" va permettre de sélection seulement les 5 premier résultats.</w:t>
+        <w:t xml:space="preserve">Pour cette requête </w:t>
+      </w:r>
+      <w:r>
+        <w:rPr>
+          <w:rFonts w:ascii="Calibri" w:hAnsi="Calibri" w:cs="Calibri"/>
+        </w:rPr>
+        <w:t>il est nécessaire de</w:t>
+      </w:r>
+      <w:r>
+        <w:rPr>
+          <w:rFonts w:ascii="Calibri" w:hAnsi="Calibri" w:cs="Calibri"/>
+        </w:rPr>
+        <w:t xml:space="preserve"> sélectionner le pseudo et les leurs nombres de points comme demander dans la requête dans la table qui leur correspond grâce au "FROM". Le "ORDER BY" va permettre d’ordonner </w:t>
+      </w:r>
+      <w:r>
+        <w:rPr>
+          <w:rFonts w:ascii="Calibri" w:hAnsi="Calibri" w:cs="Calibri"/>
+        </w:rPr>
+        <w:t>les</w:t>
+      </w:r>
+      <w:r>
+        <w:rPr>
+          <w:rFonts w:ascii="Calibri" w:hAnsi="Calibri" w:cs="Calibri"/>
+        </w:rPr>
+        <w:t xml:space="preserve"> résultats (par défaut : par ordre croissant) le "DESC"</w:t>
+      </w:r>
+      <w:r>
+        <w:rPr>
+          <w:rFonts w:ascii="Calibri" w:hAnsi="Calibri" w:cs="Calibri"/>
+        </w:rPr>
+        <w:t xml:space="preserve"> quand à lui</w:t>
+      </w:r>
+      <w:r>
+        <w:rPr>
+          <w:rFonts w:ascii="Calibri" w:hAnsi="Calibri" w:cs="Calibri"/>
+        </w:rPr>
+        <w:t xml:space="preserve"> va permettre d’ordonner par ordre décroissant et pour finir le "LIMIT 5" va permettre de sélection seulement les 5 premier résultats.</w:t>
       </w:r>
     </w:p>
     <w:p>
@@ -4515,7 +4539,19 @@
         <w:rPr>
           <w:rFonts w:ascii="Calibri" w:hAnsi="Calibri" w:cs="Calibri"/>
         </w:rPr>
-        <w:t xml:space="preserve">Voici ma requête : </w:t>
+        <w:t xml:space="preserve">Voici </w:t>
+      </w:r>
+      <w:r>
+        <w:rPr>
+          <w:rFonts w:ascii="Calibri" w:hAnsi="Calibri" w:cs="Calibri"/>
+        </w:rPr>
+        <w:t>l</w:t>
+      </w:r>
+      <w:r>
+        <w:rPr>
+          <w:rFonts w:ascii="Calibri" w:hAnsi="Calibri" w:cs="Calibri"/>
+        </w:rPr>
+        <w:t xml:space="preserve">a requête : </w:t>
       </w:r>
     </w:p>
     <w:p>
@@ -4589,7 +4625,31 @@
         <w:rPr>
           <w:rFonts w:ascii="Calibri" w:hAnsi="Calibri" w:cs="Calibri"/>
         </w:rPr>
-        <w:t>Sur cette requête je sélectionne le prix</w:t>
+        <w:t xml:space="preserve">Sur cette requête </w:t>
+      </w:r>
+      <w:r>
+        <w:rPr>
+          <w:rFonts w:ascii="Calibri" w:hAnsi="Calibri" w:cs="Calibri"/>
+        </w:rPr>
+        <w:t xml:space="preserve">il est indispensable de </w:t>
+      </w:r>
+      <w:r>
+        <w:rPr>
+          <w:rFonts w:ascii="Calibri" w:hAnsi="Calibri" w:cs="Calibri"/>
+        </w:rPr>
+        <w:t>sélectionne</w:t>
+      </w:r>
+      <w:r>
+        <w:rPr>
+          <w:rFonts w:ascii="Calibri" w:hAnsi="Calibri" w:cs="Calibri"/>
+        </w:rPr>
+        <w:t>r</w:t>
+      </w:r>
+      <w:r>
+        <w:rPr>
+          <w:rFonts w:ascii="Calibri" w:hAnsi="Calibri" w:cs="Calibri"/>
+        </w:rPr>
+        <w:t xml:space="preserve"> le prix</w:t>
       </w:r>
       <w:r>
         <w:rPr>
@@ -4625,27 +4685,37 @@
         <w:rPr>
           <w:rFonts w:ascii="Calibri" w:hAnsi="Calibri" w:cs="Calibri"/>
         </w:rPr>
-        <w:t xml:space="preserve">grâce au fonctions </w:t>
-      </w:r>
-      <w:proofErr w:type="gramStart"/>
-      <w:r>
-        <w:rPr>
-          <w:rFonts w:ascii="Calibri" w:hAnsi="Calibri" w:cs="Calibri"/>
-        </w:rPr>
-        <w:t>MAX(</w:t>
-      </w:r>
-      <w:proofErr w:type="gramEnd"/>
-      <w:r>
-        <w:rPr>
-          <w:rFonts w:ascii="Calibri" w:hAnsi="Calibri" w:cs="Calibri"/>
-        </w:rPr>
-        <w:t>), MIN(), AVG()</w:t>
-      </w:r>
-      <w:r>
-        <w:rPr>
-          <w:rFonts w:ascii="Calibri" w:hAnsi="Calibri" w:cs="Calibri"/>
-        </w:rPr>
-        <w:t xml:space="preserve"> je renomme ensuite les colonnes par les noms imposés grâce au alias (AS) depuis la table </w:t>
+        <w:t>grâce au fonctions MAX(), MIN(), AVG()</w:t>
+      </w:r>
+      <w:r>
+        <w:rPr>
+          <w:rFonts w:ascii="Calibri" w:hAnsi="Calibri" w:cs="Calibri"/>
+        </w:rPr>
+        <w:t xml:space="preserve"> </w:t>
+      </w:r>
+      <w:r>
+        <w:rPr>
+          <w:rFonts w:ascii="Calibri" w:hAnsi="Calibri" w:cs="Calibri"/>
+        </w:rPr>
+        <w:t>il est essentiel</w:t>
+      </w:r>
+      <w:r>
+        <w:rPr>
+          <w:rFonts w:ascii="Calibri" w:hAnsi="Calibri" w:cs="Calibri"/>
+        </w:rPr>
+        <w:t xml:space="preserve"> renomme</w:t>
+      </w:r>
+      <w:r>
+        <w:rPr>
+          <w:rFonts w:ascii="Calibri" w:hAnsi="Calibri" w:cs="Calibri"/>
+        </w:rPr>
+        <w:t xml:space="preserve">r </w:t>
+      </w:r>
+      <w:r>
+        <w:rPr>
+          <w:rFonts w:ascii="Calibri" w:hAnsi="Calibri" w:cs="Calibri"/>
+        </w:rPr>
+        <w:t xml:space="preserve">les colonnes par les noms imposés grâce au alias (AS) depuis la table </w:t>
       </w:r>
       <w:proofErr w:type="spellStart"/>
       <w:r>
@@ -4719,7 +4789,19 @@
         <w:rPr>
           <w:rFonts w:ascii="Calibri" w:hAnsi="Calibri" w:cs="Calibri"/>
         </w:rPr>
-        <w:t xml:space="preserve">Voici la requête que j’ai utilisé : </w:t>
+        <w:t>Voici la requête utilisé</w:t>
+      </w:r>
+      <w:r>
+        <w:rPr>
+          <w:rFonts w:ascii="Calibri" w:hAnsi="Calibri" w:cs="Calibri"/>
+        </w:rPr>
+        <w:t>e</w:t>
+      </w:r>
+      <w:r>
+        <w:rPr>
+          <w:rFonts w:ascii="Calibri" w:hAnsi="Calibri" w:cs="Calibri"/>
+        </w:rPr>
+        <w:t xml:space="preserve"> : </w:t>
       </w:r>
       <w:r>
         <w:rPr>
@@ -4786,21 +4868,141 @@
         <w:rPr>
           <w:rFonts w:ascii="Calibri" w:hAnsi="Calibri" w:cs="Calibri"/>
         </w:rPr>
-        <w:t xml:space="preserve">Sur cette commande je sélectionne le nombre de commande que chaque joueur à fait grâce à la fonction </w:t>
-      </w:r>
-      <w:proofErr w:type="gramStart"/>
-      <w:r>
-        <w:rPr>
-          <w:rFonts w:ascii="Calibri" w:hAnsi="Calibri" w:cs="Calibri"/>
-        </w:rPr>
-        <w:t>COUNT(</w:t>
-      </w:r>
-      <w:proofErr w:type="gramEnd"/>
-      <w:r>
-        <w:rPr>
-          <w:rFonts w:ascii="Calibri" w:hAnsi="Calibri" w:cs="Calibri"/>
-        </w:rPr>
-        <w:t>) et les joueurs les colonnes je les renomme avec des alias (AS) ensuite je regroupe le tout par joueur (GROUP BY) et ensuite j’ordonne le tout par le nombre de commande du plus grand au plus petit</w:t>
+        <w:t xml:space="preserve">Sur cette commande </w:t>
+      </w:r>
+      <w:r>
+        <w:rPr>
+          <w:rFonts w:ascii="Calibri" w:hAnsi="Calibri" w:cs="Calibri"/>
+        </w:rPr>
+        <w:t>il est nécessaire de</w:t>
+      </w:r>
+      <w:r>
+        <w:rPr>
+          <w:rFonts w:ascii="Calibri" w:hAnsi="Calibri" w:cs="Calibri"/>
+        </w:rPr>
+        <w:t xml:space="preserve"> sélectionne</w:t>
+      </w:r>
+      <w:r>
+        <w:rPr>
+          <w:rFonts w:ascii="Calibri" w:hAnsi="Calibri" w:cs="Calibri"/>
+        </w:rPr>
+        <w:t>r</w:t>
+      </w:r>
+      <w:r>
+        <w:rPr>
+          <w:rFonts w:ascii="Calibri" w:hAnsi="Calibri" w:cs="Calibri"/>
+        </w:rPr>
+        <w:t xml:space="preserve"> le nombre de commande que chaque joueur à fait grâce à la fonction COUNT() et </w:t>
+      </w:r>
+      <w:r>
+        <w:rPr>
+          <w:rFonts w:ascii="Calibri" w:hAnsi="Calibri" w:cs="Calibri"/>
+        </w:rPr>
+        <w:t xml:space="preserve">de sélectionner </w:t>
+      </w:r>
+      <w:proofErr w:type="spellStart"/>
+      <w:r>
+        <w:rPr>
+          <w:rFonts w:ascii="Calibri" w:hAnsi="Calibri" w:cs="Calibri"/>
+        </w:rPr>
+        <w:t>l’id</w:t>
+      </w:r>
+      <w:proofErr w:type="spellEnd"/>
+      <w:r>
+        <w:rPr>
+          <w:rFonts w:ascii="Calibri" w:hAnsi="Calibri" w:cs="Calibri"/>
+        </w:rPr>
+        <w:t xml:space="preserve"> des joueurs</w:t>
+      </w:r>
+      <w:r>
+        <w:rPr>
+          <w:rFonts w:ascii="Calibri" w:hAnsi="Calibri" w:cs="Calibri"/>
+        </w:rPr>
+        <w:t xml:space="preserve"> les colonnes</w:t>
+      </w:r>
+      <w:r>
+        <w:rPr>
+          <w:rFonts w:ascii="Calibri" w:hAnsi="Calibri" w:cs="Calibri"/>
+        </w:rPr>
+        <w:t>.</w:t>
+      </w:r>
+      <w:r>
+        <w:rPr>
+          <w:rFonts w:ascii="Calibri" w:hAnsi="Calibri" w:cs="Calibri"/>
+        </w:rPr>
+        <w:t xml:space="preserve"> </w:t>
+      </w:r>
+      <w:r>
+        <w:rPr>
+          <w:rFonts w:ascii="Calibri" w:hAnsi="Calibri" w:cs="Calibri"/>
+        </w:rPr>
+        <w:t>L’étape d’après consiste à</w:t>
+      </w:r>
+      <w:r>
+        <w:rPr>
+          <w:rFonts w:ascii="Calibri" w:hAnsi="Calibri" w:cs="Calibri"/>
+        </w:rPr>
+        <w:t xml:space="preserve"> renomme</w:t>
+      </w:r>
+      <w:r>
+        <w:rPr>
+          <w:rFonts w:ascii="Calibri" w:hAnsi="Calibri" w:cs="Calibri"/>
+        </w:rPr>
+        <w:t>r les colonnes</w:t>
+      </w:r>
+      <w:r>
+        <w:rPr>
+          <w:rFonts w:ascii="Calibri" w:hAnsi="Calibri" w:cs="Calibri"/>
+        </w:rPr>
+        <w:t xml:space="preserve"> avec des alias (AS) ensuite </w:t>
+      </w:r>
+      <w:r>
+        <w:rPr>
+          <w:rFonts w:ascii="Calibri" w:hAnsi="Calibri" w:cs="Calibri"/>
+        </w:rPr>
+        <w:t>il est indispensable de</w:t>
+      </w:r>
+      <w:r>
+        <w:rPr>
+          <w:rFonts w:ascii="Calibri" w:hAnsi="Calibri" w:cs="Calibri"/>
+        </w:rPr>
+        <w:t xml:space="preserve"> regroupe</w:t>
+      </w:r>
+      <w:r>
+        <w:rPr>
+          <w:rFonts w:ascii="Calibri" w:hAnsi="Calibri" w:cs="Calibri"/>
+        </w:rPr>
+        <w:t>r</w:t>
+      </w:r>
+      <w:r>
+        <w:rPr>
+          <w:rFonts w:ascii="Calibri" w:hAnsi="Calibri" w:cs="Calibri"/>
+        </w:rPr>
+        <w:t xml:space="preserve"> le tout par joueur (GROUP BY)</w:t>
+      </w:r>
+      <w:r>
+        <w:rPr>
+          <w:rFonts w:ascii="Calibri" w:hAnsi="Calibri" w:cs="Calibri"/>
+        </w:rPr>
+        <w:t xml:space="preserve">. L’étape suivante consiste à </w:t>
+      </w:r>
+      <w:r>
+        <w:rPr>
+          <w:rFonts w:ascii="Calibri" w:hAnsi="Calibri" w:cs="Calibri"/>
+        </w:rPr>
+        <w:t>ordonne</w:t>
+      </w:r>
+      <w:r>
+        <w:rPr>
+          <w:rFonts w:ascii="Calibri" w:hAnsi="Calibri" w:cs="Calibri"/>
+        </w:rPr>
+        <w:t>r</w:t>
+      </w:r>
+      <w:r>
+        <w:rPr>
+          <w:rFonts w:ascii="Calibri" w:hAnsi="Calibri" w:cs="Calibri"/>
+        </w:rPr>
+        <w:t xml:space="preserve"> le tout par le nombre de commande du plus grand au plus petit</w:t>
       </w:r>
     </w:p>
     <w:p>
@@ -4843,7 +5045,19 @@
         <w:rPr>
           <w:rFonts w:ascii="Calibri" w:hAnsi="Calibri" w:cs="Calibri"/>
         </w:rPr>
-        <w:t xml:space="preserve">Voici la commande que j’ai utilisé : </w:t>
+        <w:t xml:space="preserve">Voici la </w:t>
+      </w:r>
+      <w:r>
+        <w:rPr>
+          <w:rFonts w:ascii="Calibri" w:hAnsi="Calibri" w:cs="Calibri"/>
+        </w:rPr>
+        <w:t>requête</w:t>
+      </w:r>
+      <w:r>
+        <w:rPr>
+          <w:rFonts w:ascii="Calibri" w:hAnsi="Calibri" w:cs="Calibri"/>
+        </w:rPr>
+        <w:t xml:space="preserve">: </w:t>
       </w:r>
     </w:p>
     <w:p>
@@ -4919,25 +5133,41 @@
         </w:rPr>
         <w:t xml:space="preserve">Sur cette requête les début et pareil que pour la requête N°3 </w:t>
       </w:r>
-      <w:proofErr w:type="gramStart"/>
-      <w:r>
-        <w:rPr>
-          <w:rFonts w:ascii="Calibri" w:hAnsi="Calibri" w:cs="Calibri"/>
-        </w:rPr>
-        <w:t xml:space="preserve">sauf </w:t>
-      </w:r>
-      <w:r>
-        <w:rPr>
-          <w:rFonts w:ascii="Calibri" w:hAnsi="Calibri" w:cs="Calibri"/>
-        </w:rPr>
-        <w:t>qu’en</w:t>
-      </w:r>
-      <w:proofErr w:type="gramEnd"/>
-      <w:r>
-        <w:rPr>
-          <w:rFonts w:ascii="Calibri" w:hAnsi="Calibri" w:cs="Calibri"/>
-        </w:rPr>
-        <w:t xml:space="preserve"> plus de regrouper le tout par joueur je regroupe par </w:t>
+      <w:r>
+        <w:rPr>
+          <w:rFonts w:ascii="Calibri" w:hAnsi="Calibri" w:cs="Calibri"/>
+        </w:rPr>
+        <w:t>mais en</w:t>
+      </w:r>
+      <w:r>
+        <w:rPr>
+          <w:rFonts w:ascii="Calibri" w:hAnsi="Calibri" w:cs="Calibri"/>
+        </w:rPr>
+        <w:t xml:space="preserve"> plus de regrouper le tout par joueur </w:t>
+      </w:r>
+      <w:r>
+        <w:rPr>
+          <w:rFonts w:ascii="Calibri" w:hAnsi="Calibri" w:cs="Calibri"/>
+        </w:rPr>
+        <w:t>il faut</w:t>
+      </w:r>
+      <w:r>
+        <w:rPr>
+          <w:rFonts w:ascii="Calibri" w:hAnsi="Calibri" w:cs="Calibri"/>
+        </w:rPr>
+        <w:t xml:space="preserve"> regroupe</w:t>
+      </w:r>
+      <w:r>
+        <w:rPr>
+          <w:rFonts w:ascii="Calibri" w:hAnsi="Calibri" w:cs="Calibri"/>
+        </w:rPr>
+        <w:t>r</w:t>
+      </w:r>
+      <w:r>
+        <w:rPr>
+          <w:rFonts w:ascii="Calibri" w:hAnsi="Calibri" w:cs="Calibri"/>
+        </w:rPr>
+        <w:t xml:space="preserve"> par </w:t>
       </w:r>
       <w:r>
         <w:rPr>
@@ -4949,7 +5179,19 @@
         <w:rPr>
           <w:rFonts w:ascii="Calibri" w:hAnsi="Calibri" w:cs="Calibri"/>
         </w:rPr>
-        <w:t xml:space="preserve"> dont le nombre de commande et plus grand que deux si j’ai pu faire cette commande c’est grâce à la clause "HAVING" qui va mettre une condition sur chaque groupement</w:t>
+        <w:t xml:space="preserve"> dont le nombre de commande et plus grand que deux </w:t>
+      </w:r>
+      <w:r>
+        <w:rPr>
+          <w:rFonts w:ascii="Calibri" w:hAnsi="Calibri" w:cs="Calibri"/>
+        </w:rPr>
+        <w:t>si il est possible de réaliser cette partie</w:t>
+      </w:r>
+      <w:r>
+        <w:rPr>
+          <w:rFonts w:ascii="Calibri" w:hAnsi="Calibri" w:cs="Calibri"/>
+        </w:rPr>
+        <w:t xml:space="preserve"> c’est grâce à la clause "HAVING" qui va mettre une condition sur chaque groupement</w:t>
       </w:r>
     </w:p>
     <w:p>
@@ -5065,7 +5307,55 @@
         <w:rPr>
           <w:rFonts w:ascii="Calibri" w:hAnsi="Calibri" w:cs="Calibri"/>
         </w:rPr>
-        <w:t xml:space="preserve">Pour cette requête je sélectionne le pseudo des joueur le nom des armes de la commande ensuite fais </w:t>
+        <w:t xml:space="preserve">Pour cette requête </w:t>
+      </w:r>
+      <w:r>
+        <w:rPr>
+          <w:rFonts w:ascii="Calibri" w:hAnsi="Calibri" w:cs="Calibri"/>
+        </w:rPr>
+        <w:t>il est demandé</w:t>
+      </w:r>
+      <w:r>
+        <w:rPr>
+          <w:rFonts w:ascii="Calibri" w:hAnsi="Calibri" w:cs="Calibri"/>
+        </w:rPr>
+        <w:t xml:space="preserve"> </w:t>
+      </w:r>
+      <w:r>
+        <w:rPr>
+          <w:rFonts w:ascii="Calibri" w:hAnsi="Calibri" w:cs="Calibri"/>
+        </w:rPr>
+        <w:t xml:space="preserve">de </w:t>
+      </w:r>
+      <w:r>
+        <w:rPr>
+          <w:rFonts w:ascii="Calibri" w:hAnsi="Calibri" w:cs="Calibri"/>
+        </w:rPr>
+        <w:t>sélectionne</w:t>
+      </w:r>
+      <w:r>
+        <w:rPr>
+          <w:rFonts w:ascii="Calibri" w:hAnsi="Calibri" w:cs="Calibri"/>
+        </w:rPr>
+        <w:t>r</w:t>
+      </w:r>
+      <w:r>
+        <w:rPr>
+          <w:rFonts w:ascii="Calibri" w:hAnsi="Calibri" w:cs="Calibri"/>
+        </w:rPr>
+        <w:t xml:space="preserve"> le pseudo des joueur le nom des armes de la commande ensuite </w:t>
+      </w:r>
+      <w:r>
+        <w:rPr>
+          <w:rFonts w:ascii="Calibri" w:hAnsi="Calibri" w:cs="Calibri"/>
+        </w:rPr>
+        <w:t>il est nécessaire de faire</w:t>
+      </w:r>
+      <w:r>
+        <w:rPr>
+          <w:rFonts w:ascii="Calibri" w:hAnsi="Calibri" w:cs="Calibri"/>
+        </w:rPr>
+        <w:t xml:space="preserve"> </w:t>
       </w:r>
       <w:r>
         <w:rPr>
@@ -5089,21 +5379,19 @@
         <w:rPr>
           <w:rFonts w:ascii="Calibri" w:hAnsi="Calibri" w:cs="Calibri"/>
         </w:rPr>
-        <w:t xml:space="preserve"> pour pouvoir </w:t>
-      </w:r>
-      <w:proofErr w:type="gramStart"/>
-      <w:r>
-        <w:rPr>
-          <w:rFonts w:ascii="Calibri" w:hAnsi="Calibri" w:cs="Calibri"/>
-        </w:rPr>
-        <w:t>utilisé</w:t>
-      </w:r>
-      <w:proofErr w:type="gramEnd"/>
-      <w:r>
-        <w:rPr>
-          <w:rFonts w:ascii="Calibri" w:hAnsi="Calibri" w:cs="Calibri"/>
-        </w:rPr>
-        <w:t xml:space="preserve"> leurs données, j’ai décidé de faire un </w:t>
+        <w:t xml:space="preserve"> pour pouvoir utilisé leurs données, </w:t>
+      </w:r>
+      <w:r>
+        <w:rPr>
+          <w:rFonts w:ascii="Calibri" w:hAnsi="Calibri" w:cs="Calibri"/>
+        </w:rPr>
+        <w:t xml:space="preserve">il a été </w:t>
+      </w:r>
+      <w:r>
+        <w:rPr>
+          <w:rFonts w:ascii="Calibri" w:hAnsi="Calibri" w:cs="Calibri"/>
+        </w:rPr>
+        <w:t xml:space="preserve">décidé de faire un </w:t>
       </w:r>
       <w:proofErr w:type="spellStart"/>
       <w:r>
@@ -5131,7 +5419,19 @@
         <w:rPr>
           <w:rFonts w:ascii="Calibri" w:hAnsi="Calibri" w:cs="Calibri"/>
         </w:rPr>
-        <w:t xml:space="preserve"> (JOIN) car je veux seulement les joueur qui ont passé une commande </w:t>
+        <w:t xml:space="preserve"> (JOIN) car </w:t>
+      </w:r>
+      <w:r>
+        <w:rPr>
+          <w:rFonts w:ascii="Calibri" w:hAnsi="Calibri" w:cs="Calibri"/>
+        </w:rPr>
+        <w:t>il est demandé</w:t>
+      </w:r>
+      <w:r>
+        <w:rPr>
+          <w:rFonts w:ascii="Calibri" w:hAnsi="Calibri" w:cs="Calibri"/>
+        </w:rPr>
+        <w:t xml:space="preserve"> seulement les joueur qui ont passé une commande </w:t>
       </w:r>
     </w:p>
     <w:p>
@@ -5254,13 +5554,13 @@
         <w:rPr>
           <w:rFonts w:ascii="Calibri" w:hAnsi="Calibri" w:cs="Calibri"/>
         </w:rPr>
-        <w:t>Sur cette</w:t>
-      </w:r>
-      <w:r>
-        <w:rPr>
-          <w:rFonts w:ascii="Calibri" w:hAnsi="Calibri" w:cs="Calibri"/>
-        </w:rPr>
-        <w:t xml:space="preserve"> requête je sélectionne</w:t>
+        <w:t>Cette requête</w:t>
+      </w:r>
+      <w:r>
+        <w:rPr>
+          <w:rFonts w:ascii="Calibri" w:hAnsi="Calibri" w:cs="Calibri"/>
+        </w:rPr>
+        <w:t xml:space="preserve"> sélectionne</w:t>
       </w:r>
       <w:r>
         <w:rPr>
@@ -5284,7 +5584,19 @@
         <w:rPr>
           <w:rFonts w:ascii="Calibri" w:hAnsi="Calibri" w:cs="Calibri"/>
         </w:rPr>
-        <w:t xml:space="preserve"> je nomme ensuite la colonne « </w:t>
+        <w:t xml:space="preserve"> </w:t>
+      </w:r>
+      <w:r>
+        <w:rPr>
+          <w:rFonts w:ascii="Calibri" w:hAnsi="Calibri" w:cs="Calibri"/>
+        </w:rPr>
+        <w:t>ensuite elle</w:t>
+      </w:r>
+      <w:r>
+        <w:rPr>
+          <w:rFonts w:ascii="Calibri" w:hAnsi="Calibri" w:cs="Calibri"/>
+        </w:rPr>
+        <w:t xml:space="preserve"> nomme la colonne « </w:t>
       </w:r>
       <w:proofErr w:type="spellStart"/>
       <w:r>
@@ -5298,7 +5610,43 @@
         <w:rPr>
           <w:rFonts w:ascii="Calibri" w:hAnsi="Calibri" w:cs="Calibri"/>
         </w:rPr>
-        <w:t> » ensuite je sélectionne les joueur de la table commande je renomme la colonne en « </w:t>
+        <w:t> »</w:t>
+      </w:r>
+      <w:r>
+        <w:rPr>
+          <w:rFonts w:ascii="Calibri" w:hAnsi="Calibri" w:cs="Calibri"/>
+        </w:rPr>
+        <w:t xml:space="preserve">. L’étape d’après la requête </w:t>
+      </w:r>
+      <w:r>
+        <w:rPr>
+          <w:rFonts w:ascii="Calibri" w:hAnsi="Calibri" w:cs="Calibri"/>
+        </w:rPr>
+        <w:t xml:space="preserve">sélectionne les joueur de la table commande </w:t>
+      </w:r>
+      <w:r>
+        <w:rPr>
+          <w:rFonts w:ascii="Calibri" w:hAnsi="Calibri" w:cs="Calibri"/>
+        </w:rPr>
+        <w:t xml:space="preserve">et </w:t>
+      </w:r>
+      <w:r>
+        <w:rPr>
+          <w:rFonts w:ascii="Calibri" w:hAnsi="Calibri" w:cs="Calibri"/>
+        </w:rPr>
+        <w:t>renomme</w:t>
+      </w:r>
+      <w:r>
+        <w:rPr>
+          <w:rFonts w:ascii="Calibri" w:hAnsi="Calibri" w:cs="Calibri"/>
+        </w:rPr>
+        <w:t xml:space="preserve"> </w:t>
+      </w:r>
+      <w:r>
+        <w:rPr>
+          <w:rFonts w:ascii="Calibri" w:hAnsi="Calibri" w:cs="Calibri"/>
+        </w:rPr>
+        <w:t>la colonne en « </w:t>
       </w:r>
       <w:proofErr w:type="spellStart"/>
       <w:r>
@@ -5312,7 +5660,79 @@
         <w:rPr>
           <w:rFonts w:ascii="Calibri" w:hAnsi="Calibri" w:cs="Calibri"/>
         </w:rPr>
-        <w:t> » je joins mes table pour pouvoir utilisé les données des différentes tables ensuite je fais un GROUP BY pour connaitre le total de chaque joueur ensuite d’ordonne mes résultat par ordre décroissant en fonction du total dépensé et pour finir je prends que les 10 premier résultats</w:t>
+        <w:t> »</w:t>
+      </w:r>
+      <w:r>
+        <w:rPr>
+          <w:rFonts w:ascii="Calibri" w:hAnsi="Calibri" w:cs="Calibri"/>
+        </w:rPr>
+        <w:t>. L’étape d’après consiste à joindre l</w:t>
+      </w:r>
+      <w:r>
+        <w:rPr>
+          <w:rFonts w:ascii="Calibri" w:hAnsi="Calibri" w:cs="Calibri"/>
+        </w:rPr>
+        <w:t xml:space="preserve">es table pour pouvoir utilisé </w:t>
+      </w:r>
+      <w:r>
+        <w:rPr>
+          <w:rFonts w:ascii="Calibri" w:hAnsi="Calibri" w:cs="Calibri"/>
+        </w:rPr>
+        <w:t>leurs données</w:t>
+      </w:r>
+      <w:r>
+        <w:rPr>
+          <w:rFonts w:ascii="Calibri" w:hAnsi="Calibri" w:cs="Calibri"/>
+        </w:rPr>
+        <w:t xml:space="preserve"> ensuite </w:t>
+      </w:r>
+      <w:r>
+        <w:rPr>
+          <w:rFonts w:ascii="Calibri" w:hAnsi="Calibri" w:cs="Calibri"/>
+        </w:rPr>
+        <w:t xml:space="preserve">il est nécessaire de </w:t>
+      </w:r>
+      <w:r>
+        <w:rPr>
+          <w:rFonts w:ascii="Calibri" w:hAnsi="Calibri" w:cs="Calibri"/>
+        </w:rPr>
+        <w:t>fai</w:t>
+      </w:r>
+      <w:r>
+        <w:rPr>
+          <w:rFonts w:ascii="Calibri" w:hAnsi="Calibri" w:cs="Calibri"/>
+        </w:rPr>
+        <w:t>re</w:t>
+      </w:r>
+      <w:r>
+        <w:rPr>
+          <w:rFonts w:ascii="Calibri" w:hAnsi="Calibri" w:cs="Calibri"/>
+        </w:rPr>
+        <w:t xml:space="preserve"> un GROUP BY pour connaitre le total de chaque joueur ensuite </w:t>
+      </w:r>
+      <w:r>
+        <w:rPr>
+          <w:rFonts w:ascii="Calibri" w:hAnsi="Calibri" w:cs="Calibri"/>
+        </w:rPr>
+        <w:t>il faut ordonner l</w:t>
+      </w:r>
+      <w:r>
+        <w:rPr>
+          <w:rFonts w:ascii="Calibri" w:hAnsi="Calibri" w:cs="Calibri"/>
+        </w:rPr>
+        <w:t xml:space="preserve">es résultat par ordre décroissant en fonction du total dépensé et pour finir </w:t>
+      </w:r>
+      <w:r>
+        <w:rPr>
+          <w:rFonts w:ascii="Calibri" w:hAnsi="Calibri" w:cs="Calibri"/>
+        </w:rPr>
+        <w:t>la requête</w:t>
+      </w:r>
+      <w:r>
+        <w:rPr>
+          <w:rFonts w:ascii="Calibri" w:hAnsi="Calibri" w:cs="Calibri"/>
+        </w:rPr>
+        <w:t xml:space="preserve"> prend que les 10 premier résultats</w:t>
       </w:r>
     </w:p>
     <w:p>
@@ -5428,7 +5848,13 @@
         <w:rPr>
           <w:rFonts w:ascii="Calibri" w:hAnsi="Calibri" w:cs="Calibri"/>
         </w:rPr>
-        <w:t xml:space="preserve">Sur cette requête je sélectionne le pseudo des joueurs ainsi que </w:t>
+        <w:t>Cette</w:t>
+      </w:r>
+      <w:r>
+        <w:rPr>
+          <w:rFonts w:ascii="Calibri" w:hAnsi="Calibri" w:cs="Calibri"/>
+        </w:rPr>
+        <w:t xml:space="preserve"> requête sélectionne le pseudo des joueurs ainsi que </w:t>
       </w:r>
       <w:proofErr w:type="spellStart"/>
       <w:r>
@@ -5442,7 +5868,13 @@
         <w:rPr>
           <w:rFonts w:ascii="Calibri" w:hAnsi="Calibri" w:cs="Calibri"/>
         </w:rPr>
-        <w:t xml:space="preserve"> de leurs commandes ensuite je</w:t>
+        <w:t xml:space="preserve"> de leurs commandes ensuite </w:t>
+      </w:r>
+      <w:r>
+        <w:rPr>
+          <w:rFonts w:ascii="Calibri" w:hAnsi="Calibri" w:cs="Calibri"/>
+        </w:rPr>
+        <w:t>elle joint</w:t>
       </w:r>
       <w:r>
         <w:rPr>
@@ -5450,50 +5882,48 @@
         </w:rPr>
         <w:t xml:space="preserve"> </w:t>
       </w:r>
+      <w:r>
+        <w:rPr>
+          <w:rFonts w:ascii="Calibri" w:hAnsi="Calibri" w:cs="Calibri"/>
+        </w:rPr>
+        <w:t xml:space="preserve">avec </w:t>
+      </w:r>
+      <w:r>
+        <w:rPr>
+          <w:rFonts w:ascii="Calibri" w:hAnsi="Calibri" w:cs="Calibri"/>
+        </w:rPr>
+        <w:t xml:space="preserve">un right </w:t>
+      </w:r>
       <w:proofErr w:type="spellStart"/>
       <w:r>
         <w:rPr>
           <w:rFonts w:ascii="Calibri" w:hAnsi="Calibri" w:cs="Calibri"/>
         </w:rPr>
-        <w:t>joina</w:t>
+        <w:t>join</w:t>
       </w:r>
       <w:proofErr w:type="spellEnd"/>
       <w:r>
         <w:rPr>
           <w:rFonts w:ascii="Calibri" w:hAnsi="Calibri" w:cs="Calibri"/>
         </w:rPr>
+        <w:t xml:space="preserve"> car </w:t>
+      </w:r>
+      <w:r>
+        <w:rPr>
+          <w:rFonts w:ascii="Calibri" w:hAnsi="Calibri" w:cs="Calibri"/>
+        </w:rPr>
+        <w:t>il est aussi demandé de sélectionner</w:t>
+      </w:r>
+      <w:r>
+        <w:rPr>
+          <w:rFonts w:ascii="Calibri" w:hAnsi="Calibri" w:cs="Calibri"/>
+        </w:rPr>
         <w:t xml:space="preserve"> </w:t>
       </w:r>
       <w:r>
         <w:rPr>
           <w:rFonts w:ascii="Calibri" w:hAnsi="Calibri" w:cs="Calibri"/>
         </w:rPr>
-        <w:t xml:space="preserve">avec </w:t>
-      </w:r>
-      <w:r>
-        <w:rPr>
-          <w:rFonts w:ascii="Calibri" w:hAnsi="Calibri" w:cs="Calibri"/>
-        </w:rPr>
-        <w:t xml:space="preserve">un right </w:t>
-      </w:r>
-      <w:proofErr w:type="spellStart"/>
-      <w:r>
-        <w:rPr>
-          <w:rFonts w:ascii="Calibri" w:hAnsi="Calibri" w:cs="Calibri"/>
-        </w:rPr>
-        <w:t>join</w:t>
-      </w:r>
-      <w:proofErr w:type="spellEnd"/>
-      <w:r>
-        <w:rPr>
-          <w:rFonts w:ascii="Calibri" w:hAnsi="Calibri" w:cs="Calibri"/>
-        </w:rPr>
-        <w:t xml:space="preserve"> car je veux aussi </w:t>
-      </w:r>
-      <w:r>
-        <w:rPr>
-          <w:rFonts w:ascii="Calibri" w:hAnsi="Calibri" w:cs="Calibri"/>
-        </w:rPr>
         <w:t>les joueurs</w:t>
       </w:r>
       <w:r>
@@ -5557,7 +5987,6 @@
         <w:rPr>
           <w:rFonts w:ascii="Calibri" w:hAnsi="Calibri" w:cs="Calibri"/>
         </w:rPr>
-        <w:lastRenderedPageBreak/>
         <w:t>4.9 : Requête N°8</w:t>
       </w:r>
       <w:bookmarkEnd w:id="21"/>
@@ -5678,7 +6107,19 @@
         <w:rPr>
           <w:rFonts w:ascii="Calibri" w:hAnsi="Calibri" w:cs="Calibri"/>
         </w:rPr>
-        <w:t xml:space="preserve"> je fais un </w:t>
+        <w:t xml:space="preserve"> </w:t>
+      </w:r>
+      <w:r>
+        <w:rPr>
+          <w:rFonts w:ascii="Calibri" w:hAnsi="Calibri" w:cs="Calibri"/>
+        </w:rPr>
+        <w:t>elle fait</w:t>
+      </w:r>
+      <w:r>
+        <w:rPr>
+          <w:rFonts w:ascii="Calibri" w:hAnsi="Calibri" w:cs="Calibri"/>
+        </w:rPr>
+        <w:t xml:space="preserve"> un </w:t>
       </w:r>
       <w:proofErr w:type="spellStart"/>
       <w:r>
@@ -5706,7 +6147,31 @@
         <w:rPr>
           <w:rFonts w:ascii="Calibri" w:hAnsi="Calibri" w:cs="Calibri"/>
         </w:rPr>
-        <w:t xml:space="preserve"> car je veux afficher les commandes si elles existent ou pas</w:t>
+        <w:t xml:space="preserve"> car </w:t>
+      </w:r>
+      <w:r>
+        <w:rPr>
+          <w:rFonts w:ascii="Calibri" w:hAnsi="Calibri" w:cs="Calibri"/>
+        </w:rPr>
+        <w:t>il est demandé</w:t>
+      </w:r>
+      <w:r>
+        <w:rPr>
+          <w:rFonts w:ascii="Calibri" w:hAnsi="Calibri" w:cs="Calibri"/>
+        </w:rPr>
+        <w:t xml:space="preserve"> </w:t>
+      </w:r>
+      <w:r>
+        <w:rPr>
+          <w:rFonts w:ascii="Calibri" w:hAnsi="Calibri" w:cs="Calibri"/>
+        </w:rPr>
+        <w:t>d’</w:t>
+      </w:r>
+      <w:r>
+        <w:rPr>
+          <w:rFonts w:ascii="Calibri" w:hAnsi="Calibri" w:cs="Calibri"/>
+        </w:rPr>
+        <w:t>afficher les commandes si elles existent ou pas</w:t>
       </w:r>
     </w:p>
     <w:p>
@@ -5809,13 +6274,43 @@
         <w:rPr>
           <w:rFonts w:ascii="Calibri" w:hAnsi="Calibri" w:cs="Calibri"/>
         </w:rPr>
-        <w:t>Dans cette requête je sélectionne le nombre total de commande qu’un joueur a passé</w:t>
-      </w:r>
-      <w:r>
-        <w:rPr>
-          <w:rFonts w:ascii="Calibri" w:hAnsi="Calibri" w:cs="Calibri"/>
-        </w:rPr>
-        <w:t xml:space="preserve"> ensuite je joins les tables entre elles avec un </w:t>
+        <w:t xml:space="preserve">Cette requête sélectionne </w:t>
+      </w:r>
+      <w:r>
+        <w:rPr>
+          <w:rFonts w:ascii="Calibri" w:hAnsi="Calibri" w:cs="Calibri"/>
+        </w:rPr>
+        <w:t>le nombre total de commande qu’un joueur a passé</w:t>
+      </w:r>
+      <w:r>
+        <w:rPr>
+          <w:rFonts w:ascii="Calibri" w:hAnsi="Calibri" w:cs="Calibri"/>
+        </w:rPr>
+        <w:t xml:space="preserve"> ensuite </w:t>
+      </w:r>
+      <w:r>
+        <w:rPr>
+          <w:rFonts w:ascii="Calibri" w:hAnsi="Calibri" w:cs="Calibri"/>
+        </w:rPr>
+        <w:t>elle</w:t>
+      </w:r>
+      <w:r>
+        <w:rPr>
+          <w:rFonts w:ascii="Calibri" w:hAnsi="Calibri" w:cs="Calibri"/>
+        </w:rPr>
+        <w:t xml:space="preserve"> join</w:t>
+      </w:r>
+      <w:r>
+        <w:rPr>
+          <w:rFonts w:ascii="Calibri" w:hAnsi="Calibri" w:cs="Calibri"/>
+        </w:rPr>
+        <w:t>t</w:t>
+      </w:r>
+      <w:r>
+        <w:rPr>
+          <w:rFonts w:ascii="Calibri" w:hAnsi="Calibri" w:cs="Calibri"/>
+        </w:rPr>
+        <w:t xml:space="preserve"> les tables entre elles avec un </w:t>
       </w:r>
       <w:proofErr w:type="spellStart"/>
       <w:r>
@@ -5843,7 +6338,19 @@
         <w:rPr>
           <w:rFonts w:ascii="Calibri" w:hAnsi="Calibri" w:cs="Calibri"/>
         </w:rPr>
-        <w:t xml:space="preserve"> car je veux aussi </w:t>
+        <w:t xml:space="preserve"> car </w:t>
+      </w:r>
+      <w:r>
+        <w:rPr>
+          <w:rFonts w:ascii="Calibri" w:hAnsi="Calibri" w:cs="Calibri"/>
+        </w:rPr>
+        <w:t>il est aussi demandé de sélectionner</w:t>
+      </w:r>
+      <w:r>
+        <w:rPr>
+          <w:rFonts w:ascii="Calibri" w:hAnsi="Calibri" w:cs="Calibri"/>
+        </w:rPr>
+        <w:t xml:space="preserve"> </w:t>
       </w:r>
       <w:r>
         <w:rPr>
@@ -5855,7 +6362,19 @@
         <w:rPr>
           <w:rFonts w:ascii="Calibri" w:hAnsi="Calibri" w:cs="Calibri"/>
         </w:rPr>
-        <w:t xml:space="preserve"> qui n’ont pas passé de commande ensuite je trie les tout par joueur.</w:t>
+        <w:t xml:space="preserve"> qui n’ont pas passé de commande ensuite </w:t>
+      </w:r>
+      <w:r>
+        <w:rPr>
+          <w:rFonts w:ascii="Calibri" w:hAnsi="Calibri" w:cs="Calibri"/>
+        </w:rPr>
+        <w:t>la requête</w:t>
+      </w:r>
+      <w:r>
+        <w:rPr>
+          <w:rFonts w:ascii="Calibri" w:hAnsi="Calibri" w:cs="Calibri"/>
+        </w:rPr>
+        <w:t xml:space="preserve"> trie le tout par joueur.</w:t>
       </w:r>
     </w:p>
     <w:p>
@@ -5933,7 +6452,6 @@
         <w:rPr>
           <w:rFonts w:ascii="Calibri" w:hAnsi="Calibri" w:cs="Calibri"/>
         </w:rPr>
-        <w:lastRenderedPageBreak/>
         <w:t>4.11 : Requête N°10</w:t>
       </w:r>
       <w:bookmarkEnd w:id="23"/>
@@ -6022,7 +6540,13 @@
         <w:rPr>
           <w:rFonts w:ascii="Calibri" w:hAnsi="Calibri" w:cs="Calibri"/>
         </w:rPr>
-        <w:t xml:space="preserve">Sur cette requête je sélection </w:t>
+        <w:t>Cette requête sélectionne</w:t>
+      </w:r>
+      <w:r>
+        <w:rPr>
+          <w:rFonts w:ascii="Calibri" w:hAnsi="Calibri" w:cs="Calibri"/>
+        </w:rPr>
+        <w:t xml:space="preserve"> </w:t>
       </w:r>
       <w:proofErr w:type="spellStart"/>
       <w:r>
@@ -6036,48 +6560,92 @@
         <w:rPr>
           <w:rFonts w:ascii="Calibri" w:hAnsi="Calibri" w:cs="Calibri"/>
         </w:rPr>
-        <w:t xml:space="preserve"> des joueurs ensuite je joins me table entres elles avec un JOIN (INNER JOIN) ensuite je trie les tout par joueur mais seulement si le nombre d’arme </w:t>
+        <w:t xml:space="preserve"> des joueurs ensuite </w:t>
+      </w:r>
+      <w:r>
+        <w:rPr>
+          <w:rFonts w:ascii="Calibri" w:hAnsi="Calibri" w:cs="Calibri"/>
+        </w:rPr>
+        <w:t>elle</w:t>
+      </w:r>
+      <w:r>
+        <w:rPr>
+          <w:rFonts w:ascii="Calibri" w:hAnsi="Calibri" w:cs="Calibri"/>
+        </w:rPr>
+        <w:t xml:space="preserve"> join</w:t>
+      </w:r>
+      <w:r>
+        <w:rPr>
+          <w:rFonts w:ascii="Calibri" w:hAnsi="Calibri" w:cs="Calibri"/>
+        </w:rPr>
+        <w:t>t</w:t>
+      </w:r>
+      <w:r>
+        <w:rPr>
+          <w:rFonts w:ascii="Calibri" w:hAnsi="Calibri" w:cs="Calibri"/>
+        </w:rPr>
+        <w:t xml:space="preserve"> </w:t>
+      </w:r>
+      <w:r>
+        <w:rPr>
+          <w:rFonts w:ascii="Calibri" w:hAnsi="Calibri" w:cs="Calibri"/>
+        </w:rPr>
+        <w:t>les</w:t>
+      </w:r>
+      <w:r>
+        <w:rPr>
+          <w:rFonts w:ascii="Calibri" w:hAnsi="Calibri" w:cs="Calibri"/>
+        </w:rPr>
+        <w:t xml:space="preserve"> table</w:t>
+      </w:r>
+      <w:r>
+        <w:rPr>
+          <w:rFonts w:ascii="Calibri" w:hAnsi="Calibri" w:cs="Calibri"/>
+        </w:rPr>
+        <w:t>s</w:t>
+      </w:r>
+      <w:r>
+        <w:rPr>
+          <w:rFonts w:ascii="Calibri" w:hAnsi="Calibri" w:cs="Calibri"/>
+        </w:rPr>
+        <w:t xml:space="preserve"> entres elles avec un JOIN (INNER JOIN) ensuite </w:t>
+      </w:r>
+      <w:r>
+        <w:rPr>
+          <w:rFonts w:ascii="Calibri" w:hAnsi="Calibri" w:cs="Calibri"/>
+        </w:rPr>
+        <w:t>elle</w:t>
+      </w:r>
+      <w:r>
+        <w:rPr>
+          <w:rFonts w:ascii="Calibri" w:hAnsi="Calibri" w:cs="Calibri"/>
+        </w:rPr>
+        <w:t xml:space="preserve"> trie le tout par joueur mais seulement si le nombre d’arme </w:t>
+      </w:r>
+      <w:r>
+        <w:rPr>
+          <w:rFonts w:ascii="Calibri" w:hAnsi="Calibri" w:cs="Calibri"/>
+        </w:rPr>
+        <w:t>différentes</w:t>
+      </w:r>
+      <w:r>
+        <w:rPr>
+          <w:rFonts w:ascii="Calibri" w:hAnsi="Calibri" w:cs="Calibri"/>
+        </w:rPr>
+        <w:t xml:space="preserve"> (COUNT(DISTINCT </w:t>
       </w:r>
       <w:proofErr w:type="spellStart"/>
       <w:r>
         <w:rPr>
           <w:rFonts w:ascii="Calibri" w:hAnsi="Calibri" w:cs="Calibri"/>
         </w:rPr>
-        <w:t>differente</w:t>
+        <w:t>fkArme</w:t>
       </w:r>
       <w:proofErr w:type="spellEnd"/>
       <w:r>
         <w:rPr>
           <w:rFonts w:ascii="Calibri" w:hAnsi="Calibri" w:cs="Calibri"/>
         </w:rPr>
-        <w:t xml:space="preserve"> (</w:t>
-      </w:r>
-      <w:proofErr w:type="gramStart"/>
-      <w:r>
-        <w:rPr>
-          <w:rFonts w:ascii="Calibri" w:hAnsi="Calibri" w:cs="Calibri"/>
-        </w:rPr>
-        <w:t>COUNT(</w:t>
-      </w:r>
-      <w:proofErr w:type="gramEnd"/>
-      <w:r>
-        <w:rPr>
-          <w:rFonts w:ascii="Calibri" w:hAnsi="Calibri" w:cs="Calibri"/>
-        </w:rPr>
-        <w:t xml:space="preserve">DISTINCT </w:t>
-      </w:r>
-      <w:proofErr w:type="spellStart"/>
-      <w:r>
-        <w:rPr>
-          <w:rFonts w:ascii="Calibri" w:hAnsi="Calibri" w:cs="Calibri"/>
-        </w:rPr>
-        <w:t>fkArme</w:t>
-      </w:r>
-      <w:proofErr w:type="spellEnd"/>
-      <w:r>
-        <w:rPr>
-          <w:rFonts w:ascii="Calibri" w:hAnsi="Calibri" w:cs="Calibri"/>
-        </w:rPr>
         <w:t xml:space="preserve">)) et plus grand que trois </w:t>
       </w:r>
     </w:p>
@@ -6150,7 +6718,31 @@
         <w:rPr>
           <w:rFonts w:ascii="Calibri" w:hAnsi="Calibri" w:cs="Calibri"/>
         </w:rPr>
-        <w:t xml:space="preserve"> d’utilisateur j’ai alors utilisé ces trois requêtes : </w:t>
+        <w:t xml:space="preserve"> d’utilisateur</w:t>
+      </w:r>
+      <w:r>
+        <w:rPr>
+          <w:rFonts w:ascii="Calibri" w:hAnsi="Calibri" w:cs="Calibri"/>
+        </w:rPr>
+        <w:t xml:space="preserve"> et</w:t>
+      </w:r>
+      <w:r>
+        <w:rPr>
+          <w:rFonts w:ascii="Calibri" w:hAnsi="Calibri" w:cs="Calibri"/>
+        </w:rPr>
+        <w:t xml:space="preserve"> </w:t>
+      </w:r>
+      <w:r>
+        <w:rPr>
+          <w:rFonts w:ascii="Calibri" w:hAnsi="Calibri" w:cs="Calibri"/>
+        </w:rPr>
+        <w:t>dans ce but il est nécessaire d’</w:t>
+      </w:r>
+      <w:r>
+        <w:rPr>
+          <w:rFonts w:ascii="Calibri" w:hAnsi="Calibri" w:cs="Calibri"/>
+        </w:rPr>
+        <w:t xml:space="preserve">utilisé ces trois requêtes : </w:t>
       </w:r>
     </w:p>
     <w:p>
@@ -6214,56 +6806,6 @@
           </wp:inline>
         </w:drawing>
       </w:r>
-    </w:p>
-    <w:p>
-      <w:pPr>
-        <w:rPr>
-          <w:rFonts w:ascii="Calibri" w:hAnsi="Calibri" w:cs="Calibri"/>
-        </w:rPr>
-      </w:pPr>
-      <w:r>
-        <w:rPr>
-          <w:rFonts w:ascii="Calibri" w:hAnsi="Calibri" w:cs="Calibri"/>
-        </w:rPr>
-        <w:t xml:space="preserve">J’ai utilisé des rôles pour pouvoir </w:t>
-      </w:r>
-      <w:r>
-        <w:rPr>
-          <w:rFonts w:ascii="Calibri" w:hAnsi="Calibri" w:cs="Calibri"/>
-        </w:rPr>
-        <w:t>représenter</w:t>
-      </w:r>
-      <w:r>
-        <w:rPr>
-          <w:rFonts w:ascii="Calibri" w:hAnsi="Calibri" w:cs="Calibri"/>
-        </w:rPr>
-        <w:t xml:space="preserve"> </w:t>
-      </w:r>
-      <w:r>
-        <w:rPr>
-          <w:rFonts w:ascii="Calibri" w:hAnsi="Calibri" w:cs="Calibri"/>
-        </w:rPr>
-        <w:t>mes types</w:t>
-      </w:r>
-      <w:r>
-        <w:rPr>
-          <w:rFonts w:ascii="Calibri" w:hAnsi="Calibri" w:cs="Calibri"/>
-        </w:rPr>
-        <w:t xml:space="preserve"> d’utilisateur</w:t>
-      </w:r>
-      <w:r>
-        <w:rPr>
-          <w:rFonts w:ascii="Calibri" w:hAnsi="Calibri" w:cs="Calibri"/>
-        </w:rPr>
-        <w:t xml:space="preserve">. </w:t>
-      </w:r>
-    </w:p>
-    <w:p>
-      <w:pPr>
-        <w:rPr>
-          <w:rFonts w:ascii="Calibri" w:hAnsi="Calibri" w:cs="Calibri"/>
-        </w:rPr>
-      </w:pPr>
       <w:r>
         <w:rPr>
           <w:rFonts w:ascii="Calibri" w:hAnsi="Calibri" w:cs="Calibri"/>
@@ -6282,7 +6824,25 @@
           <w:rFonts w:ascii="Calibri" w:hAnsi="Calibri" w:cs="Calibri"/>
         </w:rPr>
         <w:lastRenderedPageBreak/>
-        <w:t>J’ai aussi dû utiliser créer un utilisateur pas type voici les requêtes que j’ai utilisé pour les créer et assigné les utilisateurs à leurs rôles :</w:t>
+        <w:t>Il a été nécessaire de</w:t>
+      </w:r>
+      <w:r>
+        <w:rPr>
+          <w:rFonts w:ascii="Calibri" w:hAnsi="Calibri" w:cs="Calibri"/>
+        </w:rPr>
+        <w:t xml:space="preserve"> créer un utilisateur pas type voici les requêtes que </w:t>
+      </w:r>
+      <w:r>
+        <w:rPr>
+          <w:rFonts w:ascii="Calibri" w:hAnsi="Calibri" w:cs="Calibri"/>
+        </w:rPr>
+        <w:t>qu’il faut</w:t>
+      </w:r>
+      <w:r>
+        <w:rPr>
+          <w:rFonts w:ascii="Calibri" w:hAnsi="Calibri" w:cs="Calibri"/>
+        </w:rPr>
+        <w:t xml:space="preserve"> utilisé pour les créer et assigné les utilisateurs à leurs rôles :</w:t>
       </w:r>
     </w:p>
     <w:p>
@@ -6357,7 +6917,19 @@
         <w:rPr>
           <w:rFonts w:ascii="Calibri" w:hAnsi="Calibri" w:cs="Calibri"/>
         </w:rPr>
-        <w:t xml:space="preserve">Dans la première partie je créer </w:t>
+        <w:t xml:space="preserve">Dans la première partie </w:t>
+      </w:r>
+      <w:r>
+        <w:rPr>
+          <w:rFonts w:ascii="Calibri" w:hAnsi="Calibri" w:cs="Calibri"/>
+        </w:rPr>
+        <w:t>la requête</w:t>
+      </w:r>
+      <w:r>
+        <w:rPr>
+          <w:rFonts w:ascii="Calibri" w:hAnsi="Calibri" w:cs="Calibri"/>
+        </w:rPr>
+        <w:t xml:space="preserve"> crée </w:t>
       </w:r>
       <w:r>
         <w:rPr>
@@ -6381,13 +6953,37 @@
         <w:rPr>
           <w:rFonts w:ascii="Calibri" w:hAnsi="Calibri" w:cs="Calibri"/>
         </w:rPr>
-        <w:t xml:space="preserve"> "localhost" et je leur donn</w:t>
-      </w:r>
-      <w:r>
-        <w:rPr>
-          <w:rFonts w:ascii="Calibri" w:hAnsi="Calibri" w:cs="Calibri"/>
-        </w:rPr>
-        <w:t>e le mot de passe "</w:t>
+        <w:t xml:space="preserve"> "localhost" et leur</w:t>
+      </w:r>
+      <w:r>
+        <w:rPr>
+          <w:rFonts w:ascii="Calibri" w:hAnsi="Calibri" w:cs="Calibri"/>
+        </w:rPr>
+        <w:t>s</w:t>
+      </w:r>
+      <w:r>
+        <w:rPr>
+          <w:rFonts w:ascii="Calibri" w:hAnsi="Calibri" w:cs="Calibri"/>
+        </w:rPr>
+        <w:t xml:space="preserve"> donn</w:t>
+      </w:r>
+      <w:r>
+        <w:rPr>
+          <w:rFonts w:ascii="Calibri" w:hAnsi="Calibri" w:cs="Calibri"/>
+        </w:rPr>
+        <w:t>e</w:t>
+      </w:r>
+      <w:r>
+        <w:rPr>
+          <w:rFonts w:ascii="Calibri" w:hAnsi="Calibri" w:cs="Calibri"/>
+        </w:rPr>
+        <w:t>nt</w:t>
+      </w:r>
+      <w:r>
+        <w:rPr>
+          <w:rFonts w:ascii="Calibri" w:hAnsi="Calibri" w:cs="Calibri"/>
+        </w:rPr>
+        <w:t xml:space="preserve"> le mot de passe "</w:t>
       </w:r>
       <w:proofErr w:type="spellStart"/>
       <w:r>
@@ -6401,7 +6997,19 @@
         <w:rPr>
           <w:rFonts w:ascii="Calibri" w:hAnsi="Calibri" w:cs="Calibri"/>
         </w:rPr>
-        <w:t xml:space="preserve">" grâce au "IDENTIFIED BY".  Ensuite j’assigne </w:t>
+        <w:t xml:space="preserve">" grâce au "IDENTIFIED BY".  Ensuite </w:t>
+      </w:r>
+      <w:r>
+        <w:rPr>
+          <w:rFonts w:ascii="Calibri" w:hAnsi="Calibri" w:cs="Calibri"/>
+        </w:rPr>
+        <w:t xml:space="preserve">elle </w:t>
+      </w:r>
+      <w:r>
+        <w:rPr>
+          <w:rFonts w:ascii="Calibri" w:hAnsi="Calibri" w:cs="Calibri"/>
+        </w:rPr>
+        <w:t xml:space="preserve">assigne </w:t>
       </w:r>
       <w:r>
         <w:rPr>
@@ -6484,7 +7092,31 @@
         <w:rPr>
           <w:rFonts w:ascii="Calibri" w:hAnsi="Calibri" w:cs="Calibri"/>
         </w:rPr>
-        <w:t xml:space="preserve">Voici la requête que j’ai utilisé pour donner les permissions d’écriture, lecture, suppression, mis à jour, gestion des permissions pour ce rôle : </w:t>
+        <w:t xml:space="preserve">Voici la requête </w:t>
+      </w:r>
+      <w:r>
+        <w:rPr>
+          <w:rFonts w:ascii="Calibri" w:hAnsi="Calibri" w:cs="Calibri"/>
+        </w:rPr>
+        <w:t xml:space="preserve">qu’il faut </w:t>
+      </w:r>
+      <w:r>
+        <w:rPr>
+          <w:rFonts w:ascii="Calibri" w:hAnsi="Calibri" w:cs="Calibri"/>
+        </w:rPr>
+        <w:t>utilis</w:t>
+      </w:r>
+      <w:r>
+        <w:rPr>
+          <w:rFonts w:ascii="Calibri" w:hAnsi="Calibri" w:cs="Calibri"/>
+        </w:rPr>
+        <w:t>er</w:t>
+      </w:r>
+      <w:r>
+        <w:rPr>
+          <w:rFonts w:ascii="Calibri" w:hAnsi="Calibri" w:cs="Calibri"/>
+        </w:rPr>
+        <w:t xml:space="preserve"> pour donner les permissions d’écriture, lecture, suppression, mis à jour, gestion des permissions pour ce rôle : </w:t>
       </w:r>
     </w:p>
     <w:p>
@@ -6558,7 +7190,19 @@
         <w:rPr>
           <w:rFonts w:ascii="Calibri" w:hAnsi="Calibri" w:cs="Calibri"/>
         </w:rPr>
-        <w:t xml:space="preserve">Sur cette requête je donne </w:t>
+        <w:t>Sur cette requête</w:t>
+      </w:r>
+      <w:r>
+        <w:rPr>
+          <w:rFonts w:ascii="Calibri" w:hAnsi="Calibri" w:cs="Calibri"/>
+        </w:rPr>
+        <w:t xml:space="preserve"> </w:t>
+      </w:r>
+      <w:r>
+        <w:rPr>
+          <w:rFonts w:ascii="Calibri" w:hAnsi="Calibri" w:cs="Calibri"/>
+        </w:rPr>
+        <w:t xml:space="preserve">donne </w:t>
       </w:r>
       <w:r>
         <w:rPr>
@@ -6582,7 +7226,19 @@
         <w:rPr>
           <w:rFonts w:ascii="Calibri" w:hAnsi="Calibri" w:cs="Calibri"/>
         </w:rPr>
-        <w:t xml:space="preserve"> sur la base de </w:t>
+        <w:t xml:space="preserve"> </w:t>
+      </w:r>
+      <w:r>
+        <w:rPr>
+          <w:rFonts w:ascii="Calibri" w:hAnsi="Calibri" w:cs="Calibri"/>
+        </w:rPr>
+        <w:t xml:space="preserve">grâce au « ALL PRIVILEGES » </w:t>
+      </w:r>
+      <w:r>
+        <w:rPr>
+          <w:rFonts w:ascii="Calibri" w:hAnsi="Calibri" w:cs="Calibri"/>
+        </w:rPr>
+        <w:t xml:space="preserve">sur la base de </w:t>
       </w:r>
       <w:r>
         <w:rPr>
@@ -6608,21 +7264,7 @@
         <w:rPr>
           <w:rFonts w:ascii="Calibri" w:hAnsi="Calibri" w:cs="Calibri"/>
         </w:rPr>
-        <w:t xml:space="preserve"> avec </w:t>
-      </w:r>
-      <w:proofErr w:type="gramStart"/>
-      <w:r>
-        <w:rPr>
-          <w:rFonts w:ascii="Calibri" w:hAnsi="Calibri" w:cs="Calibri"/>
-        </w:rPr>
-        <w:t>les permission</w:t>
-      </w:r>
-      <w:proofErr w:type="gramEnd"/>
-      <w:r>
-        <w:rPr>
-          <w:rFonts w:ascii="Calibri" w:hAnsi="Calibri" w:cs="Calibri"/>
-        </w:rPr>
-        <w:t xml:space="preserve"> de pouvoir gérer les utilisateur </w:t>
+        <w:t xml:space="preserve"> avec les permission de pouvoir gérer les utilisateur </w:t>
       </w:r>
     </w:p>
     <w:p>
@@ -6679,7 +7321,19 @@
         <w:rPr>
           <w:rFonts w:ascii="Calibri" w:hAnsi="Calibri" w:cs="Calibri"/>
         </w:rPr>
-        <w:t>Voici la requête que j’ai utilisé pour donner les permissions de Lire les informations des armes, créer une commande et lire toutes les commandes :</w:t>
+        <w:t xml:space="preserve">Voici la </w:t>
+      </w:r>
+      <w:r>
+        <w:rPr>
+          <w:rFonts w:ascii="Calibri" w:hAnsi="Calibri" w:cs="Calibri"/>
+        </w:rPr>
+        <w:t>requête qui donner</w:t>
+      </w:r>
+      <w:r>
+        <w:rPr>
+          <w:rFonts w:ascii="Calibri" w:hAnsi="Calibri" w:cs="Calibri"/>
+        </w:rPr>
+        <w:t xml:space="preserve"> les permissions de Lire les informations des armes, créer une commande et lire toutes les commandes :</w:t>
       </w:r>
     </w:p>
     <w:p>
@@ -6759,7 +7413,13 @@
         <w:rPr>
           <w:rFonts w:ascii="Calibri" w:hAnsi="Calibri" w:cs="Calibri"/>
         </w:rPr>
-        <w:t xml:space="preserve">Sur la première requête je lui donne uniquement la permission de sélectionner les données de la table </w:t>
+        <w:t>L</w:t>
+      </w:r>
+      <w:r>
+        <w:rPr>
+          <w:rFonts w:ascii="Calibri" w:hAnsi="Calibri" w:cs="Calibri"/>
+        </w:rPr>
+        <w:t xml:space="preserve">a première requête donne uniquement la permission de sélectionner les données de la table </w:t>
       </w:r>
       <w:proofErr w:type="spellStart"/>
       <w:r>
@@ -6773,13 +7433,19 @@
         <w:rPr>
           <w:rFonts w:ascii="Calibri" w:hAnsi="Calibri" w:cs="Calibri"/>
         </w:rPr>
-        <w:t xml:space="preserve">. Ensuite je lui </w:t>
-      </w:r>
-      <w:r>
-        <w:rPr>
-          <w:rFonts w:ascii="Calibri" w:hAnsi="Calibri" w:cs="Calibri"/>
-        </w:rPr>
-        <w:t>permets</w:t>
+        <w:t xml:space="preserve"> pour pouvoir sélectionner les infos</w:t>
+      </w:r>
+      <w:r>
+        <w:rPr>
+          <w:rFonts w:ascii="Calibri" w:hAnsi="Calibri" w:cs="Calibri"/>
+        </w:rPr>
+        <w:t xml:space="preserve">. Ensuite </w:t>
+      </w:r>
+      <w:r>
+        <w:rPr>
+          <w:rFonts w:ascii="Calibri" w:hAnsi="Calibri" w:cs="Calibri"/>
+        </w:rPr>
+        <w:t>la requête donne les permissions</w:t>
       </w:r>
       <w:r>
         <w:rPr>
@@ -7058,16 +7724,26 @@
         <w:rPr>
           <w:rFonts w:ascii="Calibri" w:hAnsi="Calibri" w:cs="Calibri"/>
         </w:rPr>
-        <w:t xml:space="preserve"> commande que j’ai </w:t>
-      </w:r>
-      <w:proofErr w:type="spellStart"/>
-      <w:r>
-        <w:rPr>
-          <w:rFonts w:ascii="Calibri" w:hAnsi="Calibri" w:cs="Calibri"/>
-        </w:rPr>
-        <w:t>executé</w:t>
-      </w:r>
-      <w:proofErr w:type="spellEnd"/>
+        <w:t xml:space="preserve"> commande </w:t>
+      </w:r>
+      <w:r>
+        <w:rPr>
+          <w:rFonts w:ascii="Calibri" w:hAnsi="Calibri" w:cs="Calibri"/>
+        </w:rPr>
+        <w:t>nécessaire afin</w:t>
+      </w:r>
+      <w:r>
+        <w:rPr>
+          <w:rFonts w:ascii="Calibri" w:hAnsi="Calibri" w:cs="Calibri"/>
+        </w:rPr>
+        <w:t xml:space="preserve"> </w:t>
+      </w:r>
+      <w:r>
+        <w:rPr>
+          <w:rFonts w:ascii="Calibri" w:hAnsi="Calibri" w:cs="Calibri"/>
+        </w:rPr>
+        <w:t>d’exporter une base de donnée</w:t>
+      </w:r>
       <w:r>
         <w:rPr>
           <w:rFonts w:ascii="Calibri" w:hAnsi="Calibri" w:cs="Calibri"/>
@@ -7160,7 +7836,25 @@
         <w:rPr>
           <w:rFonts w:ascii="Calibri" w:hAnsi="Calibri" w:cs="Calibri"/>
         </w:rPr>
-        <w:t xml:space="preserve">Dans cette commande d’abord j’ouvre un terminale docker grâce au « docker </w:t>
+        <w:t xml:space="preserve">Dans cette commande </w:t>
+      </w:r>
+      <w:r>
+        <w:rPr>
+          <w:rFonts w:ascii="Calibri" w:hAnsi="Calibri" w:cs="Calibri"/>
+        </w:rPr>
+        <w:t xml:space="preserve">ouvre </w:t>
+      </w:r>
+      <w:r>
+        <w:rPr>
+          <w:rFonts w:ascii="Calibri" w:hAnsi="Calibri" w:cs="Calibri"/>
+        </w:rPr>
+        <w:t>un</w:t>
+      </w:r>
+      <w:r>
+        <w:rPr>
+          <w:rFonts w:ascii="Calibri" w:hAnsi="Calibri" w:cs="Calibri"/>
+        </w:rPr>
+        <w:t xml:space="preserve"> terminale docker grâce au « docker </w:t>
       </w:r>
       <w:proofErr w:type="spellStart"/>
       <w:r>
@@ -7174,7 +7868,19 @@
         <w:rPr>
           <w:rFonts w:ascii="Calibri" w:hAnsi="Calibri" w:cs="Calibri"/>
         </w:rPr>
-        <w:t xml:space="preserve"> -i {id container docker} » ensuite j’exécute la commande </w:t>
+        <w:t xml:space="preserve"> -i {id container docker} » ensuite </w:t>
+      </w:r>
+      <w:r>
+        <w:rPr>
+          <w:rFonts w:ascii="Calibri" w:hAnsi="Calibri" w:cs="Calibri"/>
+        </w:rPr>
+        <w:t xml:space="preserve">elle </w:t>
+      </w:r>
+      <w:r>
+        <w:rPr>
+          <w:rFonts w:ascii="Calibri" w:hAnsi="Calibri" w:cs="Calibri"/>
+        </w:rPr>
+        <w:t xml:space="preserve">exécute la commande </w:t>
       </w:r>
       <w:proofErr w:type="spellStart"/>
       <w:r>
@@ -7226,35 +7932,43 @@
         <w:rPr>
           <w:rFonts w:ascii="Calibri" w:hAnsi="Calibri" w:cs="Calibri"/>
         </w:rPr>
-        <w:t xml:space="preserve"> dans le script car par défaut ils n’y sont pas ensuite je dis la base de </w:t>
-      </w:r>
-      <w:proofErr w:type="gramStart"/>
-      <w:r>
-        <w:rPr>
-          <w:rFonts w:ascii="Calibri" w:hAnsi="Calibri" w:cs="Calibri"/>
-        </w:rPr>
-        <w:t>donnée</w:t>
-      </w:r>
-      <w:proofErr w:type="gramEnd"/>
-      <w:r>
-        <w:rPr>
-          <w:rFonts w:ascii="Calibri" w:hAnsi="Calibri" w:cs="Calibri"/>
-        </w:rPr>
-        <w:t xml:space="preserve"> que je veux </w:t>
-      </w:r>
-      <w:proofErr w:type="spellStart"/>
-      <w:r>
-        <w:rPr>
-          <w:rFonts w:ascii="Calibri" w:hAnsi="Calibri" w:cs="Calibri"/>
-        </w:rPr>
-        <w:t>executé</w:t>
-      </w:r>
-      <w:proofErr w:type="spellEnd"/>
-      <w:r>
-        <w:rPr>
-          <w:rFonts w:ascii="Calibri" w:hAnsi="Calibri" w:cs="Calibri"/>
-        </w:rPr>
-        <w:t xml:space="preserve"> et ensuite je donne le chemin d’accès où le fichier va se créer.</w:t>
+        <w:t xml:space="preserve"> dans le script car par défaut ils n’y sont pas ensuite </w:t>
+      </w:r>
+      <w:r>
+        <w:rPr>
+          <w:rFonts w:ascii="Calibri" w:hAnsi="Calibri" w:cs="Calibri"/>
+        </w:rPr>
+        <w:t xml:space="preserve">la requête indique </w:t>
+      </w:r>
+      <w:r>
+        <w:rPr>
+          <w:rFonts w:ascii="Calibri" w:hAnsi="Calibri" w:cs="Calibri"/>
+        </w:rPr>
+        <w:t>la base de donné</w:t>
+      </w:r>
+      <w:r>
+        <w:rPr>
+          <w:rFonts w:ascii="Calibri" w:hAnsi="Calibri" w:cs="Calibri"/>
+        </w:rPr>
+        <w:t>e l’étape d’après consiste à</w:t>
+      </w:r>
+      <w:r>
+        <w:rPr>
+          <w:rFonts w:ascii="Calibri" w:hAnsi="Calibri" w:cs="Calibri"/>
+        </w:rPr>
+        <w:t xml:space="preserve"> donne</w:t>
+      </w:r>
+      <w:r>
+        <w:rPr>
+          <w:rFonts w:ascii="Calibri" w:hAnsi="Calibri" w:cs="Calibri"/>
+        </w:rPr>
+        <w:t>r</w:t>
+      </w:r>
+      <w:r>
+        <w:rPr>
+          <w:rFonts w:ascii="Calibri" w:hAnsi="Calibri" w:cs="Calibri"/>
+        </w:rPr>
+        <w:t xml:space="preserve"> le chemin d’accès où le fichier va se créer.</w:t>
       </w:r>
     </w:p>
     <w:p>
@@ -7279,7 +7993,31 @@
         <w:rPr>
           <w:rFonts w:ascii="Calibri" w:hAnsi="Calibri" w:cs="Calibri"/>
         </w:rPr>
-        <w:t xml:space="preserve"> j’ai dû exécuter cette commande toujours dans le terminal Windows : </w:t>
+        <w:t xml:space="preserve"> </w:t>
+      </w:r>
+      <w:r>
+        <w:rPr>
+          <w:rFonts w:ascii="Calibri" w:hAnsi="Calibri" w:cs="Calibri"/>
+        </w:rPr>
+        <w:t>il est nécessaire</w:t>
+      </w:r>
+      <w:r>
+        <w:rPr>
+          <w:rFonts w:ascii="Calibri" w:hAnsi="Calibri" w:cs="Calibri"/>
+        </w:rPr>
+        <w:t xml:space="preserve"> </w:t>
+      </w:r>
+      <w:r>
+        <w:rPr>
+          <w:rFonts w:ascii="Calibri" w:hAnsi="Calibri" w:cs="Calibri"/>
+        </w:rPr>
+        <w:t>d’</w:t>
+      </w:r>
+      <w:r>
+        <w:rPr>
+          <w:rFonts w:ascii="Calibri" w:hAnsi="Calibri" w:cs="Calibri"/>
+        </w:rPr>
+        <w:t xml:space="preserve">exécuter cette commande toujours dans le terminal Windows : </w:t>
       </w:r>
     </w:p>
     <w:p>
@@ -7353,7 +8091,25 @@
         <w:rPr>
           <w:rFonts w:ascii="Calibri" w:hAnsi="Calibri" w:cs="Calibri"/>
         </w:rPr>
-        <w:t xml:space="preserve">Dans cette commande d’abord j’ouvre un terminale docker grâce au « docker </w:t>
+        <w:t>C</w:t>
+      </w:r>
+      <w:r>
+        <w:rPr>
+          <w:rFonts w:ascii="Calibri" w:hAnsi="Calibri" w:cs="Calibri"/>
+        </w:rPr>
+        <w:t>ette commande</w:t>
+      </w:r>
+      <w:r>
+        <w:rPr>
+          <w:rFonts w:ascii="Calibri" w:hAnsi="Calibri" w:cs="Calibri"/>
+        </w:rPr>
+        <w:t xml:space="preserve"> </w:t>
+      </w:r>
+      <w:r>
+        <w:rPr>
+          <w:rFonts w:ascii="Calibri" w:hAnsi="Calibri" w:cs="Calibri"/>
+        </w:rPr>
+        <w:t xml:space="preserve">ouvre un terminale docker grâce au « docker </w:t>
       </w:r>
       <w:proofErr w:type="spellStart"/>
       <w:r>
@@ -7367,21 +8123,19 @@
         <w:rPr>
           <w:rFonts w:ascii="Calibri" w:hAnsi="Calibri" w:cs="Calibri"/>
         </w:rPr>
-        <w:t xml:space="preserve"> -i cc94</w:t>
-      </w:r>
-      <w:proofErr w:type="gramStart"/>
-      <w:r>
-        <w:rPr>
-          <w:rFonts w:ascii="Calibri" w:hAnsi="Calibri" w:cs="Calibri"/>
-        </w:rPr>
-        <w:t>…»</w:t>
-      </w:r>
-      <w:proofErr w:type="gramEnd"/>
-      <w:r>
-        <w:rPr>
-          <w:rFonts w:ascii="Calibri" w:hAnsi="Calibri" w:cs="Calibri"/>
-        </w:rPr>
-        <w:t xml:space="preserve"> ensuite j’exécute la commande </w:t>
+        <w:t xml:space="preserve"> -i cc94…» ensuite </w:t>
+      </w:r>
+      <w:r>
+        <w:rPr>
+          <w:rFonts w:ascii="Calibri" w:hAnsi="Calibri" w:cs="Calibri"/>
+        </w:rPr>
+        <w:t xml:space="preserve">elle </w:t>
+      </w:r>
+      <w:r>
+        <w:rPr>
+          <w:rFonts w:ascii="Calibri" w:hAnsi="Calibri" w:cs="Calibri"/>
+        </w:rPr>
+        <w:t xml:space="preserve">exécute la commande </w:t>
       </w:r>
       <w:proofErr w:type="spellStart"/>
       <w:r>
@@ -7395,13 +8149,61 @@
         <w:rPr>
           <w:rFonts w:ascii="Calibri" w:hAnsi="Calibri" w:cs="Calibri"/>
         </w:rPr>
-        <w:t xml:space="preserve"> qui va restaurer ma base de donné avec l’utilisateur root</w:t>
-      </w:r>
-      <w:r>
-        <w:rPr>
-          <w:rFonts w:ascii="Calibri" w:hAnsi="Calibri" w:cs="Calibri"/>
-        </w:rPr>
-        <w:t xml:space="preserve"> ensuite j’indique le chemin d’accès du fichier .</w:t>
+        <w:t xml:space="preserve"> qui va restaurer </w:t>
+      </w:r>
+      <w:r>
+        <w:rPr>
+          <w:rFonts w:ascii="Calibri" w:hAnsi="Calibri" w:cs="Calibri"/>
+        </w:rPr>
+        <w:t>l</w:t>
+      </w:r>
+      <w:r>
+        <w:rPr>
+          <w:rFonts w:ascii="Calibri" w:hAnsi="Calibri" w:cs="Calibri"/>
+        </w:rPr>
+        <w:t>a base de donné</w:t>
+      </w:r>
+      <w:r>
+        <w:rPr>
+          <w:rFonts w:ascii="Calibri" w:hAnsi="Calibri" w:cs="Calibri"/>
+        </w:rPr>
+        <w:t>e</w:t>
+      </w:r>
+      <w:r>
+        <w:rPr>
+          <w:rFonts w:ascii="Calibri" w:hAnsi="Calibri" w:cs="Calibri"/>
+        </w:rPr>
+        <w:t xml:space="preserve"> avec l’utilisateur root</w:t>
+      </w:r>
+      <w:r>
+        <w:rPr>
+          <w:rFonts w:ascii="Calibri" w:hAnsi="Calibri" w:cs="Calibri"/>
+        </w:rPr>
+        <w:t xml:space="preserve"> ensuite </w:t>
+      </w:r>
+      <w:r>
+        <w:rPr>
+          <w:rFonts w:ascii="Calibri" w:hAnsi="Calibri" w:cs="Calibri"/>
+        </w:rPr>
+        <w:t>il est primordiale d’</w:t>
+      </w:r>
+      <w:r>
+        <w:rPr>
+          <w:rFonts w:ascii="Calibri" w:hAnsi="Calibri" w:cs="Calibri"/>
+        </w:rPr>
+        <w:t>indique</w:t>
+      </w:r>
+      <w:r>
+        <w:rPr>
+          <w:rFonts w:ascii="Calibri" w:hAnsi="Calibri" w:cs="Calibri"/>
+        </w:rPr>
+        <w:t>r</w:t>
+      </w:r>
+      <w:r>
+        <w:rPr>
+          <w:rFonts w:ascii="Calibri" w:hAnsi="Calibri" w:cs="Calibri"/>
+        </w:rPr>
+        <w:t xml:space="preserve"> le chemin d’accès du fichier .</w:t>
       </w:r>
       <w:proofErr w:type="spellStart"/>
       <w:r>
@@ -7486,7 +8288,7 @@
         <w:rPr>
           <w:noProof/>
         </w:rPr>
-        <w:t>06.10.2023</w:t>
+        <w:t>08.10.2023</w:t>
       </w:r>
     </w:fldSimple>
   </w:p>

</xml_diff>

<commit_message>
feat(P_OO) add the indroduction of the part p-oo
</commit_message>
<xml_diff>
--- a/Doc/WorkInProgress/R_P-OO-SpaceInvaders-thonardou-01-Rapport_Thomas.docx
+++ b/Doc/WorkInProgress/R_P-OO-SpaceInvaders-thonardou-01-Rapport_Thomas.docx
@@ -2866,6 +2866,69 @@
     </w:p>
     <w:p>
       <w:pPr>
+        <w:pStyle w:val="Titre2"/>
+        <w:numPr>
+          <w:ilvl w:val="1"/>
+          <w:numId w:val="20"/>
+        </w:numPr>
+      </w:pPr>
+      <w:r>
+        <w:t>: Introduction</w:t>
+      </w:r>
+    </w:p>
+    <w:p>
+      <w:r>
+        <w:t xml:space="preserve">Dans le cadre du Projet P-OO il a été demandé de réaliser une réplique du célèbre jeu </w:t>
+      </w:r>
+      <w:r>
+        <w:t>"</w:t>
+      </w:r>
+      <w:proofErr w:type="spellStart"/>
+      <w:r>
+        <w:t>Space</w:t>
+      </w:r>
+      <w:proofErr w:type="spellEnd"/>
+      <w:r>
+        <w:t xml:space="preserve"> </w:t>
+      </w:r>
+      <w:proofErr w:type="spellStart"/>
+      <w:r>
+        <w:t>Invaders</w:t>
+      </w:r>
+      <w:proofErr w:type="spellEnd"/>
+      <w:r>
+        <w:t>"</w:t>
+      </w:r>
+      <w:r>
+        <w:t xml:space="preserve">. Le jeu doit contenir au minimum : </w:t>
+      </w:r>
+    </w:p>
+    <w:p>
+      <w:pPr>
+        <w:pStyle w:val="Paragraphedeliste"/>
+        <w:numPr>
+          <w:ilvl w:val="0"/>
+          <w:numId w:val="22"/>
+        </w:numPr>
+      </w:pPr>
+      <w:r>
+        <w:t>Un vaisseau avec possibilité de tir et déplacement</w:t>
+      </w:r>
+    </w:p>
+    <w:p>
+      <w:pPr>
+        <w:pStyle w:val="Paragraphedeliste"/>
+        <w:numPr>
+          <w:ilvl w:val="0"/>
+          <w:numId w:val="22"/>
+        </w:numPr>
+      </w:pPr>
+      <w:r>
+        <w:t>10 ennemis qui descendent sur l’axe vertical</w:t>
+      </w:r>
+    </w:p>
+    <w:p>
+      <w:pPr>
         <w:rPr>
           <w:rFonts w:ascii="Century Gothic" w:hAnsi="Century Gothic" w:cs="Calibri"/>
         </w:rPr>
@@ -3607,21 +3670,7 @@
         <w:rPr>
           <w:rFonts w:ascii="Century Gothic" w:hAnsi="Century Gothic"/>
         </w:rPr>
-        <w:t xml:space="preserve"> Lors de la réalisation de l’application j’ai essayé de limiter le plus possible </w:t>
-      </w:r>
-      <w:proofErr w:type="gramStart"/>
-      <w:r>
-        <w:rPr>
-          <w:rFonts w:ascii="Century Gothic" w:hAnsi="Century Gothic"/>
-        </w:rPr>
-        <w:t>les transaction faite</w:t>
-      </w:r>
-      <w:proofErr w:type="gramEnd"/>
-      <w:r>
-        <w:rPr>
-          <w:rFonts w:ascii="Century Gothic" w:hAnsi="Century Gothic"/>
-        </w:rPr>
-        <w:t xml:space="preserve"> à la base de donnée hébergé sur un serveur</w:t>
+        <w:t xml:space="preserve"> Lors de la réalisation de l’application j’ai essayé de limiter le plus possible les transaction faite à la base de donnée hébergé sur un serveur</w:t>
       </w:r>
     </w:p>
     <w:p>
@@ -5721,23 +5770,13 @@
         </w:rPr>
         <w:t xml:space="preserve">grâce au fonctions </w:t>
       </w:r>
-      <w:proofErr w:type="gramStart"/>
       <w:r>
         <w:rPr>
           <w:rFonts w:ascii="Consolas" w:hAnsi="Consolas" w:cs="Calibri"/>
           <w:b/>
           <w:bCs/>
         </w:rPr>
-        <w:t>MAX(</w:t>
-      </w:r>
-      <w:proofErr w:type="gramEnd"/>
-      <w:r>
-        <w:rPr>
-          <w:rFonts w:ascii="Consolas" w:hAnsi="Consolas" w:cs="Calibri"/>
-          <w:b/>
-          <w:bCs/>
-        </w:rPr>
-        <w:t>), MIN(), AVG()</w:t>
+        <w:t>MAX(), MIN(), AVG()</w:t>
       </w:r>
       <w:r>
         <w:rPr>
@@ -5990,23 +6029,13 @@
         </w:rPr>
         <w:t xml:space="preserve"> le nombre de commande que chaque joueur à fait grâce à la fonction </w:t>
       </w:r>
-      <w:proofErr w:type="gramStart"/>
       <w:r>
         <w:rPr>
           <w:rFonts w:ascii="Consolas" w:hAnsi="Consolas" w:cs="Calibri"/>
           <w:b/>
           <w:bCs/>
         </w:rPr>
-        <w:t>COUNT(</w:t>
-      </w:r>
-      <w:proofErr w:type="gramEnd"/>
-      <w:r>
-        <w:rPr>
-          <w:rFonts w:ascii="Consolas" w:hAnsi="Consolas" w:cs="Calibri"/>
-          <w:b/>
-          <w:bCs/>
-        </w:rPr>
-        <w:t>)</w:t>
+        <w:t>COUNT()</w:t>
       </w:r>
       <w:r>
         <w:rPr>
@@ -7644,15 +7673,7 @@
           <w:b/>
           <w:bCs/>
         </w:rPr>
-        <w:t>LEFT</w:t>
-      </w:r>
-      <w:r>
-        <w:rPr>
-          <w:rFonts w:ascii="Consolas" w:hAnsi="Consolas" w:cs="Calibri"/>
-          <w:b/>
-          <w:bCs/>
-        </w:rPr>
-        <w:t xml:space="preserve"> JOIN</w:t>
+        <w:t>LEFT JOIN</w:t>
       </w:r>
       <w:r>
         <w:rPr>
@@ -8166,7 +8187,55 @@
           <w:b/>
           <w:bCs/>
         </w:rPr>
-        <w:t>INNER</w:t>
+        <w:t>INNER JOIN</w:t>
+      </w:r>
+      <w:r>
+        <w:rPr>
+          <w:rFonts w:ascii="Century Gothic" w:hAnsi="Century Gothic" w:cs="Calibri"/>
+        </w:rPr>
+        <w:t>"</w:t>
+      </w:r>
+      <w:r>
+        <w:rPr>
+          <w:rFonts w:ascii="Century Gothic" w:hAnsi="Century Gothic" w:cs="Calibri"/>
+        </w:rPr>
+        <w:t>)</w:t>
+      </w:r>
+      <w:r>
+        <w:rPr>
+          <w:rFonts w:ascii="Century Gothic" w:hAnsi="Century Gothic" w:cs="Calibri"/>
+        </w:rPr>
+        <w:t xml:space="preserve"> car nous voulons seulement les joueur qui ont passé commande</w:t>
+      </w:r>
+      <w:r>
+        <w:rPr>
+          <w:rFonts w:ascii="Century Gothic" w:hAnsi="Century Gothic" w:cs="Calibri"/>
+        </w:rPr>
+        <w:t xml:space="preserve"> ensuite </w:t>
+      </w:r>
+      <w:r>
+        <w:rPr>
+          <w:rFonts w:ascii="Century Gothic" w:hAnsi="Century Gothic" w:cs="Calibri"/>
+        </w:rPr>
+        <w:t>elle</w:t>
+      </w:r>
+      <w:r>
+        <w:rPr>
+          <w:rFonts w:ascii="Century Gothic" w:hAnsi="Century Gothic" w:cs="Calibri"/>
+        </w:rPr>
+        <w:t xml:space="preserve"> trie le tout par joueur mais seulement si le nombre d’arme </w:t>
+      </w:r>
+      <w:r>
+        <w:rPr>
+          <w:rFonts w:ascii="Century Gothic" w:hAnsi="Century Gothic" w:cs="Calibri"/>
+        </w:rPr>
+        <w:t>différentes</w:t>
+      </w:r>
+      <w:r>
+        <w:rPr>
+          <w:rFonts w:ascii="Century Gothic" w:hAnsi="Century Gothic" w:cs="Calibri"/>
+        </w:rPr>
+        <w:t xml:space="preserve"> (</w:t>
       </w:r>
       <w:r>
         <w:rPr>
@@ -8174,73 +8243,7 @@
           <w:b/>
           <w:bCs/>
         </w:rPr>
-        <w:t xml:space="preserve"> JOIN</w:t>
-      </w:r>
-      <w:r>
-        <w:rPr>
-          <w:rFonts w:ascii="Century Gothic" w:hAnsi="Century Gothic" w:cs="Calibri"/>
-        </w:rPr>
-        <w:t>"</w:t>
-      </w:r>
-      <w:r>
-        <w:rPr>
-          <w:rFonts w:ascii="Century Gothic" w:hAnsi="Century Gothic" w:cs="Calibri"/>
-        </w:rPr>
-        <w:t>)</w:t>
-      </w:r>
-      <w:r>
-        <w:rPr>
-          <w:rFonts w:ascii="Century Gothic" w:hAnsi="Century Gothic" w:cs="Calibri"/>
-        </w:rPr>
-        <w:t xml:space="preserve"> car nous voulons seulement les joueur qui ont passé commande</w:t>
-      </w:r>
-      <w:r>
-        <w:rPr>
-          <w:rFonts w:ascii="Century Gothic" w:hAnsi="Century Gothic" w:cs="Calibri"/>
-        </w:rPr>
-        <w:t xml:space="preserve"> ensuite </w:t>
-      </w:r>
-      <w:r>
-        <w:rPr>
-          <w:rFonts w:ascii="Century Gothic" w:hAnsi="Century Gothic" w:cs="Calibri"/>
-        </w:rPr>
-        <w:t>elle</w:t>
-      </w:r>
-      <w:r>
-        <w:rPr>
-          <w:rFonts w:ascii="Century Gothic" w:hAnsi="Century Gothic" w:cs="Calibri"/>
-        </w:rPr>
-        <w:t xml:space="preserve"> trie le tout par joueur mais seulement si le nombre d’arme </w:t>
-      </w:r>
-      <w:r>
-        <w:rPr>
-          <w:rFonts w:ascii="Century Gothic" w:hAnsi="Century Gothic" w:cs="Calibri"/>
-        </w:rPr>
-        <w:t>différentes</w:t>
-      </w:r>
-      <w:r>
-        <w:rPr>
-          <w:rFonts w:ascii="Century Gothic" w:hAnsi="Century Gothic" w:cs="Calibri"/>
-        </w:rPr>
-        <w:t xml:space="preserve"> (</w:t>
-      </w:r>
-      <w:proofErr w:type="gramStart"/>
-      <w:r>
-        <w:rPr>
-          <w:rFonts w:ascii="Consolas" w:hAnsi="Consolas" w:cs="Calibri"/>
-          <w:b/>
-          <w:bCs/>
-        </w:rPr>
-        <w:t>COUNT(</w:t>
-      </w:r>
-      <w:proofErr w:type="gramEnd"/>
-      <w:r>
-        <w:rPr>
-          <w:rFonts w:ascii="Consolas" w:hAnsi="Consolas" w:cs="Calibri"/>
-          <w:b/>
-          <w:bCs/>
-        </w:rPr>
-        <w:t xml:space="preserve">DISTINCT </w:t>
+        <w:t xml:space="preserve">COUNT(DISTINCT </w:t>
       </w:r>
       <w:proofErr w:type="spellStart"/>
       <w:r>
@@ -10104,13 +10107,7 @@
         <w:rPr>
           <w:rFonts w:ascii="Century Gothic" w:hAnsi="Century Gothic" w:cs="Calibri"/>
         </w:rPr>
-        <w:t xml:space="preserve"> </w:t>
-      </w:r>
-      <w:r>
-        <w:rPr>
-          <w:rFonts w:ascii="Century Gothic" w:hAnsi="Century Gothic" w:cs="Calibri"/>
-        </w:rPr>
-        <w:t>"</w:t>
+        <w:t xml:space="preserve"> "</w:t>
       </w:r>
       <w:r>
         <w:rPr>
@@ -10142,13 +10139,7 @@
         <w:rPr>
           <w:rFonts w:ascii="Century Gothic" w:hAnsi="Century Gothic" w:cs="Calibri"/>
         </w:rPr>
-        <w:t>"</w:t>
-      </w:r>
-      <w:r>
-        <w:rPr>
-          <w:rFonts w:ascii="Century Gothic" w:hAnsi="Century Gothic" w:cs="Calibri"/>
-        </w:rPr>
-        <w:t xml:space="preserve"> </w:t>
+        <w:t xml:space="preserve">" </w:t>
       </w:r>
       <w:r>
         <w:rPr>
@@ -10294,13 +10285,7 @@
         <w:rPr>
           <w:rFonts w:ascii="Century Gothic" w:hAnsi="Century Gothic" w:cs="Calibri"/>
         </w:rPr>
-        <w:t>"</w:t>
-      </w:r>
-      <w:r>
-        <w:rPr>
-          <w:rFonts w:ascii="Century Gothic" w:hAnsi="Century Gothic" w:cs="Calibri"/>
-        </w:rPr>
-        <w:t xml:space="preserve"> </w:t>
+        <w:t xml:space="preserve">" </w:t>
       </w:r>
       <w:r>
         <w:rPr>
@@ -10438,13 +10423,7 @@
         <w:rPr>
           <w:rFonts w:ascii="Century Gothic" w:hAnsi="Century Gothic"/>
         </w:rPr>
-        <w:t xml:space="preserve"> </w:t>
-      </w:r>
-      <w:r>
-        <w:rPr>
-          <w:rFonts w:ascii="Century Gothic" w:hAnsi="Century Gothic"/>
-        </w:rPr>
-        <w:t>"</w:t>
+        <w:t xml:space="preserve"> "</w:t>
       </w:r>
       <w:r>
         <w:rPr>
@@ -10500,13 +10479,7 @@
         <w:rPr>
           <w:rFonts w:ascii="Century Gothic" w:hAnsi="Century Gothic"/>
         </w:rPr>
-        <w:t xml:space="preserve"> qui</w:t>
-      </w:r>
-      <w:r>
-        <w:rPr>
-          <w:rFonts w:ascii="Century Gothic" w:hAnsi="Century Gothic"/>
-        </w:rPr>
-        <w:t xml:space="preserve"> un arbre auto-équilibré dans lequel chaque nœud contient </w:t>
+        <w:t xml:space="preserve"> qui un arbre auto-équilibré dans lequel chaque nœud contient </w:t>
       </w:r>
       <w:r>
         <w:rPr>
@@ -10514,15 +10487,7 @@
           <w:color w:val="202122"/>
           <w:shd w:val="clear" w:color="auto" w:fill="FFFFFF"/>
         </w:rPr>
-        <w:t>les données sous une forme triée</w:t>
-      </w:r>
-      <w:r>
-        <w:rPr>
-          <w:rFonts w:ascii="Century Gothic" w:hAnsi="Century Gothic" w:cs="Arial"/>
-          <w:color w:val="202122"/>
-          <w:shd w:val="clear" w:color="auto" w:fill="FFFFFF"/>
-        </w:rPr>
-        <w:t xml:space="preserve">. L’inconvénient c’est que ça prend beaucoup de mémoire vive de plus les requête du type </w:t>
+        <w:t xml:space="preserve">les données sous une forme triée. L’inconvénient c’est que ça prend beaucoup de mémoire vive de plus les requête du type </w:t>
       </w:r>
       <w:r>
         <w:rPr>
@@ -10719,27 +10684,7 @@
           <w:color w:val="202122"/>
           <w:shd w:val="clear" w:color="auto" w:fill="FFFFFF"/>
         </w:rPr>
-        <w:t>ar</w:t>
-      </w:r>
-      <w:r>
-        <w:rPr>
-          <w:rFonts w:ascii="Consolas" w:hAnsi="Consolas" w:cs="Arial"/>
-          <w:b/>
-          <w:bCs/>
-          <w:color w:val="202122"/>
-          <w:shd w:val="clear" w:color="auto" w:fill="FFFFFF"/>
-        </w:rPr>
-        <w:t>m</w:t>
-      </w:r>
-      <w:r>
-        <w:rPr>
-          <w:rFonts w:ascii="Consolas" w:hAnsi="Consolas" w:cs="Arial"/>
-          <w:b/>
-          <w:bCs/>
-          <w:color w:val="202122"/>
-          <w:shd w:val="clear" w:color="auto" w:fill="FFFFFF"/>
-        </w:rPr>
-        <w:t>Nom</w:t>
+        <w:t>armNom</w:t>
       </w:r>
       <w:proofErr w:type="spellEnd"/>
       <w:r>
@@ -10879,7 +10824,7 @@
         <w:rPr>
           <w:noProof/>
         </w:rPr>
-        <w:t>09.10.2023</w:t>
+        <w:t>11.10.2023</w:t>
       </w:r>
     </w:fldSimple>
   </w:p>
@@ -11074,6 +11019,119 @@
 <file path=word/numbering.xml><?xml version="1.0" encoding="utf-8"?>
 <w:numbering xmlns:wpc="http://schemas.microsoft.com/office/word/2010/wordprocessingCanvas" xmlns:cx="http://schemas.microsoft.com/office/drawing/2014/chartex" xmlns:cx1="http://schemas.microsoft.com/office/drawing/2015/9/8/chartex" xmlns:cx2="http://schemas.microsoft.com/office/drawing/2015/10/21/chartex" xmlns:cx3="http://schemas.microsoft.com/office/drawing/2016/5/9/chartex" xmlns:cx4="http://schemas.microsoft.com/office/drawing/2016/5/10/chartex" xmlns:cx5="http://schemas.microsoft.com/office/drawing/2016/5/11/chartex" xmlns:cx6="http://schemas.microsoft.com/office/drawing/2016/5/12/chartex" xmlns:cx7="http://schemas.microsoft.com/office/drawing/2016/5/13/chartex" xmlns:cx8="http://schemas.microsoft.com/office/drawing/2016/5/14/chartex" xmlns:mc="http://schemas.openxmlformats.org/markup-compatibility/2006" xmlns:aink="http://schemas.microsoft.com/office/drawing/2016/ink" xmlns:am3d="http://schemas.microsoft.com/office/drawing/2017/model3d" xmlns:o="urn:schemas-microsoft-com:office:office" xmlns:oel="http://schemas.microsoft.com/office/2019/extlst" xmlns:r="http://schemas.openxmlformats.org/officeDocument/2006/relationships" xmlns:m="http://schemas.openxmlformats.org/officeDocument/2006/math" xmlns:v="urn:schemas-microsoft-com:vml" xmlns:wp14="http://schemas.microsoft.com/office/word/2010/wordprocessingDrawing" xmlns:wp="http://schemas.openxmlformats.org/drawingml/2006/wordprocessingDrawing" xmlns:w10="urn:schemas-microsoft-com:office:word" xmlns:w="http://schemas.openxmlformats.org/wordprocessingml/2006/main" xmlns:w14="http://schemas.microsoft.com/office/word/2010/wordml" xmlns:w15="http://schemas.microsoft.com/office/word/2012/wordml" xmlns:w16cex="http://schemas.microsoft.com/office/word/2018/wordml/cex" xmlns:w16cid="http://schemas.microsoft.com/office/word/2016/wordml/cid" xmlns:w16="http://schemas.microsoft.com/office/word/2018/wordml" xmlns:w16sdtdh="http://schemas.microsoft.com/office/word/2020/wordml/sdtdatahash" xmlns:w16se="http://schemas.microsoft.com/office/word/2015/wordml/symex" xmlns:wpg="http://schemas.microsoft.com/office/word/2010/wordprocessingGroup" xmlns:wpi="http://schemas.microsoft.com/office/word/2010/wordprocessingInk" xmlns:wne="http://schemas.microsoft.com/office/word/2006/wordml" xmlns:wps="http://schemas.microsoft.com/office/word/2010/wordprocessingShape" mc:Ignorable="w14 w15 w16se w16cid w16 w16cex w16sdtdh wp14">
   <w:abstractNum w:abstractNumId="0" w15:restartNumberingAfterBreak="0">
+    <w:nsid w:val="06B45F11"/>
+    <w:multiLevelType w:val="hybridMultilevel"/>
+    <w:tmpl w:val="5096E922"/>
+    <w:lvl w:ilvl="0" w:tplc="19DC7008">
+      <w:start w:val="1"/>
+      <w:numFmt w:val="bullet"/>
+      <w:lvlText w:val="-"/>
+      <w:lvlJc w:val="left"/>
+      <w:pPr>
+        <w:ind w:left="720" w:hanging="360"/>
+      </w:pPr>
+      <w:rPr>
+        <w:rFonts w:ascii="Calibri" w:eastAsiaTheme="minorHAnsi" w:hAnsi="Calibri" w:cs="Calibri" w:hint="default"/>
+      </w:rPr>
+    </w:lvl>
+    <w:lvl w:ilvl="1" w:tplc="100C0003" w:tentative="1">
+      <w:start w:val="1"/>
+      <w:numFmt w:val="bullet"/>
+      <w:lvlText w:val="o"/>
+      <w:lvlJc w:val="left"/>
+      <w:pPr>
+        <w:ind w:left="1440" w:hanging="360"/>
+      </w:pPr>
+      <w:rPr>
+        <w:rFonts w:ascii="Courier New" w:hAnsi="Courier New" w:cs="Courier New" w:hint="default"/>
+      </w:rPr>
+    </w:lvl>
+    <w:lvl w:ilvl="2" w:tplc="100C0005" w:tentative="1">
+      <w:start w:val="1"/>
+      <w:numFmt w:val="bullet"/>
+      <w:lvlText w:val=""/>
+      <w:lvlJc w:val="left"/>
+      <w:pPr>
+        <w:ind w:left="2160" w:hanging="360"/>
+      </w:pPr>
+      <w:rPr>
+        <w:rFonts w:ascii="Wingdings" w:hAnsi="Wingdings" w:hint="default"/>
+      </w:rPr>
+    </w:lvl>
+    <w:lvl w:ilvl="3" w:tplc="100C0001" w:tentative="1">
+      <w:start w:val="1"/>
+      <w:numFmt w:val="bullet"/>
+      <w:lvlText w:val=""/>
+      <w:lvlJc w:val="left"/>
+      <w:pPr>
+        <w:ind w:left="2880" w:hanging="360"/>
+      </w:pPr>
+      <w:rPr>
+        <w:rFonts w:ascii="Symbol" w:hAnsi="Symbol" w:hint="default"/>
+      </w:rPr>
+    </w:lvl>
+    <w:lvl w:ilvl="4" w:tplc="100C0003" w:tentative="1">
+      <w:start w:val="1"/>
+      <w:numFmt w:val="bullet"/>
+      <w:lvlText w:val="o"/>
+      <w:lvlJc w:val="left"/>
+      <w:pPr>
+        <w:ind w:left="3600" w:hanging="360"/>
+      </w:pPr>
+      <w:rPr>
+        <w:rFonts w:ascii="Courier New" w:hAnsi="Courier New" w:cs="Courier New" w:hint="default"/>
+      </w:rPr>
+    </w:lvl>
+    <w:lvl w:ilvl="5" w:tplc="100C0005" w:tentative="1">
+      <w:start w:val="1"/>
+      <w:numFmt w:val="bullet"/>
+      <w:lvlText w:val=""/>
+      <w:lvlJc w:val="left"/>
+      <w:pPr>
+        <w:ind w:left="4320" w:hanging="360"/>
+      </w:pPr>
+      <w:rPr>
+        <w:rFonts w:ascii="Wingdings" w:hAnsi="Wingdings" w:hint="default"/>
+      </w:rPr>
+    </w:lvl>
+    <w:lvl w:ilvl="6" w:tplc="100C0001" w:tentative="1">
+      <w:start w:val="1"/>
+      <w:numFmt w:val="bullet"/>
+      <w:lvlText w:val=""/>
+      <w:lvlJc w:val="left"/>
+      <w:pPr>
+        <w:ind w:left="5040" w:hanging="360"/>
+      </w:pPr>
+      <w:rPr>
+        <w:rFonts w:ascii="Symbol" w:hAnsi="Symbol" w:hint="default"/>
+      </w:rPr>
+    </w:lvl>
+    <w:lvl w:ilvl="7" w:tplc="100C0003" w:tentative="1">
+      <w:start w:val="1"/>
+      <w:numFmt w:val="bullet"/>
+      <w:lvlText w:val="o"/>
+      <w:lvlJc w:val="left"/>
+      <w:pPr>
+        <w:ind w:left="5760" w:hanging="360"/>
+      </w:pPr>
+      <w:rPr>
+        <w:rFonts w:ascii="Courier New" w:hAnsi="Courier New" w:cs="Courier New" w:hint="default"/>
+      </w:rPr>
+    </w:lvl>
+    <w:lvl w:ilvl="8" w:tplc="100C0005" w:tentative="1">
+      <w:start w:val="1"/>
+      <w:numFmt w:val="bullet"/>
+      <w:lvlText w:val=""/>
+      <w:lvlJc w:val="left"/>
+      <w:pPr>
+        <w:ind w:left="6480" w:hanging="360"/>
+      </w:pPr>
+      <w:rPr>
+        <w:rFonts w:ascii="Wingdings" w:hAnsi="Wingdings" w:hint="default"/>
+      </w:rPr>
+    </w:lvl>
+  </w:abstractNum>
+  <w:abstractNum w:abstractNumId="1" w15:restartNumberingAfterBreak="0">
     <w:nsid w:val="098E2B36"/>
     <w:multiLevelType w:val="multilevel"/>
     <w:tmpl w:val="BDB8E3C0"/>
@@ -11186,7 +11244,120 @@
       </w:rPr>
     </w:lvl>
   </w:abstractNum>
-  <w:abstractNum w:abstractNumId="1" w15:restartNumberingAfterBreak="0">
+  <w:abstractNum w:abstractNumId="2" w15:restartNumberingAfterBreak="0">
+    <w:nsid w:val="0A35398E"/>
+    <w:multiLevelType w:val="hybridMultilevel"/>
+    <w:tmpl w:val="22B83B64"/>
+    <w:lvl w:ilvl="0" w:tplc="86C81280">
+      <w:start w:val="1"/>
+      <w:numFmt w:val="bullet"/>
+      <w:lvlText w:val="-"/>
+      <w:lvlJc w:val="left"/>
+      <w:pPr>
+        <w:ind w:left="720" w:hanging="360"/>
+      </w:pPr>
+      <w:rPr>
+        <w:rFonts w:ascii="Calibri" w:eastAsiaTheme="minorHAnsi" w:hAnsi="Calibri" w:cs="Calibri" w:hint="default"/>
+      </w:rPr>
+    </w:lvl>
+    <w:lvl w:ilvl="1" w:tplc="100C0003" w:tentative="1">
+      <w:start w:val="1"/>
+      <w:numFmt w:val="bullet"/>
+      <w:lvlText w:val="o"/>
+      <w:lvlJc w:val="left"/>
+      <w:pPr>
+        <w:ind w:left="1440" w:hanging="360"/>
+      </w:pPr>
+      <w:rPr>
+        <w:rFonts w:ascii="Courier New" w:hAnsi="Courier New" w:cs="Courier New" w:hint="default"/>
+      </w:rPr>
+    </w:lvl>
+    <w:lvl w:ilvl="2" w:tplc="100C0005" w:tentative="1">
+      <w:start w:val="1"/>
+      <w:numFmt w:val="bullet"/>
+      <w:lvlText w:val=""/>
+      <w:lvlJc w:val="left"/>
+      <w:pPr>
+        <w:ind w:left="2160" w:hanging="360"/>
+      </w:pPr>
+      <w:rPr>
+        <w:rFonts w:ascii="Wingdings" w:hAnsi="Wingdings" w:hint="default"/>
+      </w:rPr>
+    </w:lvl>
+    <w:lvl w:ilvl="3" w:tplc="100C0001" w:tentative="1">
+      <w:start w:val="1"/>
+      <w:numFmt w:val="bullet"/>
+      <w:lvlText w:val=""/>
+      <w:lvlJc w:val="left"/>
+      <w:pPr>
+        <w:ind w:left="2880" w:hanging="360"/>
+      </w:pPr>
+      <w:rPr>
+        <w:rFonts w:ascii="Symbol" w:hAnsi="Symbol" w:hint="default"/>
+      </w:rPr>
+    </w:lvl>
+    <w:lvl w:ilvl="4" w:tplc="100C0003" w:tentative="1">
+      <w:start w:val="1"/>
+      <w:numFmt w:val="bullet"/>
+      <w:lvlText w:val="o"/>
+      <w:lvlJc w:val="left"/>
+      <w:pPr>
+        <w:ind w:left="3600" w:hanging="360"/>
+      </w:pPr>
+      <w:rPr>
+        <w:rFonts w:ascii="Courier New" w:hAnsi="Courier New" w:cs="Courier New" w:hint="default"/>
+      </w:rPr>
+    </w:lvl>
+    <w:lvl w:ilvl="5" w:tplc="100C0005" w:tentative="1">
+      <w:start w:val="1"/>
+      <w:numFmt w:val="bullet"/>
+      <w:lvlText w:val=""/>
+      <w:lvlJc w:val="left"/>
+      <w:pPr>
+        <w:ind w:left="4320" w:hanging="360"/>
+      </w:pPr>
+      <w:rPr>
+        <w:rFonts w:ascii="Wingdings" w:hAnsi="Wingdings" w:hint="default"/>
+      </w:rPr>
+    </w:lvl>
+    <w:lvl w:ilvl="6" w:tplc="100C0001" w:tentative="1">
+      <w:start w:val="1"/>
+      <w:numFmt w:val="bullet"/>
+      <w:lvlText w:val=""/>
+      <w:lvlJc w:val="left"/>
+      <w:pPr>
+        <w:ind w:left="5040" w:hanging="360"/>
+      </w:pPr>
+      <w:rPr>
+        <w:rFonts w:ascii="Symbol" w:hAnsi="Symbol" w:hint="default"/>
+      </w:rPr>
+    </w:lvl>
+    <w:lvl w:ilvl="7" w:tplc="100C0003" w:tentative="1">
+      <w:start w:val="1"/>
+      <w:numFmt w:val="bullet"/>
+      <w:lvlText w:val="o"/>
+      <w:lvlJc w:val="left"/>
+      <w:pPr>
+        <w:ind w:left="5760" w:hanging="360"/>
+      </w:pPr>
+      <w:rPr>
+        <w:rFonts w:ascii="Courier New" w:hAnsi="Courier New" w:cs="Courier New" w:hint="default"/>
+      </w:rPr>
+    </w:lvl>
+    <w:lvl w:ilvl="8" w:tplc="100C0005" w:tentative="1">
+      <w:start w:val="1"/>
+      <w:numFmt w:val="bullet"/>
+      <w:lvlText w:val=""/>
+      <w:lvlJc w:val="left"/>
+      <w:pPr>
+        <w:ind w:left="6480" w:hanging="360"/>
+      </w:pPr>
+      <w:rPr>
+        <w:rFonts w:ascii="Wingdings" w:hAnsi="Wingdings" w:hint="default"/>
+      </w:rPr>
+    </w:lvl>
+  </w:abstractNum>
+  <w:abstractNum w:abstractNumId="3" w15:restartNumberingAfterBreak="0">
     <w:nsid w:val="0F6309DA"/>
     <w:multiLevelType w:val="hybridMultilevel"/>
     <w:tmpl w:val="BDA62E7A"/>
@@ -11275,7 +11446,7 @@
       </w:pPr>
     </w:lvl>
   </w:abstractNum>
-  <w:abstractNum w:abstractNumId="2" w15:restartNumberingAfterBreak="0">
+  <w:abstractNum w:abstractNumId="4" w15:restartNumberingAfterBreak="0">
     <w:nsid w:val="14DD0AB9"/>
     <w:multiLevelType w:val="hybridMultilevel"/>
     <w:tmpl w:val="18B437AC"/>
@@ -11364,7 +11535,7 @@
       </w:pPr>
     </w:lvl>
   </w:abstractNum>
-  <w:abstractNum w:abstractNumId="3" w15:restartNumberingAfterBreak="0">
+  <w:abstractNum w:abstractNumId="5" w15:restartNumberingAfterBreak="0">
     <w:nsid w:val="1B182B12"/>
     <w:multiLevelType w:val="multilevel"/>
     <w:tmpl w:val="3A7AD01E"/>
@@ -11477,7 +11648,233 @@
       </w:rPr>
     </w:lvl>
   </w:abstractNum>
-  <w:abstractNum w:abstractNumId="4" w15:restartNumberingAfterBreak="0">
+  <w:abstractNum w:abstractNumId="6" w15:restartNumberingAfterBreak="0">
+    <w:nsid w:val="1D4750D3"/>
+    <w:multiLevelType w:val="multilevel"/>
+    <w:tmpl w:val="CD8C12CE"/>
+    <w:lvl w:ilvl="0">
+      <w:start w:val="1"/>
+      <w:numFmt w:val="decimal"/>
+      <w:lvlText w:val="%1"/>
+      <w:lvlJc w:val="left"/>
+      <w:pPr>
+        <w:ind w:left="465" w:hanging="465"/>
+      </w:pPr>
+      <w:rPr>
+        <w:rFonts w:hint="default"/>
+      </w:rPr>
+    </w:lvl>
+    <w:lvl w:ilvl="1">
+      <w:start w:val="1"/>
+      <w:numFmt w:val="decimal"/>
+      <w:lvlText w:val="%1.%2"/>
+      <w:lvlJc w:val="left"/>
+      <w:pPr>
+        <w:ind w:left="465" w:hanging="465"/>
+      </w:pPr>
+      <w:rPr>
+        <w:rFonts w:hint="default"/>
+      </w:rPr>
+    </w:lvl>
+    <w:lvl w:ilvl="2">
+      <w:start w:val="1"/>
+      <w:numFmt w:val="decimal"/>
+      <w:lvlText w:val="%1.%2.%3"/>
+      <w:lvlJc w:val="left"/>
+      <w:pPr>
+        <w:ind w:left="720" w:hanging="720"/>
+      </w:pPr>
+      <w:rPr>
+        <w:rFonts w:hint="default"/>
+      </w:rPr>
+    </w:lvl>
+    <w:lvl w:ilvl="3">
+      <w:start w:val="1"/>
+      <w:numFmt w:val="decimal"/>
+      <w:lvlText w:val="%1.%2.%3.%4"/>
+      <w:lvlJc w:val="left"/>
+      <w:pPr>
+        <w:ind w:left="720" w:hanging="720"/>
+      </w:pPr>
+      <w:rPr>
+        <w:rFonts w:hint="default"/>
+      </w:rPr>
+    </w:lvl>
+    <w:lvl w:ilvl="4">
+      <w:start w:val="1"/>
+      <w:numFmt w:val="decimal"/>
+      <w:lvlText w:val="%1.%2.%3.%4.%5"/>
+      <w:lvlJc w:val="left"/>
+      <w:pPr>
+        <w:ind w:left="1080" w:hanging="1080"/>
+      </w:pPr>
+      <w:rPr>
+        <w:rFonts w:hint="default"/>
+      </w:rPr>
+    </w:lvl>
+    <w:lvl w:ilvl="5">
+      <w:start w:val="1"/>
+      <w:numFmt w:val="decimal"/>
+      <w:lvlText w:val="%1.%2.%3.%4.%5.%6"/>
+      <w:lvlJc w:val="left"/>
+      <w:pPr>
+        <w:ind w:left="1440" w:hanging="1440"/>
+      </w:pPr>
+      <w:rPr>
+        <w:rFonts w:hint="default"/>
+      </w:rPr>
+    </w:lvl>
+    <w:lvl w:ilvl="6">
+      <w:start w:val="1"/>
+      <w:numFmt w:val="decimal"/>
+      <w:lvlText w:val="%1.%2.%3.%4.%5.%6.%7"/>
+      <w:lvlJc w:val="left"/>
+      <w:pPr>
+        <w:ind w:left="1440" w:hanging="1440"/>
+      </w:pPr>
+      <w:rPr>
+        <w:rFonts w:hint="default"/>
+      </w:rPr>
+    </w:lvl>
+    <w:lvl w:ilvl="7">
+      <w:start w:val="1"/>
+      <w:numFmt w:val="decimal"/>
+      <w:lvlText w:val="%1.%2.%3.%4.%5.%6.%7.%8"/>
+      <w:lvlJc w:val="left"/>
+      <w:pPr>
+        <w:ind w:left="1800" w:hanging="1800"/>
+      </w:pPr>
+      <w:rPr>
+        <w:rFonts w:hint="default"/>
+      </w:rPr>
+    </w:lvl>
+    <w:lvl w:ilvl="8">
+      <w:start w:val="1"/>
+      <w:numFmt w:val="decimal"/>
+      <w:lvlText w:val="%1.%2.%3.%4.%5.%6.%7.%8.%9"/>
+      <w:lvlJc w:val="left"/>
+      <w:pPr>
+        <w:ind w:left="1800" w:hanging="1800"/>
+      </w:pPr>
+      <w:rPr>
+        <w:rFonts w:hint="default"/>
+      </w:rPr>
+    </w:lvl>
+  </w:abstractNum>
+  <w:abstractNum w:abstractNumId="7" w15:restartNumberingAfterBreak="0">
+    <w:nsid w:val="231A526C"/>
+    <w:multiLevelType w:val="multilevel"/>
+    <w:tmpl w:val="A3FEF454"/>
+    <w:lvl w:ilvl="0">
+      <w:start w:val="1"/>
+      <w:numFmt w:val="decimal"/>
+      <w:lvlText w:val="%1"/>
+      <w:lvlJc w:val="left"/>
+      <w:pPr>
+        <w:ind w:left="465" w:hanging="465"/>
+      </w:pPr>
+      <w:rPr>
+        <w:rFonts w:hint="default"/>
+      </w:rPr>
+    </w:lvl>
+    <w:lvl w:ilvl="1">
+      <w:start w:val="1"/>
+      <w:numFmt w:val="decimal"/>
+      <w:lvlText w:val="%1.%2"/>
+      <w:lvlJc w:val="left"/>
+      <w:pPr>
+        <w:ind w:left="465" w:hanging="465"/>
+      </w:pPr>
+      <w:rPr>
+        <w:rFonts w:hint="default"/>
+      </w:rPr>
+    </w:lvl>
+    <w:lvl w:ilvl="2">
+      <w:start w:val="1"/>
+      <w:numFmt w:val="decimal"/>
+      <w:lvlText w:val="%1.%2.%3"/>
+      <w:lvlJc w:val="left"/>
+      <w:pPr>
+        <w:ind w:left="720" w:hanging="720"/>
+      </w:pPr>
+      <w:rPr>
+        <w:rFonts w:hint="default"/>
+      </w:rPr>
+    </w:lvl>
+    <w:lvl w:ilvl="3">
+      <w:start w:val="1"/>
+      <w:numFmt w:val="decimal"/>
+      <w:lvlText w:val="%1.%2.%3.%4"/>
+      <w:lvlJc w:val="left"/>
+      <w:pPr>
+        <w:ind w:left="720" w:hanging="720"/>
+      </w:pPr>
+      <w:rPr>
+        <w:rFonts w:hint="default"/>
+      </w:rPr>
+    </w:lvl>
+    <w:lvl w:ilvl="4">
+      <w:start w:val="1"/>
+      <w:numFmt w:val="decimal"/>
+      <w:lvlText w:val="%1.%2.%3.%4.%5"/>
+      <w:lvlJc w:val="left"/>
+      <w:pPr>
+        <w:ind w:left="1080" w:hanging="1080"/>
+      </w:pPr>
+      <w:rPr>
+        <w:rFonts w:hint="default"/>
+      </w:rPr>
+    </w:lvl>
+    <w:lvl w:ilvl="5">
+      <w:start w:val="1"/>
+      <w:numFmt w:val="decimal"/>
+      <w:lvlText w:val="%1.%2.%3.%4.%5.%6"/>
+      <w:lvlJc w:val="left"/>
+      <w:pPr>
+        <w:ind w:left="1440" w:hanging="1440"/>
+      </w:pPr>
+      <w:rPr>
+        <w:rFonts w:hint="default"/>
+      </w:rPr>
+    </w:lvl>
+    <w:lvl w:ilvl="6">
+      <w:start w:val="1"/>
+      <w:numFmt w:val="decimal"/>
+      <w:lvlText w:val="%1.%2.%3.%4.%5.%6.%7"/>
+      <w:lvlJc w:val="left"/>
+      <w:pPr>
+        <w:ind w:left="1440" w:hanging="1440"/>
+      </w:pPr>
+      <w:rPr>
+        <w:rFonts w:hint="default"/>
+      </w:rPr>
+    </w:lvl>
+    <w:lvl w:ilvl="7">
+      <w:start w:val="1"/>
+      <w:numFmt w:val="decimal"/>
+      <w:lvlText w:val="%1.%2.%3.%4.%5.%6.%7.%8"/>
+      <w:lvlJc w:val="left"/>
+      <w:pPr>
+        <w:ind w:left="1800" w:hanging="1800"/>
+      </w:pPr>
+      <w:rPr>
+        <w:rFonts w:hint="default"/>
+      </w:rPr>
+    </w:lvl>
+    <w:lvl w:ilvl="8">
+      <w:start w:val="1"/>
+      <w:numFmt w:val="decimal"/>
+      <w:lvlText w:val="%1.%2.%3.%4.%5.%6.%7.%8.%9"/>
+      <w:lvlJc w:val="left"/>
+      <w:pPr>
+        <w:ind w:left="1800" w:hanging="1800"/>
+      </w:pPr>
+      <w:rPr>
+        <w:rFonts w:hint="default"/>
+      </w:rPr>
+    </w:lvl>
+  </w:abstractNum>
+  <w:abstractNum w:abstractNumId="8" w15:restartNumberingAfterBreak="0">
     <w:nsid w:val="2510201F"/>
     <w:multiLevelType w:val="multilevel"/>
     <w:tmpl w:val="1E9CB73A"/>
@@ -11590,7 +11987,7 @@
       </w:rPr>
     </w:lvl>
   </w:abstractNum>
-  <w:abstractNum w:abstractNumId="5" w15:restartNumberingAfterBreak="0">
+  <w:abstractNum w:abstractNumId="9" w15:restartNumberingAfterBreak="0">
     <w:nsid w:val="2C057884"/>
     <w:multiLevelType w:val="hybridMultilevel"/>
     <w:tmpl w:val="2BE43A24"/>
@@ -11703,7 +12100,7 @@
       </w:rPr>
     </w:lvl>
   </w:abstractNum>
-  <w:abstractNum w:abstractNumId="6" w15:restartNumberingAfterBreak="0">
+  <w:abstractNum w:abstractNumId="10" w15:restartNumberingAfterBreak="0">
     <w:nsid w:val="33197DC1"/>
     <w:multiLevelType w:val="hybridMultilevel"/>
     <w:tmpl w:val="AAECA658"/>
@@ -11792,7 +12189,7 @@
       </w:pPr>
     </w:lvl>
   </w:abstractNum>
-  <w:abstractNum w:abstractNumId="7" w15:restartNumberingAfterBreak="0">
+  <w:abstractNum w:abstractNumId="11" w15:restartNumberingAfterBreak="0">
     <w:nsid w:val="35844C68"/>
     <w:multiLevelType w:val="hybridMultilevel"/>
     <w:tmpl w:val="6860AEFC"/>
@@ -11881,7 +12278,7 @@
       </w:pPr>
     </w:lvl>
   </w:abstractNum>
-  <w:abstractNum w:abstractNumId="8" w15:restartNumberingAfterBreak="0">
+  <w:abstractNum w:abstractNumId="12" w15:restartNumberingAfterBreak="0">
     <w:nsid w:val="43763A16"/>
     <w:multiLevelType w:val="hybridMultilevel"/>
     <w:tmpl w:val="D0BC5F0A"/>
@@ -11994,7 +12391,7 @@
       </w:rPr>
     </w:lvl>
   </w:abstractNum>
-  <w:abstractNum w:abstractNumId="9" w15:restartNumberingAfterBreak="0">
+  <w:abstractNum w:abstractNumId="13" w15:restartNumberingAfterBreak="0">
     <w:nsid w:val="448E3818"/>
     <w:multiLevelType w:val="hybridMultilevel"/>
     <w:tmpl w:val="ABBA7EDE"/>
@@ -12083,7 +12480,120 @@
       </w:pPr>
     </w:lvl>
   </w:abstractNum>
-  <w:abstractNum w:abstractNumId="10" w15:restartNumberingAfterBreak="0">
+  <w:abstractNum w:abstractNumId="14" w15:restartNumberingAfterBreak="0">
+    <w:nsid w:val="46BD72F2"/>
+    <w:multiLevelType w:val="multilevel"/>
+    <w:tmpl w:val="FCD0397A"/>
+    <w:lvl w:ilvl="0">
+      <w:start w:val="1"/>
+      <w:numFmt w:val="decimal"/>
+      <w:lvlText w:val="%1"/>
+      <w:lvlJc w:val="left"/>
+      <w:pPr>
+        <w:ind w:left="360" w:hanging="360"/>
+      </w:pPr>
+      <w:rPr>
+        <w:rFonts w:hint="default"/>
+      </w:rPr>
+    </w:lvl>
+    <w:lvl w:ilvl="1">
+      <w:start w:val="1"/>
+      <w:numFmt w:val="decimal"/>
+      <w:lvlText w:val="%1.%2"/>
+      <w:lvlJc w:val="left"/>
+      <w:pPr>
+        <w:ind w:left="360" w:hanging="360"/>
+      </w:pPr>
+      <w:rPr>
+        <w:rFonts w:hint="default"/>
+      </w:rPr>
+    </w:lvl>
+    <w:lvl w:ilvl="2">
+      <w:start w:val="1"/>
+      <w:numFmt w:val="decimal"/>
+      <w:lvlText w:val="%1.%2.%3"/>
+      <w:lvlJc w:val="left"/>
+      <w:pPr>
+        <w:ind w:left="720" w:hanging="720"/>
+      </w:pPr>
+      <w:rPr>
+        <w:rFonts w:hint="default"/>
+      </w:rPr>
+    </w:lvl>
+    <w:lvl w:ilvl="3">
+      <w:start w:val="1"/>
+      <w:numFmt w:val="decimal"/>
+      <w:lvlText w:val="%1.%2.%3.%4"/>
+      <w:lvlJc w:val="left"/>
+      <w:pPr>
+        <w:ind w:left="720" w:hanging="720"/>
+      </w:pPr>
+      <w:rPr>
+        <w:rFonts w:hint="default"/>
+      </w:rPr>
+    </w:lvl>
+    <w:lvl w:ilvl="4">
+      <w:start w:val="1"/>
+      <w:numFmt w:val="decimal"/>
+      <w:lvlText w:val="%1.%2.%3.%4.%5"/>
+      <w:lvlJc w:val="left"/>
+      <w:pPr>
+        <w:ind w:left="1080" w:hanging="1080"/>
+      </w:pPr>
+      <w:rPr>
+        <w:rFonts w:hint="default"/>
+      </w:rPr>
+    </w:lvl>
+    <w:lvl w:ilvl="5">
+      <w:start w:val="1"/>
+      <w:numFmt w:val="decimal"/>
+      <w:lvlText w:val="%1.%2.%3.%4.%5.%6"/>
+      <w:lvlJc w:val="left"/>
+      <w:pPr>
+        <w:ind w:left="1440" w:hanging="1440"/>
+      </w:pPr>
+      <w:rPr>
+        <w:rFonts w:hint="default"/>
+      </w:rPr>
+    </w:lvl>
+    <w:lvl w:ilvl="6">
+      <w:start w:val="1"/>
+      <w:numFmt w:val="decimal"/>
+      <w:lvlText w:val="%1.%2.%3.%4.%5.%6.%7"/>
+      <w:lvlJc w:val="left"/>
+      <w:pPr>
+        <w:ind w:left="1440" w:hanging="1440"/>
+      </w:pPr>
+      <w:rPr>
+        <w:rFonts w:hint="default"/>
+      </w:rPr>
+    </w:lvl>
+    <w:lvl w:ilvl="7">
+      <w:start w:val="1"/>
+      <w:numFmt w:val="decimal"/>
+      <w:lvlText w:val="%1.%2.%3.%4.%5.%6.%7.%8"/>
+      <w:lvlJc w:val="left"/>
+      <w:pPr>
+        <w:ind w:left="1800" w:hanging="1800"/>
+      </w:pPr>
+      <w:rPr>
+        <w:rFonts w:hint="default"/>
+      </w:rPr>
+    </w:lvl>
+    <w:lvl w:ilvl="8">
+      <w:start w:val="1"/>
+      <w:numFmt w:val="decimal"/>
+      <w:lvlText w:val="%1.%2.%3.%4.%5.%6.%7.%8.%9"/>
+      <w:lvlJc w:val="left"/>
+      <w:pPr>
+        <w:ind w:left="1800" w:hanging="1800"/>
+      </w:pPr>
+      <w:rPr>
+        <w:rFonts w:hint="default"/>
+      </w:rPr>
+    </w:lvl>
+  </w:abstractNum>
+  <w:abstractNum w:abstractNumId="15" w15:restartNumberingAfterBreak="0">
     <w:nsid w:val="576E6CC0"/>
     <w:multiLevelType w:val="hybridMultilevel"/>
     <w:tmpl w:val="1AEAEFC8"/>
@@ -12172,7 +12682,7 @@
       </w:pPr>
     </w:lvl>
   </w:abstractNum>
-  <w:abstractNum w:abstractNumId="11" w15:restartNumberingAfterBreak="0">
+  <w:abstractNum w:abstractNumId="16" w15:restartNumberingAfterBreak="0">
     <w:nsid w:val="61CF1A49"/>
     <w:multiLevelType w:val="multilevel"/>
     <w:tmpl w:val="493E6014"/>
@@ -12285,7 +12795,7 @@
       </w:rPr>
     </w:lvl>
   </w:abstractNum>
-  <w:abstractNum w:abstractNumId="12" w15:restartNumberingAfterBreak="0">
+  <w:abstractNum w:abstractNumId="17" w15:restartNumberingAfterBreak="0">
     <w:nsid w:val="623F5834"/>
     <w:multiLevelType w:val="hybridMultilevel"/>
     <w:tmpl w:val="A560F5EA"/>
@@ -12374,7 +12884,7 @@
       </w:pPr>
     </w:lvl>
   </w:abstractNum>
-  <w:abstractNum w:abstractNumId="13" w15:restartNumberingAfterBreak="0">
+  <w:abstractNum w:abstractNumId="18" w15:restartNumberingAfterBreak="0">
     <w:nsid w:val="65FA076C"/>
     <w:multiLevelType w:val="multilevel"/>
     <w:tmpl w:val="D592D0A4"/>
@@ -12487,7 +12997,7 @@
       </w:rPr>
     </w:lvl>
   </w:abstractNum>
-  <w:abstractNum w:abstractNumId="14" w15:restartNumberingAfterBreak="0">
+  <w:abstractNum w:abstractNumId="19" w15:restartNumberingAfterBreak="0">
     <w:nsid w:val="69E24F4E"/>
     <w:multiLevelType w:val="hybridMultilevel"/>
     <w:tmpl w:val="21866AF4"/>
@@ -12576,7 +13086,7 @@
       </w:pPr>
     </w:lvl>
   </w:abstractNum>
-  <w:abstractNum w:abstractNumId="15" w15:restartNumberingAfterBreak="0">
+  <w:abstractNum w:abstractNumId="20" w15:restartNumberingAfterBreak="0">
     <w:nsid w:val="72433709"/>
     <w:multiLevelType w:val="multilevel"/>
     <w:tmpl w:val="02E0B4FE"/>
@@ -12689,7 +13199,7 @@
       </w:rPr>
     </w:lvl>
   </w:abstractNum>
-  <w:abstractNum w:abstractNumId="16" w15:restartNumberingAfterBreak="0">
+  <w:abstractNum w:abstractNumId="21" w15:restartNumberingAfterBreak="0">
     <w:nsid w:val="736657CF"/>
     <w:multiLevelType w:val="hybridMultilevel"/>
     <w:tmpl w:val="F67CBA40"/>
@@ -12803,55 +13313,70 @@
     </w:lvl>
   </w:abstractNum>
   <w:num w:numId="1" w16cid:durableId="1352029113">
+    <w:abstractNumId w:val="19"/>
+  </w:num>
+  <w:num w:numId="2" w16cid:durableId="724253785">
+    <w:abstractNumId w:val="9"/>
+  </w:num>
+  <w:num w:numId="3" w16cid:durableId="318727370">
+    <w:abstractNumId w:val="17"/>
+  </w:num>
+  <w:num w:numId="4" w16cid:durableId="1002077143">
+    <w:abstractNumId w:val="10"/>
+  </w:num>
+  <w:num w:numId="5" w16cid:durableId="791747673">
+    <w:abstractNumId w:val="1"/>
+  </w:num>
+  <w:num w:numId="6" w16cid:durableId="2032952413">
+    <w:abstractNumId w:val="8"/>
+  </w:num>
+  <w:num w:numId="7" w16cid:durableId="1600605011">
+    <w:abstractNumId w:val="20"/>
+  </w:num>
+  <w:num w:numId="8" w16cid:durableId="683020807">
+    <w:abstractNumId w:val="21"/>
+  </w:num>
+  <w:num w:numId="9" w16cid:durableId="2055689238">
+    <w:abstractNumId w:val="16"/>
+  </w:num>
+  <w:num w:numId="10" w16cid:durableId="1569413120">
+    <w:abstractNumId w:val="5"/>
+  </w:num>
+  <w:num w:numId="11" w16cid:durableId="1734693993">
+    <w:abstractNumId w:val="18"/>
+  </w:num>
+  <w:num w:numId="12" w16cid:durableId="1740715330">
+    <w:abstractNumId w:val="12"/>
+  </w:num>
+  <w:num w:numId="13" w16cid:durableId="2095321916">
+    <w:abstractNumId w:val="15"/>
+  </w:num>
+  <w:num w:numId="14" w16cid:durableId="1964339348">
+    <w:abstractNumId w:val="11"/>
+  </w:num>
+  <w:num w:numId="15" w16cid:durableId="20937608">
+    <w:abstractNumId w:val="13"/>
+  </w:num>
+  <w:num w:numId="16" w16cid:durableId="1491366087">
+    <w:abstractNumId w:val="3"/>
+  </w:num>
+  <w:num w:numId="17" w16cid:durableId="915944538">
+    <w:abstractNumId w:val="4"/>
+  </w:num>
+  <w:num w:numId="18" w16cid:durableId="1749693441">
+    <w:abstractNumId w:val="6"/>
+  </w:num>
+  <w:num w:numId="19" w16cid:durableId="1773472606">
+    <w:abstractNumId w:val="7"/>
+  </w:num>
+  <w:num w:numId="20" w16cid:durableId="1197813522">
     <w:abstractNumId w:val="14"/>
   </w:num>
-  <w:num w:numId="2" w16cid:durableId="724253785">
-    <w:abstractNumId w:val="5"/>
+  <w:num w:numId="21" w16cid:durableId="1606228177">
+    <w:abstractNumId w:val="2"/>
   </w:num>
-  <w:num w:numId="3" w16cid:durableId="318727370">
-    <w:abstractNumId w:val="12"/>
-  </w:num>
-  <w:num w:numId="4" w16cid:durableId="1002077143">
-    <w:abstractNumId w:val="6"/>
-  </w:num>
-  <w:num w:numId="5" w16cid:durableId="791747673">
+  <w:num w:numId="22" w16cid:durableId="878054670">
     <w:abstractNumId w:val="0"/>
-  </w:num>
-  <w:num w:numId="6" w16cid:durableId="2032952413">
-    <w:abstractNumId w:val="4"/>
-  </w:num>
-  <w:num w:numId="7" w16cid:durableId="1600605011">
-    <w:abstractNumId w:val="15"/>
-  </w:num>
-  <w:num w:numId="8" w16cid:durableId="683020807">
-    <w:abstractNumId w:val="16"/>
-  </w:num>
-  <w:num w:numId="9" w16cid:durableId="2055689238">
-    <w:abstractNumId w:val="11"/>
-  </w:num>
-  <w:num w:numId="10" w16cid:durableId="1569413120">
-    <w:abstractNumId w:val="3"/>
-  </w:num>
-  <w:num w:numId="11" w16cid:durableId="1734693993">
-    <w:abstractNumId w:val="13"/>
-  </w:num>
-  <w:num w:numId="12" w16cid:durableId="1740715330">
-    <w:abstractNumId w:val="8"/>
-  </w:num>
-  <w:num w:numId="13" w16cid:durableId="2095321916">
-    <w:abstractNumId w:val="10"/>
-  </w:num>
-  <w:num w:numId="14" w16cid:durableId="1964339348">
-    <w:abstractNumId w:val="7"/>
-  </w:num>
-  <w:num w:numId="15" w16cid:durableId="20937608">
-    <w:abstractNumId w:val="9"/>
-  </w:num>
-  <w:num w:numId="16" w16cid:durableId="1491366087">
-    <w:abstractNumId w:val="1"/>
-  </w:num>
-  <w:num w:numId="17" w16cid:durableId="915944538">
-    <w:abstractNumId w:val="2"/>
   </w:num>
 </w:numbering>
 </file>

</xml_diff>

<commit_message>
feat(SpaceInvaders) add docfx doc add update the project repport
</commit_message>
<xml_diff>
--- a/Doc/WorkInProgress/R_P-OO-SpaceInvaders-thonardou-01-Rapport_Thomas.docx
+++ b/Doc/WorkInProgress/R_P-OO-SpaceInvaders-thonardou-01-Rapport_Thomas.docx
@@ -8999,14 +8999,55 @@
       </w:tr>
     </w:tbl>
     <w:p>
+      <w:pPr>
+        <w:rPr>
+          <w:lang w:val="de-CH"/>
+        </w:rPr>
+      </w:pPr>
       <w:bookmarkStart w:id="8" w:name="_Toc148087612"/>
     </w:p>
-    <w:p/>
-    <w:p/>
-    <w:p/>
-    <w:p/>
-    <w:p/>
-    <w:p/>
+    <w:p>
+      <w:pPr>
+        <w:rPr>
+          <w:lang w:val="de-CH"/>
+        </w:rPr>
+      </w:pPr>
+    </w:p>
+    <w:p>
+      <w:pPr>
+        <w:rPr>
+          <w:lang w:val="de-CH"/>
+        </w:rPr>
+      </w:pPr>
+    </w:p>
+    <w:p>
+      <w:pPr>
+        <w:rPr>
+          <w:lang w:val="de-CH"/>
+        </w:rPr>
+      </w:pPr>
+    </w:p>
+    <w:p>
+      <w:pPr>
+        <w:rPr>
+          <w:lang w:val="de-CH"/>
+        </w:rPr>
+      </w:pPr>
+    </w:p>
+    <w:p>
+      <w:pPr>
+        <w:rPr>
+          <w:lang w:val="de-CH"/>
+        </w:rPr>
+      </w:pPr>
+    </w:p>
+    <w:p>
+      <w:pPr>
+        <w:rPr>
+          <w:lang w:val="de-CH"/>
+        </w:rPr>
+      </w:pPr>
+    </w:p>
     <w:p>
       <w:pPr>
         <w:pStyle w:val="Titre3"/>
@@ -17265,6 +17306,7 @@
         <w:rPr>
           <w:rFonts w:asciiTheme="minorHAnsi" w:hAnsiTheme="minorHAnsi" w:cstheme="minorHAnsi"/>
         </w:rPr>
+        <w:lastRenderedPageBreak/>
         <w:t>NameSpace</w:t>
       </w:r>
       <w:proofErr w:type="spellEnd"/>
@@ -17440,6 +17482,7 @@
         <w:rPr>
           <w:rFonts w:asciiTheme="minorHAnsi" w:hAnsiTheme="minorHAnsi" w:cstheme="minorHAnsi"/>
         </w:rPr>
+        <w:lastRenderedPageBreak/>
         <w:t>NameSpace</w:t>
       </w:r>
       <w:proofErr w:type="spellEnd"/>
@@ -18220,23 +18263,21 @@
         </w:rPr>
         <w:fldChar w:fldCharType="begin"/>
       </w:r>
-      <w:proofErr w:type="gramStart"/>
       <w:r>
         <w:rPr>
           <w:rFonts w:cstheme="minorHAnsi"/>
           <w:sz w:val="24"/>
           <w:szCs w:val="24"/>
         </w:rPr>
-        <w:instrText>xe</w:instrText>
-      </w:r>
-      <w:proofErr w:type="gramEnd"/>
+        <w:instrText>xe "Ammo:Model.Ammo"</w:instrText>
+      </w:r>
       <w:r>
         <w:rPr>
           <w:rFonts w:cstheme="minorHAnsi"/>
           <w:sz w:val="24"/>
           <w:szCs w:val="24"/>
         </w:rPr>
-        <w:instrText xml:space="preserve"> "Ammo:Model.Ammo"</w:instrText>
+        <w:fldChar w:fldCharType="end"/>
       </w:r>
       <w:r>
         <w:rPr>
@@ -18244,7 +18285,7 @@
           <w:sz w:val="24"/>
           <w:szCs w:val="24"/>
         </w:rPr>
-        <w:fldChar w:fldCharType="end"/>
+        <w:fldChar w:fldCharType="begin"/>
       </w:r>
       <w:r>
         <w:rPr>
@@ -18252,7 +18293,7 @@
           <w:sz w:val="24"/>
           <w:szCs w:val="24"/>
         </w:rPr>
-        <w:fldChar w:fldCharType="begin"/>
+        <w:instrText>xe "Model.Ammo:Ammo"</w:instrText>
       </w:r>
       <w:r>
         <w:rPr>
@@ -18260,17 +18301,10 @@
           <w:sz w:val="24"/>
           <w:szCs w:val="24"/>
         </w:rPr>
-        <w:instrText>xe "Model.Ammo:Ammo"</w:instrText>
-      </w:r>
-      <w:r>
-        <w:rPr>
-          <w:rFonts w:cstheme="minorHAnsi"/>
-          <w:sz w:val="24"/>
-          <w:szCs w:val="24"/>
-        </w:rPr>
         <w:fldChar w:fldCharType="end"/>
       </w:r>
       <w:proofErr w:type="spellStart"/>
+      <w:proofErr w:type="gramStart"/>
       <w:r>
         <w:rPr>
           <w:rFonts w:cstheme="minorHAnsi"/>
@@ -18278,6 +18312,7 @@
         <w:t>Model.Ammo.Ammo</w:t>
       </w:r>
       <w:proofErr w:type="spellEnd"/>
+      <w:proofErr w:type="gramEnd"/>
       <w:r>
         <w:rPr>
           <w:rFonts w:cstheme="minorHAnsi"/>
@@ -18484,6 +18519,7 @@
                 <w:i/>
                 <w:iCs/>
               </w:rPr>
+              <w:lastRenderedPageBreak/>
               <w:t>xPos</w:t>
             </w:r>
             <w:proofErr w:type="spellEnd"/>
@@ -21227,54 +21263,49 @@
         <w:rPr>
           <w:rFonts w:cstheme="minorHAnsi"/>
         </w:rPr>
+        <w:lastRenderedPageBreak/>
         <w:fldChar w:fldCharType="begin"/>
       </w:r>
+      <w:r>
+        <w:rPr>
+          <w:rFonts w:cstheme="minorHAnsi"/>
+        </w:rPr>
+        <w:instrText>xe "InsertValue:Storage.Store"</w:instrText>
+      </w:r>
+      <w:r>
+        <w:rPr>
+          <w:rFonts w:cstheme="minorHAnsi"/>
+        </w:rPr>
+        <w:fldChar w:fldCharType="end"/>
+      </w:r>
+      <w:r>
+        <w:rPr>
+          <w:rFonts w:cstheme="minorHAnsi"/>
+        </w:rPr>
+        <w:fldChar w:fldCharType="begin"/>
+      </w:r>
+      <w:r>
+        <w:rPr>
+          <w:rFonts w:cstheme="minorHAnsi"/>
+        </w:rPr>
+        <w:instrText>xe "Storage.Store:InsertValue"</w:instrText>
+      </w:r>
+      <w:r>
+        <w:rPr>
+          <w:rFonts w:cstheme="minorHAnsi"/>
+        </w:rPr>
+        <w:fldChar w:fldCharType="end"/>
+      </w:r>
+      <w:proofErr w:type="spellStart"/>
       <w:proofErr w:type="gramStart"/>
       <w:r>
         <w:rPr>
           <w:rFonts w:cstheme="minorHAnsi"/>
         </w:rPr>
-        <w:instrText>xe</w:instrText>
-      </w:r>
+        <w:t>void</w:t>
+      </w:r>
+      <w:proofErr w:type="spellEnd"/>
       <w:proofErr w:type="gramEnd"/>
-      <w:r>
-        <w:rPr>
-          <w:rFonts w:cstheme="minorHAnsi"/>
-        </w:rPr>
-        <w:instrText xml:space="preserve"> "InsertValue:Storage.Store"</w:instrText>
-      </w:r>
-      <w:r>
-        <w:rPr>
-          <w:rFonts w:cstheme="minorHAnsi"/>
-        </w:rPr>
-        <w:fldChar w:fldCharType="end"/>
-      </w:r>
-      <w:r>
-        <w:rPr>
-          <w:rFonts w:cstheme="minorHAnsi"/>
-        </w:rPr>
-        <w:fldChar w:fldCharType="begin"/>
-      </w:r>
-      <w:r>
-        <w:rPr>
-          <w:rFonts w:cstheme="minorHAnsi"/>
-        </w:rPr>
-        <w:instrText>xe "Storage.Store:InsertValue"</w:instrText>
-      </w:r>
-      <w:r>
-        <w:rPr>
-          <w:rFonts w:cstheme="minorHAnsi"/>
-        </w:rPr>
-        <w:fldChar w:fldCharType="end"/>
-      </w:r>
-      <w:proofErr w:type="spellStart"/>
-      <w:r>
-        <w:rPr>
-          <w:rFonts w:cstheme="minorHAnsi"/>
-        </w:rPr>
-        <w:t>void</w:t>
-      </w:r>
-      <w:proofErr w:type="spellEnd"/>
       <w:r>
         <w:rPr>
           <w:rFonts w:cstheme="minorHAnsi"/>
@@ -21454,52 +21485,46 @@
         </w:rPr>
         <w:fldChar w:fldCharType="begin"/>
       </w:r>
+      <w:r>
+        <w:rPr>
+          <w:rFonts w:cstheme="minorHAnsi"/>
+        </w:rPr>
+        <w:instrText>xe "OpenConnection:Storage.Store"</w:instrText>
+      </w:r>
+      <w:r>
+        <w:rPr>
+          <w:rFonts w:cstheme="minorHAnsi"/>
+        </w:rPr>
+        <w:fldChar w:fldCharType="end"/>
+      </w:r>
+      <w:r>
+        <w:rPr>
+          <w:rFonts w:cstheme="minorHAnsi"/>
+        </w:rPr>
+        <w:fldChar w:fldCharType="begin"/>
+      </w:r>
+      <w:r>
+        <w:rPr>
+          <w:rFonts w:cstheme="minorHAnsi"/>
+        </w:rPr>
+        <w:instrText>xe "Storage.Store:OpenConnection"</w:instrText>
+      </w:r>
+      <w:r>
+        <w:rPr>
+          <w:rFonts w:cstheme="minorHAnsi"/>
+        </w:rPr>
+        <w:fldChar w:fldCharType="end"/>
+      </w:r>
+      <w:proofErr w:type="spellStart"/>
       <w:proofErr w:type="gramStart"/>
       <w:r>
         <w:rPr>
           <w:rFonts w:cstheme="minorHAnsi"/>
         </w:rPr>
-        <w:instrText>xe</w:instrText>
-      </w:r>
+        <w:t>bool</w:t>
+      </w:r>
+      <w:proofErr w:type="spellEnd"/>
       <w:proofErr w:type="gramEnd"/>
-      <w:r>
-        <w:rPr>
-          <w:rFonts w:cstheme="minorHAnsi"/>
-        </w:rPr>
-        <w:instrText xml:space="preserve"> "OpenConnection:Storage.Store"</w:instrText>
-      </w:r>
-      <w:r>
-        <w:rPr>
-          <w:rFonts w:cstheme="minorHAnsi"/>
-        </w:rPr>
-        <w:fldChar w:fldCharType="end"/>
-      </w:r>
-      <w:r>
-        <w:rPr>
-          <w:rFonts w:cstheme="minorHAnsi"/>
-        </w:rPr>
-        <w:fldChar w:fldCharType="begin"/>
-      </w:r>
-      <w:r>
-        <w:rPr>
-          <w:rFonts w:cstheme="minorHAnsi"/>
-        </w:rPr>
-        <w:instrText>xe "Storage.Store:OpenConnection"</w:instrText>
-      </w:r>
-      <w:r>
-        <w:rPr>
-          <w:rFonts w:cstheme="minorHAnsi"/>
-        </w:rPr>
-        <w:fldChar w:fldCharType="end"/>
-      </w:r>
-      <w:proofErr w:type="spellStart"/>
-      <w:r>
-        <w:rPr>
-          <w:rFonts w:cstheme="minorHAnsi"/>
-        </w:rPr>
-        <w:t>bool</w:t>
-      </w:r>
-      <w:proofErr w:type="spellEnd"/>
       <w:r>
         <w:rPr>
           <w:rFonts w:cstheme="minorHAnsi"/>
@@ -21642,6 +21667,7 @@
         <w:rPr>
           <w:rFonts w:asciiTheme="minorHAnsi" w:hAnsiTheme="minorHAnsi" w:cstheme="minorHAnsi"/>
         </w:rPr>
+        <w:lastRenderedPageBreak/>
         <w:t>: Test Unitaires</w:t>
       </w:r>
       <w:bookmarkEnd w:id="55"/>
@@ -21833,16 +21859,7 @@
           </w:tcPr>
           <w:p>
             <w:r>
-              <w:t>La</w:t>
-            </w:r>
-            <w:r>
-              <w:t xml:space="preserve"> nouvelle valeur</w:t>
-            </w:r>
-            <w:r>
-              <w:t xml:space="preserve"> de X</w:t>
-            </w:r>
-            <w:r>
-              <w:t xml:space="preserve"> est égale à l’ancienne moins 2</w:t>
+              <w:t>La nouvelle valeur de X est égale à l’ancienne moins 2</w:t>
             </w:r>
           </w:p>
         </w:tc>
@@ -21895,10 +21912,7 @@
           </w:tcPr>
           <w:p>
             <w:r>
-              <w:t>UpdateX</w:t>
-            </w:r>
-            <w:r>
-              <w:t>Right</w:t>
+              <w:t>UpdateXRight</w:t>
             </w:r>
           </w:p>
         </w:tc>
@@ -21908,22 +21922,7 @@
           </w:tcPr>
           <w:p>
             <w:r>
-              <w:t xml:space="preserve">Tester </w:t>
-            </w:r>
-            <w:r>
-              <w:t xml:space="preserve">le </w:t>
-            </w:r>
-            <w:r>
-              <w:t>déplacement</w:t>
-            </w:r>
-            <w:r>
-              <w:t xml:space="preserve"> du joueur</w:t>
-            </w:r>
-            <w:r>
-              <w:t xml:space="preserve"> vers la </w:t>
-            </w:r>
-            <w:r>
-              <w:t>droite</w:t>
+              <w:t>Tester le déplacement du joueur vers la droite</w:t>
             </w:r>
           </w:p>
         </w:tc>
@@ -21933,16 +21932,7 @@
           </w:tcPr>
           <w:p>
             <w:r>
-              <w:t>La</w:t>
-            </w:r>
-            <w:r>
-              <w:t xml:space="preserve"> nouvelle valeur</w:t>
-            </w:r>
-            <w:r>
-              <w:t xml:space="preserve"> de X</w:t>
-            </w:r>
-            <w:r>
-              <w:t xml:space="preserve"> est égale à l’ancienne plus 2</w:t>
+              <w:t>La nouvelle valeur de X est égale à l’ancienne plus 2</w:t>
             </w:r>
           </w:p>
         </w:tc>
@@ -22113,7 +22103,6 @@
           <w:p>
             <w:proofErr w:type="spellStart"/>
             <w:r>
-              <w:lastRenderedPageBreak/>
               <w:t>Ennemy</w:t>
             </w:r>
             <w:proofErr w:type="spellEnd"/>
@@ -22141,11 +22130,7 @@
           </w:tcPr>
           <w:p>
             <w:r>
-              <w:t xml:space="preserve">Tester le déplacement </w:t>
-            </w:r>
-            <w:r>
-              <w:lastRenderedPageBreak/>
-              <w:t>de l’ennemie vers la gauche</w:t>
+              <w:t>Tester le déplacement de l’ennemie vers la gauche</w:t>
             </w:r>
           </w:p>
         </w:tc>
@@ -22155,12 +22140,7 @@
           </w:tcPr>
           <w:p>
             <w:r>
-              <w:lastRenderedPageBreak/>
-              <w:t xml:space="preserve">La nouvelle valeur de X </w:t>
-            </w:r>
-            <w:r>
-              <w:lastRenderedPageBreak/>
-              <w:t>est égale à l’ancienne moins 2</w:t>
+              <w:t>La nouvelle valeur de X est égale à l’ancienne moins 2</w:t>
             </w:r>
           </w:p>
         </w:tc>
@@ -22183,7 +22163,6 @@
                 <w:rFonts w:cstheme="minorHAnsi"/>
                 <w:color w:val="000000"/>
               </w:rPr>
-              <w:lastRenderedPageBreak/>
               <w:t>UpdateEnnemyXTest</w:t>
             </w:r>
             <w:r>
@@ -22230,10 +22209,7 @@
           </w:tcPr>
           <w:p>
             <w:r>
-              <w:t xml:space="preserve">Tester le déplacement de l’ennemie vers la </w:t>
-            </w:r>
-            <w:r>
-              <w:t>droite</w:t>
+              <w:t>Tester le déplacement de l’ennemie vers la droite</w:t>
             </w:r>
           </w:p>
         </w:tc>
@@ -22243,13 +22219,7 @@
           </w:tcPr>
           <w:p>
             <w:r>
-              <w:t xml:space="preserve">La nouvelle valeur de X est égale à l’ancienne </w:t>
-            </w:r>
-            <w:r>
-              <w:t>plus</w:t>
-            </w:r>
-            <w:r>
-              <w:t xml:space="preserve"> 2</w:t>
+              <w:t>La nouvelle valeur de X est égale à l’ancienne plus 2</w:t>
             </w:r>
           </w:p>
         </w:tc>
@@ -22329,10 +22299,7 @@
           </w:tcPr>
           <w:p>
             <w:r>
-              <w:t xml:space="preserve">Tester le déplacement de l’ennemie vers </w:t>
-            </w:r>
-            <w:r>
-              <w:t>le bas</w:t>
+              <w:t>Tester le déplacement de l’ennemie vers le bas</w:t>
             </w:r>
           </w:p>
         </w:tc>
@@ -22342,16 +22309,7 @@
           </w:tcPr>
           <w:p>
             <w:r>
-              <w:t xml:space="preserve">La nouvelle valeur de </w:t>
-            </w:r>
-            <w:r>
-              <w:t>Y</w:t>
-            </w:r>
-            <w:r>
-              <w:t xml:space="preserve"> est égale à l’ancienne </w:t>
-            </w:r>
-            <w:r>
-              <w:t>Plus 2</w:t>
+              <w:t>La nouvelle valeur de Y est égale à l’ancienne Plus 2</w:t>
             </w:r>
           </w:p>
         </w:tc>
@@ -22430,13 +22388,7 @@
           </w:tcPr>
           <w:p>
             <w:r>
-              <w:t xml:space="preserve">La nouvelle valeur de Y est égale à l’ancienne </w:t>
-            </w:r>
-            <w:r>
-              <w:t>moins</w:t>
-            </w:r>
-            <w:r>
-              <w:t xml:space="preserve"> 2</w:t>
+              <w:t>La nouvelle valeur de Y est égale à l’ancienne moins 2</w:t>
             </w:r>
           </w:p>
         </w:tc>
@@ -22492,6 +22444,7 @@
         <w:rPr>
           <w:rFonts w:asciiTheme="minorHAnsi" w:hAnsiTheme="minorHAnsi" w:cstheme="minorHAnsi"/>
         </w:rPr>
+        <w:lastRenderedPageBreak/>
         <w:t>:</w:t>
       </w:r>
       <w:r>
@@ -22545,6 +22498,29 @@
       </w:r>
       <w:r>
         <w:t>en grande partie en raison d'un manque de motivation.</w:t>
+      </w:r>
+      <w:r>
+        <w:t xml:space="preserve"> </w:t>
+      </w:r>
+      <w:r>
+        <w:rPr>
+          <w:rFonts w:cstheme="minorHAnsi"/>
+        </w:rPr>
+        <w:t xml:space="preserve">Si le projet était à refaire je ne pense pas que je changerai grand-chose à ma façon de travailler si ce n’est peux être mieux calculer mon temps pour </w:t>
+      </w:r>
+      <w:proofErr w:type="spellStart"/>
+      <w:r>
+        <w:rPr>
+          <w:rFonts w:cstheme="minorHAnsi"/>
+        </w:rPr>
+        <w:t>iceScrum</w:t>
+      </w:r>
+      <w:proofErr w:type="spellEnd"/>
+      <w:r>
+        <w:rPr>
+          <w:rFonts w:cstheme="minorHAnsi"/>
+        </w:rPr>
+        <w:t>.</w:t>
       </w:r>
     </w:p>
     <w:p>
@@ -22730,7 +22706,31 @@
         <w:rPr>
           <w:rFonts w:cstheme="minorHAnsi"/>
         </w:rPr>
-        <w:t xml:space="preserve">Pendant ce projet, j'ai choisi de créer deux persona, un homme et une femme, afin de mieux comprendre les types d'utilisateurs potentiels de mon application, en prenant en compte les besoins et les préférences de chacun des sexes. Afin de réaliser cette partie j’ai dû utiliser l’IA </w:t>
+        <w:t>Pendant ce projet, j'ai choisi de créer deux persona</w:t>
+      </w:r>
+      <w:r>
+        <w:rPr>
+          <w:rFonts w:cstheme="minorHAnsi"/>
+        </w:rPr>
+        <w:t xml:space="preserve"> afin</w:t>
+      </w:r>
+      <w:r>
+        <w:rPr>
+          <w:rFonts w:cstheme="minorHAnsi"/>
+        </w:rPr>
+        <w:t xml:space="preserve"> de mieux comprendre les types d'utilisateurs potentiels de mon application, en prenant en compte les besoins et les préférences de</w:t>
+      </w:r>
+      <w:r>
+        <w:rPr>
+          <w:rFonts w:cstheme="minorHAnsi"/>
+        </w:rPr>
+        <w:t>s utilisateur potentiel</w:t>
+      </w:r>
+      <w:r>
+        <w:rPr>
+          <w:rFonts w:cstheme="minorHAnsi"/>
+        </w:rPr>
+        <w:t xml:space="preserve">. Afin de réaliser cette partie j’ai dû utiliser l’IA </w:t>
       </w:r>
       <w:proofErr w:type="spellStart"/>
       <w:r>
@@ -23002,7 +23002,19 @@
         <w:rPr>
           <w:rFonts w:cstheme="minorHAnsi"/>
         </w:rPr>
-        <w:t xml:space="preserve">j’ai dû choisir une palette de couleur afin d’avoir des pages plus jolies afin de réaliser cette partie je suis allé sur le site </w:t>
+        <w:t xml:space="preserve">j’ai dû choisir une palette de couleur afin d’avoir des pages plus jolies </w:t>
+      </w:r>
+      <w:r>
+        <w:rPr>
+          <w:rFonts w:cstheme="minorHAnsi"/>
+        </w:rPr>
+        <w:t>pour</w:t>
+      </w:r>
+      <w:r>
+        <w:rPr>
+          <w:rFonts w:cstheme="minorHAnsi"/>
+        </w:rPr>
+        <w:t xml:space="preserve"> réaliser cette partie je suis allé sur le site </w:t>
       </w:r>
       <w:hyperlink r:id="rId19" w:history="1">
         <w:r>
@@ -23218,7 +23230,19 @@
         <w:rPr>
           <w:rFonts w:cstheme="minorHAnsi"/>
         </w:rPr>
-        <w:t>Le noir et sa nuance peuvent faire rappeler l’espace c’est donc pour cela que j’ai choisi</w:t>
+        <w:t xml:space="preserve">Le noir et </w:t>
+      </w:r>
+      <w:r>
+        <w:rPr>
+          <w:rFonts w:cstheme="minorHAnsi"/>
+        </w:rPr>
+        <w:t>le brun</w:t>
+      </w:r>
+      <w:r>
+        <w:rPr>
+          <w:rFonts w:cstheme="minorHAnsi"/>
+        </w:rPr>
+        <w:t xml:space="preserve"> peuvent faire rappeler l’espace c’est donc pour cela que j’ai choisi</w:t>
       </w:r>
     </w:p>
     <w:p>
@@ -23414,7 +23438,19 @@
         <w:rPr>
           <w:rFonts w:cstheme="minorHAnsi"/>
         </w:rPr>
-        <w:t>J’ai aussi porté attention aux personnes ayant des troubles de vue pour ce faire j’ai consulté des personnes atteint de problèmes de vue en leur demandant s'ils pouvaient clairement lire ce qui était écrit.</w:t>
+        <w:t>J’ai aussi porté attention aux personnes ayant des troubles de vue pour ce faire j’ai consulté des personnes atteint</w:t>
+      </w:r>
+      <w:r>
+        <w:rPr>
+          <w:rFonts w:cstheme="minorHAnsi"/>
+        </w:rPr>
+        <w:t>es</w:t>
+      </w:r>
+      <w:r>
+        <w:rPr>
+          <w:rFonts w:cstheme="minorHAnsi"/>
+        </w:rPr>
+        <w:t xml:space="preserve"> de problèmes de vue en leur demandant s'ils pouvaient clairement lire ce qui était écrit.</w:t>
       </w:r>
     </w:p>
     <w:p>
@@ -23499,7 +23535,19 @@
         <w:rPr>
           <w:rFonts w:cstheme="minorHAnsi"/>
         </w:rPr>
-        <w:t>Console : 759 x 638 si J'ai opté pour ces dimensions parce que les options en mode console sont assez restreintes. Par conséquent, j'ai choisi de réduire la taille de la page afin de réduire la sensation de vide qui peut survenir lorsque la page est trop grande par rapport à son contenu.</w:t>
+        <w:t>Console : 759 x 638</w:t>
+      </w:r>
+      <w:r>
+        <w:rPr>
+          <w:rFonts w:cstheme="minorHAnsi"/>
+        </w:rPr>
+        <w:t>,</w:t>
+      </w:r>
+      <w:r>
+        <w:rPr>
+          <w:rFonts w:cstheme="minorHAnsi"/>
+        </w:rPr>
+        <w:t xml:space="preserve"> si J'ai opté pour ces dimensions parce que les options en mode console sont assez restreintes. Par conséquent, j'ai choisi de réduire la taille de la page afin de réduire la sensation de vide qui peut survenir lorsque la page est trop grande par rapport à son contenu.</w:t>
       </w:r>
     </w:p>
     <w:p>
@@ -23523,7 +23571,19 @@
         <w:rPr>
           <w:rFonts w:cstheme="minorHAnsi"/>
         </w:rPr>
-        <w:t xml:space="preserve">pleine écran si j’ai opté pour </w:t>
+        <w:t>pleine écran</w:t>
+      </w:r>
+      <w:r>
+        <w:rPr>
+          <w:rFonts w:cstheme="minorHAnsi"/>
+        </w:rPr>
+        <w:t>,</w:t>
+      </w:r>
+      <w:r>
+        <w:rPr>
+          <w:rFonts w:cstheme="minorHAnsi"/>
+        </w:rPr>
+        <w:t xml:space="preserve"> si j’ai opté pour </w:t>
       </w:r>
       <w:r>
         <w:rPr>
@@ -23738,13 +23798,19 @@
         <w:rPr>
           <w:rFonts w:cstheme="minorHAnsi"/>
         </w:rPr>
-        <w:t xml:space="preserve">. Pour les boutons j’ai décidé de mettre le texte en vert sur un fond brun pour bien pouvoir faire ressortir le vert. Pour tout ce qui est </w:t>
-      </w:r>
-      <w:r>
-        <w:rPr>
-          <w:rFonts w:cstheme="minorHAnsi"/>
-        </w:rPr>
-        <w:t>pour les boutons « Quitter » / « Retour » j’ai décidé de mettre le texte toujours en vert mais sur fond noir car cela permet de dire implicitement que ces boutons n’ont pas la même fonction que les autres.</w:t>
+        <w:t xml:space="preserve">. Pour les boutons j’ai décidé de mettre le texte en vert sur un fond brun pour bien pouvoir faire ressortir le vert. Pour tout ce qui </w:t>
+      </w:r>
+      <w:r>
+        <w:rPr>
+          <w:rFonts w:cstheme="minorHAnsi"/>
+        </w:rPr>
+        <w:t xml:space="preserve">concerne </w:t>
+      </w:r>
+      <w:r>
+        <w:rPr>
+          <w:rFonts w:cstheme="minorHAnsi"/>
+        </w:rPr>
+        <w:t>les boutons « Quitter » / « Retour » j’ai décidé de mettre le texte toujours en vert mais sur fond noir car cela permet de dire implicitement que ces boutons n’ont pas la même fonction que les autres.</w:t>
       </w:r>
     </w:p>
     <w:p>
@@ -24549,13 +24615,7 @@
               <w:rPr>
                 <w:rFonts w:cstheme="minorHAnsi"/>
               </w:rPr>
-              <w:t xml:space="preserve">Savoir si l’utilisateur peut accéder à la page des </w:t>
-            </w:r>
-            <w:r>
-              <w:rPr>
-                <w:rFonts w:cstheme="minorHAnsi"/>
-              </w:rPr>
-              <w:t>record</w:t>
+              <w:t>Savoir si l’utilisateur peut accéder à la page des record</w:t>
             </w:r>
           </w:p>
         </w:tc>
@@ -24573,19 +24633,7 @@
               <w:rPr>
                 <w:rFonts w:cstheme="minorHAnsi"/>
               </w:rPr>
-              <w:t>Appuyer sur « </w:t>
-            </w:r>
-            <w:r>
-              <w:rPr>
-                <w:rFonts w:cstheme="minorHAnsi"/>
-              </w:rPr>
-              <w:t>record</w:t>
-            </w:r>
-            <w:r>
-              <w:rPr>
-                <w:rFonts w:cstheme="minorHAnsi"/>
-              </w:rPr>
-              <w:t xml:space="preserve"> » </w:t>
+              <w:t xml:space="preserve">Appuyer sur « record » </w:t>
             </w:r>
             <w:r>
               <w:rPr>
@@ -24628,19 +24676,7 @@
               <w:rPr>
                 <w:rFonts w:cstheme="minorHAnsi"/>
               </w:rPr>
-              <w:t xml:space="preserve">La page </w:t>
-            </w:r>
-            <w:r>
-              <w:rPr>
-                <w:rFonts w:cstheme="minorHAnsi"/>
-              </w:rPr>
-              <w:t>des records</w:t>
-            </w:r>
-            <w:r>
-              <w:rPr>
-                <w:rFonts w:cstheme="minorHAnsi"/>
-              </w:rPr>
-              <w:t xml:space="preserve"> apparait</w:t>
+              <w:t>La page des records apparait</w:t>
             </w:r>
           </w:p>
         </w:tc>
@@ -24697,13 +24733,7 @@
               <w:rPr>
                 <w:rFonts w:cstheme="minorHAnsi"/>
               </w:rPr>
-              <w:t xml:space="preserve">Savoir si l’utilisateur peut accéder </w:t>
-            </w:r>
-            <w:r>
-              <w:rPr>
-                <w:rFonts w:cstheme="minorHAnsi"/>
-              </w:rPr>
-              <w:t>au vestiaire</w:t>
+              <w:t>Savoir si l’utilisateur peut accéder au vestiaire</w:t>
             </w:r>
           </w:p>
         </w:tc>
@@ -24723,14 +24753,12 @@
               </w:rPr>
               <w:t>Appuyer sur « </w:t>
             </w:r>
-            <w:proofErr w:type="spellStart"/>
-            <w:r>
-              <w:rPr>
-                <w:rFonts w:cstheme="minorHAnsi"/>
-              </w:rPr>
-              <w:t>Vestaires</w:t>
-            </w:r>
-            <w:proofErr w:type="spellEnd"/>
+            <w:r>
+              <w:rPr>
+                <w:rFonts w:cstheme="minorHAnsi"/>
+              </w:rPr>
+              <w:t>Vestiaires</w:t>
+            </w:r>
             <w:r>
               <w:rPr>
                 <w:rFonts w:cstheme="minorHAnsi"/>
@@ -24777,19 +24805,7 @@
               <w:rPr>
                 <w:rFonts w:cstheme="minorHAnsi"/>
               </w:rPr>
-              <w:t>La page d</w:t>
-            </w:r>
-            <w:r>
-              <w:rPr>
-                <w:rFonts w:cstheme="minorHAnsi"/>
-              </w:rPr>
-              <w:t>u vestiaire</w:t>
-            </w:r>
-            <w:r>
-              <w:rPr>
-                <w:rFonts w:cstheme="minorHAnsi"/>
-              </w:rPr>
-              <w:t xml:space="preserve"> apparait</w:t>
+              <w:t>La page du vestiaire apparait</w:t>
             </w:r>
           </w:p>
         </w:tc>
@@ -24918,14 +24934,12 @@
               </w:rPr>
               <w:t xml:space="preserve">Être dans la page du </w:t>
             </w:r>
-            <w:proofErr w:type="spellStart"/>
-            <w:r>
-              <w:rPr>
-                <w:rFonts w:cstheme="minorHAnsi"/>
-              </w:rPr>
-              <w:t>vestaires</w:t>
-            </w:r>
-            <w:proofErr w:type="spellEnd"/>
+            <w:r>
+              <w:rPr>
+                <w:rFonts w:cstheme="minorHAnsi"/>
+              </w:rPr>
+              <w:t>vestiaires</w:t>
+            </w:r>
           </w:p>
         </w:tc>
       </w:tr>
@@ -24958,19 +24972,47 @@
                 <w:rFonts w:cstheme="minorHAnsi"/>
               </w:rPr>
             </w:pPr>
-            <w:proofErr w:type="gramStart"/>
-            <w:r>
-              <w:rPr>
-                <w:rFonts w:cstheme="minorHAnsi"/>
-              </w:rPr>
-              <w:t>savoir</w:t>
-            </w:r>
-            <w:proofErr w:type="gramEnd"/>
-            <w:r>
-              <w:rPr>
-                <w:rFonts w:cstheme="minorHAnsi"/>
-              </w:rPr>
-              <w:t xml:space="preserve"> si depuis toutes les page on peut retourner à la page d'accueil</w:t>
+            <w:r>
+              <w:rPr>
+                <w:rFonts w:cstheme="minorHAnsi"/>
+              </w:rPr>
+              <w:t>Savoir</w:t>
+            </w:r>
+            <w:r>
+              <w:rPr>
+                <w:rFonts w:cstheme="minorHAnsi"/>
+              </w:rPr>
+              <w:t xml:space="preserve"> si depuis </w:t>
+            </w:r>
+            <w:r>
+              <w:rPr>
+                <w:rFonts w:cstheme="minorHAnsi"/>
+              </w:rPr>
+              <w:t>tous le</w:t>
+            </w:r>
+            <w:r>
+              <w:rPr>
+                <w:rFonts w:cstheme="minorHAnsi"/>
+              </w:rPr>
+              <w:t>s</w:t>
+            </w:r>
+            <w:r>
+              <w:rPr>
+                <w:rFonts w:cstheme="minorHAnsi"/>
+              </w:rPr>
+              <w:t xml:space="preserve"> page</w:t>
+            </w:r>
+            <w:r>
+              <w:rPr>
+                <w:rFonts w:cstheme="minorHAnsi"/>
+              </w:rPr>
+              <w:t>s</w:t>
+            </w:r>
+            <w:r>
+              <w:rPr>
+                <w:rFonts w:cstheme="minorHAnsi"/>
+              </w:rPr>
+              <w:t xml:space="preserve"> on peut retourner à la page d'accueil</w:t>
             </w:r>
           </w:p>
         </w:tc>
@@ -25102,6 +25144,60 @@
           <w:rFonts w:cstheme="minorHAnsi"/>
         </w:rPr>
         <w:t xml:space="preserve">Ce projet m’a parmi d’exploiter ce que j’ai appris lors des cours théoriques </w:t>
+      </w:r>
+      <w:r>
+        <w:rPr>
+          <w:rFonts w:cstheme="minorHAnsi"/>
+        </w:rPr>
+        <w:t xml:space="preserve">lors d’un cas concret. J’ai eu pas mal de difficulté à faire mes </w:t>
+      </w:r>
+      <w:proofErr w:type="spellStart"/>
+      <w:r>
+        <w:rPr>
+          <w:rFonts w:cstheme="minorHAnsi"/>
+        </w:rPr>
+        <w:t>personnas</w:t>
+      </w:r>
+      <w:proofErr w:type="spellEnd"/>
+      <w:r>
+        <w:rPr>
+          <w:rFonts w:cstheme="minorHAnsi"/>
+        </w:rPr>
+        <w:t xml:space="preserve"> car </w:t>
+      </w:r>
+      <w:proofErr w:type="spellStart"/>
+      <w:r>
+        <w:rPr>
+          <w:rFonts w:cstheme="minorHAnsi"/>
+        </w:rPr>
+        <w:t>ChatGPT</w:t>
+      </w:r>
+      <w:proofErr w:type="spellEnd"/>
+      <w:r>
+        <w:rPr>
+          <w:rFonts w:cstheme="minorHAnsi"/>
+        </w:rPr>
+        <w:t xml:space="preserve"> me donnait pas forcément des informations en lien direct avec le jeu et quand l’IA en donnait je ne les trouvais pas forcément pertinentes. Si le projet était à refaire je ne pense pas que je changerai grand-chose à ma façon de travailler si ce n’est peux être mieux calculer mon temps pour </w:t>
+      </w:r>
+      <w:proofErr w:type="spellStart"/>
+      <w:r>
+        <w:rPr>
+          <w:rFonts w:cstheme="minorHAnsi"/>
+        </w:rPr>
+        <w:t>iceScrum</w:t>
+      </w:r>
+      <w:proofErr w:type="spellEnd"/>
+      <w:r>
+        <w:rPr>
+          <w:rFonts w:cstheme="minorHAnsi"/>
+        </w:rPr>
+        <w:t xml:space="preserve"> et essayer d’être mieux autonome</w:t>
+      </w:r>
+      <w:r>
+        <w:rPr>
+          <w:rFonts w:cstheme="minorHAnsi"/>
+        </w:rPr>
+        <w:t>.</w:t>
       </w:r>
     </w:p>
     <w:p>
@@ -31131,7 +31227,7 @@
         <w:rPr>
           <w:noProof/>
         </w:rPr>
-        <w:t>13.10.2023</w:t>
+        <w:t>30.10.2023</w:t>
       </w:r>
     </w:fldSimple>
   </w:p>

</xml_diff>

<commit_message>
update(SpaceInvaders) update the project report
</commit_message>
<xml_diff>
--- a/Doc/WorkInProgress/R_P-OO-SpaceInvaders-thonardou-01-Rapport_Thomas.docx
+++ b/Doc/WorkInProgress/R_P-OO-SpaceInvaders-thonardou-01-Rapport_Thomas.docx
@@ -8,23 +8,23 @@
         <w:jc w:val="center"/>
         <w:rPr>
           <w:rFonts w:asciiTheme="minorHAnsi" w:hAnsiTheme="minorHAnsi" w:cstheme="minorHAnsi"/>
-          <w:sz w:val="22"/>
-          <w:szCs w:val="22"/>
-        </w:rPr>
-      </w:pPr>
-      <w:r>
-        <w:rPr>
-          <w:rFonts w:asciiTheme="minorHAnsi" w:hAnsiTheme="minorHAnsi" w:cstheme="minorHAnsi"/>
-          <w:sz w:val="22"/>
-          <w:szCs w:val="22"/>
+          <w:sz w:val="48"/>
+          <w:szCs w:val="48"/>
+        </w:rPr>
+      </w:pPr>
+      <w:r>
+        <w:rPr>
+          <w:rFonts w:asciiTheme="minorHAnsi" w:hAnsiTheme="minorHAnsi" w:cstheme="minorHAnsi"/>
+          <w:sz w:val="48"/>
+          <w:szCs w:val="48"/>
         </w:rPr>
         <w:t>P</w:t>
       </w:r>
       <w:r>
         <w:rPr>
           <w:rFonts w:asciiTheme="minorHAnsi" w:hAnsiTheme="minorHAnsi" w:cstheme="minorHAnsi"/>
-          <w:sz w:val="22"/>
-          <w:szCs w:val="22"/>
+          <w:sz w:val="48"/>
+          <w:szCs w:val="48"/>
         </w:rPr>
         <w:t>-</w:t>
       </w:r>
@@ -32,8 +32,8 @@
       <w:r>
         <w:rPr>
           <w:rFonts w:asciiTheme="minorHAnsi" w:hAnsiTheme="minorHAnsi" w:cstheme="minorHAnsi"/>
-          <w:sz w:val="22"/>
-          <w:szCs w:val="22"/>
+          <w:sz w:val="48"/>
+          <w:szCs w:val="48"/>
         </w:rPr>
         <w:t>OO_SpaceInvaders</w:t>
       </w:r>
@@ -4660,21 +4660,7 @@
               <w:rPr>
                 <w:rFonts w:cstheme="minorHAnsi"/>
               </w:rPr>
-              <w:t xml:space="preserve">As </w:t>
-            </w:r>
-            <w:proofErr w:type="gramStart"/>
-            <w:r>
-              <w:rPr>
-                <w:rFonts w:cstheme="minorHAnsi"/>
-              </w:rPr>
-              <w:t>a</w:t>
-            </w:r>
-            <w:proofErr w:type="gramEnd"/>
-            <w:r>
-              <w:rPr>
-                <w:rFonts w:cstheme="minorHAnsi"/>
-              </w:rPr>
-              <w:t xml:space="preserve"> Player I </w:t>
+              <w:t xml:space="preserve">As a Player I </w:t>
             </w:r>
             <w:proofErr w:type="spellStart"/>
             <w:r>
@@ -4723,21 +4709,7 @@
               <w:rPr>
                 <w:rFonts w:cstheme="minorHAnsi"/>
               </w:rPr>
-              <w:t xml:space="preserve">Tests </w:t>
-            </w:r>
-            <w:proofErr w:type="gramStart"/>
-            <w:r>
-              <w:rPr>
-                <w:rFonts w:cstheme="minorHAnsi"/>
-              </w:rPr>
-              <w:t>d'acceptance:</w:t>
-            </w:r>
-            <w:proofErr w:type="gramEnd"/>
-            <w:r>
-              <w:rPr>
-                <w:rFonts w:cstheme="minorHAnsi"/>
-              </w:rPr>
-              <w:t xml:space="preserve"> </w:t>
+              <w:t xml:space="preserve">Tests d'acceptance: </w:t>
             </w:r>
           </w:p>
           <w:tbl>
@@ -4764,19 +4736,11 @@
                       <w:rFonts w:cstheme="minorHAnsi"/>
                     </w:rPr>
                   </w:pPr>
-                  <w:proofErr w:type="gramStart"/>
-                  <w:r>
-                    <w:rPr>
-                      <w:rFonts w:cstheme="minorHAnsi"/>
-                    </w:rPr>
-                    <w:t>go</w:t>
-                  </w:r>
-                  <w:proofErr w:type="gramEnd"/>
-                  <w:r>
-                    <w:rPr>
-                      <w:rFonts w:cstheme="minorHAnsi"/>
-                    </w:rPr>
-                    <w:t xml:space="preserve"> </w:t>
+                  <w:r>
+                    <w:rPr>
+                      <w:rFonts w:cstheme="minorHAnsi"/>
+                    </w:rPr>
+                    <w:t xml:space="preserve">go </w:t>
                   </w:r>
                   <w:proofErr w:type="spellStart"/>
                   <w:r>
@@ -5005,19 +4969,11 @@
                       <w:rFonts w:cstheme="minorHAnsi"/>
                     </w:rPr>
                   </w:pPr>
-                  <w:proofErr w:type="gramStart"/>
-                  <w:r>
-                    <w:rPr>
-                      <w:rFonts w:cstheme="minorHAnsi"/>
-                    </w:rPr>
-                    <w:t>go</w:t>
-                  </w:r>
-                  <w:proofErr w:type="gramEnd"/>
-                  <w:r>
-                    <w:rPr>
-                      <w:rFonts w:cstheme="minorHAnsi"/>
-                    </w:rPr>
-                    <w:t xml:space="preserve"> right</w:t>
+                  <w:r>
+                    <w:rPr>
+                      <w:rFonts w:cstheme="minorHAnsi"/>
+                    </w:rPr>
+                    <w:t>go right</w:t>
                   </w:r>
                 </w:p>
               </w:tc>
@@ -5238,19 +5194,11 @@
                       <w:rFonts w:cstheme="minorHAnsi"/>
                     </w:rPr>
                   </w:pPr>
-                  <w:proofErr w:type="gramStart"/>
-                  <w:r>
-                    <w:rPr>
-                      <w:rFonts w:cstheme="minorHAnsi"/>
-                    </w:rPr>
-                    <w:t>border</w:t>
-                  </w:r>
-                  <w:proofErr w:type="gramEnd"/>
-                  <w:r>
-                    <w:rPr>
-                      <w:rFonts w:cstheme="minorHAnsi"/>
-                    </w:rPr>
-                    <w:t xml:space="preserve"> </w:t>
+                  <w:r>
+                    <w:rPr>
+                      <w:rFonts w:cstheme="minorHAnsi"/>
+                    </w:rPr>
+                    <w:t xml:space="preserve">border </w:t>
                   </w:r>
                   <w:proofErr w:type="spellStart"/>
                   <w:r>
@@ -5335,7 +5283,6 @@
                     <w:t xml:space="preserve"> on de border </w:t>
                   </w:r>
                   <w:proofErr w:type="spellStart"/>
-                  <w:proofErr w:type="gramStart"/>
                   <w:r>
                     <w:rPr>
                       <w:rFonts w:cstheme="minorHAnsi"/>
@@ -5347,14 +5294,7 @@
                     <w:rPr>
                       <w:rFonts w:cstheme="minorHAnsi"/>
                     </w:rPr>
-                    <w:t xml:space="preserve">  the</w:t>
-                  </w:r>
-                  <w:proofErr w:type="gramEnd"/>
-                  <w:r>
-                    <w:rPr>
-                      <w:rFonts w:cstheme="minorHAnsi"/>
-                    </w:rPr>
-                    <w:t xml:space="preserve"> </w:t>
+                    <w:t xml:space="preserve">  the </w:t>
                   </w:r>
                   <w:proofErr w:type="spellStart"/>
                   <w:r>
@@ -5398,19 +5338,11 @@
                       <w:rFonts w:cstheme="minorHAnsi"/>
                     </w:rPr>
                   </w:pPr>
-                  <w:proofErr w:type="gramStart"/>
-                  <w:r>
-                    <w:rPr>
-                      <w:rFonts w:cstheme="minorHAnsi"/>
-                    </w:rPr>
-                    <w:t>border</w:t>
-                  </w:r>
-                  <w:proofErr w:type="gramEnd"/>
-                  <w:r>
-                    <w:rPr>
-                      <w:rFonts w:cstheme="minorHAnsi"/>
-                    </w:rPr>
-                    <w:t xml:space="preserve"> right</w:t>
+                  <w:r>
+                    <w:rPr>
+                      <w:rFonts w:cstheme="minorHAnsi"/>
+                    </w:rPr>
+                    <w:t>border right</w:t>
                   </w:r>
                 </w:p>
               </w:tc>
@@ -5529,7 +5461,6 @@
                     </w:rPr>
                   </w:pPr>
                   <w:proofErr w:type="spellStart"/>
-                  <w:proofErr w:type="gramStart"/>
                   <w:r>
                     <w:rPr>
                       <w:rFonts w:cstheme="minorHAnsi"/>
@@ -5537,7 +5468,6 @@
                     <w:t>player</w:t>
                   </w:r>
                   <w:proofErr w:type="spellEnd"/>
-                  <w:proofErr w:type="gramEnd"/>
                   <w:r>
                     <w:rPr>
                       <w:rFonts w:cstheme="minorHAnsi"/>
@@ -5764,19 +5694,11 @@
         </w:rPr>
       </w:pPr>
       <w:bookmarkStart w:id="4" w:name="_Toc148087608"/>
-      <w:proofErr w:type="gramStart"/>
-      <w:r>
-        <w:rPr>
-          <w:rFonts w:asciiTheme="minorHAnsi" w:hAnsiTheme="minorHAnsi" w:cstheme="minorHAnsi"/>
-        </w:rPr>
-        <w:t>shoot</w:t>
-      </w:r>
-      <w:proofErr w:type="gramEnd"/>
-      <w:r>
-        <w:rPr>
-          <w:rFonts w:asciiTheme="minorHAnsi" w:hAnsiTheme="minorHAnsi" w:cstheme="minorHAnsi"/>
-        </w:rPr>
-        <w:t xml:space="preserve"> </w:t>
+      <w:r>
+        <w:rPr>
+          <w:rFonts w:asciiTheme="minorHAnsi" w:hAnsiTheme="minorHAnsi" w:cstheme="minorHAnsi"/>
+        </w:rPr>
+        <w:t xml:space="preserve">shoot </w:t>
       </w:r>
       <w:proofErr w:type="spellStart"/>
       <w:r>
@@ -5922,21 +5844,7 @@
               <w:rPr>
                 <w:rFonts w:cstheme="minorHAnsi"/>
               </w:rPr>
-              <w:t xml:space="preserve">Tests </w:t>
-            </w:r>
-            <w:proofErr w:type="gramStart"/>
-            <w:r>
-              <w:rPr>
-                <w:rFonts w:cstheme="minorHAnsi"/>
-              </w:rPr>
-              <w:t>d'acceptance:</w:t>
-            </w:r>
-            <w:proofErr w:type="gramEnd"/>
-            <w:r>
-              <w:rPr>
-                <w:rFonts w:cstheme="minorHAnsi"/>
-              </w:rPr>
-              <w:t xml:space="preserve"> </w:t>
+              <w:t xml:space="preserve">Tests d'acceptance: </w:t>
             </w:r>
           </w:p>
           <w:tbl>
@@ -5963,19 +5871,11 @@
                       <w:rFonts w:cstheme="minorHAnsi"/>
                     </w:rPr>
                   </w:pPr>
-                  <w:proofErr w:type="gramStart"/>
-                  <w:r>
-                    <w:rPr>
-                      <w:rFonts w:cstheme="minorHAnsi"/>
-                    </w:rPr>
-                    <w:t>shoot</w:t>
-                  </w:r>
-                  <w:proofErr w:type="gramEnd"/>
-                  <w:r>
-                    <w:rPr>
-                      <w:rFonts w:cstheme="minorHAnsi"/>
-                    </w:rPr>
-                    <w:t xml:space="preserve"> </w:t>
+                  <w:r>
+                    <w:rPr>
+                      <w:rFonts w:cstheme="minorHAnsi"/>
+                    </w:rPr>
+                    <w:t xml:space="preserve">shoot </w:t>
                   </w:r>
                   <w:proofErr w:type="spellStart"/>
                   <w:r>
@@ -6082,7 +5982,6 @@
                     </w:rPr>
                   </w:pPr>
                   <w:proofErr w:type="spellStart"/>
-                  <w:proofErr w:type="gramStart"/>
                   <w:r>
                     <w:rPr>
                       <w:rFonts w:cstheme="minorHAnsi"/>
@@ -6090,7 +5989,6 @@
                     <w:t>ammo</w:t>
                   </w:r>
                   <w:proofErr w:type="spellEnd"/>
-                  <w:proofErr w:type="gramEnd"/>
                   <w:r>
                     <w:rPr>
                       <w:rFonts w:cstheme="minorHAnsi"/>
@@ -6364,7 +6262,6 @@
                     </w:rPr>
                   </w:pPr>
                   <w:proofErr w:type="spellStart"/>
-                  <w:proofErr w:type="gramStart"/>
                   <w:r>
                     <w:rPr>
                       <w:rFonts w:cstheme="minorHAnsi"/>
@@ -6372,7 +6269,6 @@
                     <w:t>ammo</w:t>
                   </w:r>
                   <w:proofErr w:type="spellEnd"/>
-                  <w:proofErr w:type="gramEnd"/>
                   <w:r>
                     <w:rPr>
                       <w:rFonts w:cstheme="minorHAnsi"/>
@@ -6512,7 +6408,6 @@
                     </w:rPr>
                   </w:pPr>
                   <w:proofErr w:type="spellStart"/>
-                  <w:proofErr w:type="gramStart"/>
                   <w:r>
                     <w:rPr>
                       <w:rFonts w:cstheme="minorHAnsi"/>
@@ -6520,7 +6415,6 @@
                     <w:t>enemy</w:t>
                   </w:r>
                   <w:proofErr w:type="spellEnd"/>
-                  <w:proofErr w:type="gramEnd"/>
                   <w:r>
                     <w:rPr>
                       <w:rFonts w:cstheme="minorHAnsi"/>
@@ -6895,21 +6789,7 @@
               <w:rPr>
                 <w:rFonts w:cstheme="minorHAnsi"/>
               </w:rPr>
-              <w:t xml:space="preserve">As </w:t>
-            </w:r>
-            <w:proofErr w:type="gramStart"/>
-            <w:r>
-              <w:rPr>
-                <w:rFonts w:cstheme="minorHAnsi"/>
-              </w:rPr>
-              <w:t>a</w:t>
-            </w:r>
-            <w:proofErr w:type="gramEnd"/>
-            <w:r>
-              <w:rPr>
-                <w:rFonts w:cstheme="minorHAnsi"/>
-              </w:rPr>
-              <w:t xml:space="preserve"> Player I </w:t>
+              <w:t xml:space="preserve">As a Player I </w:t>
             </w:r>
             <w:proofErr w:type="spellStart"/>
             <w:r>
@@ -6972,21 +6852,7 @@
               <w:rPr>
                 <w:rFonts w:cstheme="minorHAnsi"/>
               </w:rPr>
-              <w:t xml:space="preserve">Tests </w:t>
-            </w:r>
-            <w:proofErr w:type="gramStart"/>
-            <w:r>
-              <w:rPr>
-                <w:rFonts w:cstheme="minorHAnsi"/>
-              </w:rPr>
-              <w:t>d'acceptance:</w:t>
-            </w:r>
-            <w:proofErr w:type="gramEnd"/>
-            <w:r>
-              <w:rPr>
-                <w:rFonts w:cstheme="minorHAnsi"/>
-              </w:rPr>
-              <w:t xml:space="preserve"> </w:t>
+              <w:t xml:space="preserve">Tests d'acceptance: </w:t>
             </w:r>
           </w:p>
           <w:tbl>
@@ -7129,19 +6995,11 @@
                       <w:rFonts w:cstheme="minorHAnsi"/>
                     </w:rPr>
                   </w:pPr>
-                  <w:proofErr w:type="gramStart"/>
-                  <w:r>
-                    <w:rPr>
-                      <w:rFonts w:cstheme="minorHAnsi"/>
-                    </w:rPr>
-                    <w:t>go</w:t>
-                  </w:r>
-                  <w:proofErr w:type="gramEnd"/>
-                  <w:r>
-                    <w:rPr>
-                      <w:rFonts w:cstheme="minorHAnsi"/>
-                    </w:rPr>
-                    <w:t xml:space="preserve"> right</w:t>
+                  <w:r>
+                    <w:rPr>
+                      <w:rFonts w:cstheme="minorHAnsi"/>
+                    </w:rPr>
+                    <w:t>go right</w:t>
                   </w:r>
                 </w:p>
               </w:tc>
@@ -7346,19 +7204,11 @@
                       <w:rFonts w:cstheme="minorHAnsi"/>
                     </w:rPr>
                   </w:pPr>
-                  <w:proofErr w:type="gramStart"/>
-                  <w:r>
-                    <w:rPr>
-                      <w:rFonts w:cstheme="minorHAnsi"/>
-                    </w:rPr>
-                    <w:t>go</w:t>
-                  </w:r>
-                  <w:proofErr w:type="gramEnd"/>
-                  <w:r>
-                    <w:rPr>
-                      <w:rFonts w:cstheme="minorHAnsi"/>
-                    </w:rPr>
-                    <w:t xml:space="preserve"> down</w:t>
+                  <w:r>
+                    <w:rPr>
+                      <w:rFonts w:cstheme="minorHAnsi"/>
+                    </w:rPr>
+                    <w:t>go down</w:t>
                   </w:r>
                 </w:p>
               </w:tc>
@@ -7659,19 +7509,11 @@
                       <w:rFonts w:cstheme="minorHAnsi"/>
                     </w:rPr>
                   </w:pPr>
-                  <w:proofErr w:type="gramStart"/>
-                  <w:r>
-                    <w:rPr>
-                      <w:rFonts w:cstheme="minorHAnsi"/>
-                    </w:rPr>
-                    <w:t>go</w:t>
-                  </w:r>
-                  <w:proofErr w:type="gramEnd"/>
-                  <w:r>
-                    <w:rPr>
-                      <w:rFonts w:cstheme="minorHAnsi"/>
-                    </w:rPr>
-                    <w:t xml:space="preserve"> </w:t>
+                  <w:r>
+                    <w:rPr>
+                      <w:rFonts w:cstheme="minorHAnsi"/>
+                    </w:rPr>
+                    <w:t xml:space="preserve">go </w:t>
                   </w:r>
                   <w:proofErr w:type="spellStart"/>
                   <w:r>
@@ -7693,19 +7535,11 @@
                       <w:rFonts w:cstheme="minorHAnsi"/>
                     </w:rPr>
                   </w:pPr>
-                  <w:proofErr w:type="gramStart"/>
-                  <w:r>
-                    <w:rPr>
-                      <w:rFonts w:cstheme="minorHAnsi"/>
-                    </w:rPr>
-                    <w:t>in</w:t>
-                  </w:r>
-                  <w:proofErr w:type="gramEnd"/>
-                  <w:r>
-                    <w:rPr>
-                      <w:rFonts w:cstheme="minorHAnsi"/>
-                    </w:rPr>
-                    <w:t xml:space="preserve"> the main program </w:t>
+                  <w:r>
+                    <w:rPr>
+                      <w:rFonts w:cstheme="minorHAnsi"/>
+                    </w:rPr>
+                    <w:t xml:space="preserve">in the main program </w:t>
                   </w:r>
                   <w:proofErr w:type="spellStart"/>
                   <w:r>
@@ -7849,21 +7683,7 @@
               <w:rPr>
                 <w:rFonts w:cstheme="minorHAnsi"/>
               </w:rPr>
-              <w:t xml:space="preserve"> </w:t>
-            </w:r>
-            <w:proofErr w:type="gramStart"/>
-            <w:r>
-              <w:rPr>
-                <w:rFonts w:cstheme="minorHAnsi"/>
-              </w:rPr>
-              <w:t>programmer</w:t>
-            </w:r>
-            <w:proofErr w:type="gramEnd"/>
-            <w:r>
-              <w:rPr>
-                <w:rFonts w:cstheme="minorHAnsi"/>
-              </w:rPr>
-              <w:t xml:space="preserve"> I </w:t>
+              <w:t xml:space="preserve"> programmer I </w:t>
             </w:r>
             <w:proofErr w:type="spellStart"/>
             <w:r>
@@ -7940,21 +7760,7 @@
               <w:rPr>
                 <w:rFonts w:cstheme="minorHAnsi"/>
               </w:rPr>
-              <w:t xml:space="preserve">Tests </w:t>
-            </w:r>
-            <w:proofErr w:type="gramStart"/>
-            <w:r>
-              <w:rPr>
-                <w:rFonts w:cstheme="minorHAnsi"/>
-              </w:rPr>
-              <w:t>d'acceptance:</w:t>
-            </w:r>
-            <w:proofErr w:type="gramEnd"/>
-            <w:r>
-              <w:rPr>
-                <w:rFonts w:cstheme="minorHAnsi"/>
-              </w:rPr>
-              <w:t xml:space="preserve"> </w:t>
+              <w:t xml:space="preserve">Tests d'acceptance: </w:t>
             </w:r>
           </w:p>
           <w:tbl>
@@ -7981,19 +7787,11 @@
                       <w:rFonts w:cstheme="minorHAnsi"/>
                     </w:rPr>
                   </w:pPr>
-                  <w:proofErr w:type="gramStart"/>
-                  <w:r>
-                    <w:rPr>
-                      <w:rFonts w:cstheme="minorHAnsi"/>
-                    </w:rPr>
-                    <w:t>change</w:t>
-                  </w:r>
-                  <w:proofErr w:type="gramEnd"/>
-                  <w:r>
-                    <w:rPr>
-                      <w:rFonts w:cstheme="minorHAnsi"/>
-                    </w:rPr>
-                    <w:t xml:space="preserve"> structure</w:t>
+                  <w:r>
+                    <w:rPr>
+                      <w:rFonts w:cstheme="minorHAnsi"/>
+                    </w:rPr>
+                    <w:t>change structure</w:t>
                   </w:r>
                 </w:p>
               </w:tc>
@@ -8039,21 +7837,7 @@
                     <w:rPr>
                       <w:rFonts w:cstheme="minorHAnsi"/>
                     </w:rPr>
-                    <w:t xml:space="preserve"> the </w:t>
-                  </w:r>
-                  <w:proofErr w:type="gramStart"/>
-                  <w:r>
-                    <w:rPr>
-                      <w:rFonts w:cstheme="minorHAnsi"/>
-                    </w:rPr>
-                    <w:t>structure  the</w:t>
-                  </w:r>
-                  <w:proofErr w:type="gramEnd"/>
-                  <w:r>
-                    <w:rPr>
-                      <w:rFonts w:cstheme="minorHAnsi"/>
-                    </w:rPr>
-                    <w:t xml:space="preserve"> program </w:t>
+                    <w:t xml:space="preserve"> the structure  the program </w:t>
                   </w:r>
                   <w:proofErr w:type="spellStart"/>
                   <w:r>
@@ -8205,21 +7989,7 @@
               <w:rPr>
                 <w:rFonts w:cstheme="minorHAnsi"/>
               </w:rPr>
-              <w:t xml:space="preserve">As </w:t>
-            </w:r>
-            <w:proofErr w:type="gramStart"/>
-            <w:r>
-              <w:rPr>
-                <w:rFonts w:cstheme="minorHAnsi"/>
-              </w:rPr>
-              <w:t>a</w:t>
-            </w:r>
-            <w:proofErr w:type="gramEnd"/>
-            <w:r>
-              <w:rPr>
-                <w:rFonts w:cstheme="minorHAnsi"/>
-              </w:rPr>
-              <w:t xml:space="preserve"> Player I </w:t>
+              <w:t xml:space="preserve">As a Player I </w:t>
             </w:r>
             <w:proofErr w:type="spellStart"/>
             <w:r>
@@ -8262,21 +8032,7 @@
               <w:rPr>
                 <w:rFonts w:cstheme="minorHAnsi"/>
               </w:rPr>
-              <w:t xml:space="preserve">Tests </w:t>
-            </w:r>
-            <w:proofErr w:type="gramStart"/>
-            <w:r>
-              <w:rPr>
-                <w:rFonts w:cstheme="minorHAnsi"/>
-              </w:rPr>
-              <w:t>d'acceptance:</w:t>
-            </w:r>
-            <w:proofErr w:type="gramEnd"/>
-            <w:r>
-              <w:rPr>
-                <w:rFonts w:cstheme="minorHAnsi"/>
-              </w:rPr>
-              <w:t xml:space="preserve"> </w:t>
+              <w:t xml:space="preserve">Tests d'acceptance: </w:t>
             </w:r>
           </w:p>
           <w:tbl>
@@ -8765,19 +8521,11 @@
                       <w:rFonts w:cstheme="minorHAnsi"/>
                     </w:rPr>
                   </w:pPr>
-                  <w:proofErr w:type="gramStart"/>
-                  <w:r>
-                    <w:rPr>
-                      <w:rFonts w:cstheme="minorHAnsi"/>
-                    </w:rPr>
-                    <w:t>speed</w:t>
-                  </w:r>
-                  <w:proofErr w:type="gramEnd"/>
-                  <w:r>
-                    <w:rPr>
-                      <w:rFonts w:cstheme="minorHAnsi"/>
-                    </w:rPr>
-                    <w:t xml:space="preserve"> </w:t>
+                  <w:r>
+                    <w:rPr>
+                      <w:rFonts w:cstheme="minorHAnsi"/>
+                    </w:rPr>
+                    <w:t xml:space="preserve">speed </w:t>
                   </w:r>
                   <w:proofErr w:type="spellStart"/>
                   <w:r>
@@ -9056,7 +8804,6 @@
         </w:rPr>
       </w:pPr>
       <w:proofErr w:type="spellStart"/>
-      <w:proofErr w:type="gramStart"/>
       <w:r>
         <w:rPr>
           <w:rFonts w:asciiTheme="minorHAnsi" w:hAnsiTheme="minorHAnsi" w:cstheme="minorHAnsi"/>
@@ -9066,7 +8813,6 @@
       </w:r>
       <w:bookmarkEnd w:id="8"/>
       <w:proofErr w:type="spellEnd"/>
-      <w:proofErr w:type="gramEnd"/>
     </w:p>
     <w:tbl>
       <w:tblPr>
@@ -9160,21 +8906,7 @@
               <w:rPr>
                 <w:rFonts w:cstheme="minorHAnsi"/>
               </w:rPr>
-              <w:t xml:space="preserve">Tests </w:t>
-            </w:r>
-            <w:proofErr w:type="gramStart"/>
-            <w:r>
-              <w:rPr>
-                <w:rFonts w:cstheme="minorHAnsi"/>
-              </w:rPr>
-              <w:t>d'acceptance:</w:t>
-            </w:r>
-            <w:proofErr w:type="gramEnd"/>
-            <w:r>
-              <w:rPr>
-                <w:rFonts w:cstheme="minorHAnsi"/>
-              </w:rPr>
-              <w:t xml:space="preserve"> </w:t>
+              <w:t xml:space="preserve">Tests d'acceptance: </w:t>
             </w:r>
           </w:p>
           <w:tbl>
@@ -9201,19 +8933,11 @@
                       <w:rFonts w:cstheme="minorHAnsi"/>
                     </w:rPr>
                   </w:pPr>
-                  <w:proofErr w:type="gramStart"/>
-                  <w:r>
-                    <w:rPr>
-                      <w:rFonts w:cstheme="minorHAnsi"/>
-                    </w:rPr>
-                    <w:t>main</w:t>
-                  </w:r>
-                  <w:proofErr w:type="gramEnd"/>
-                  <w:r>
-                    <w:rPr>
-                      <w:rFonts w:cstheme="minorHAnsi"/>
-                    </w:rPr>
-                    <w:t xml:space="preserve"> menu music</w:t>
+                  <w:r>
+                    <w:rPr>
+                      <w:rFonts w:cstheme="minorHAnsi"/>
+                    </w:rPr>
+                    <w:t>main menu music</w:t>
                   </w:r>
                 </w:p>
               </w:tc>
@@ -9332,7 +9056,6 @@
                     <w:t xml:space="preserve"> </w:t>
                   </w:r>
                   <w:proofErr w:type="spellStart"/>
-                  <w:proofErr w:type="gramStart"/>
                   <w:r>
                     <w:rPr>
                       <w:rFonts w:cstheme="minorHAnsi"/>
@@ -9357,7 +9080,6 @@
                     <w:t>the</w:t>
                   </w:r>
                   <w:proofErr w:type="spellEnd"/>
-                  <w:proofErr w:type="gramEnd"/>
                   <w:r>
                     <w:rPr>
                       <w:rFonts w:cstheme="minorHAnsi"/>
@@ -9437,7 +9159,6 @@
                     </w:rPr>
                   </w:pPr>
                   <w:proofErr w:type="spellStart"/>
-                  <w:proofErr w:type="gramStart"/>
                   <w:r>
                     <w:rPr>
                       <w:rFonts w:cstheme="minorHAnsi"/>
@@ -9445,7 +9166,6 @@
                     <w:t>game</w:t>
                   </w:r>
                   <w:proofErr w:type="spellEnd"/>
-                  <w:proofErr w:type="gramEnd"/>
                   <w:r>
                     <w:rPr>
                       <w:rFonts w:cstheme="minorHAnsi"/>
@@ -9762,7 +9482,6 @@
                     <w:t xml:space="preserve"> </w:t>
                   </w:r>
                   <w:proofErr w:type="spellStart"/>
-                  <w:proofErr w:type="gramStart"/>
                   <w:r>
                     <w:rPr>
                       <w:rFonts w:cstheme="minorHAnsi"/>
@@ -9787,7 +9506,6 @@
                     <w:t>the</w:t>
                   </w:r>
                   <w:proofErr w:type="spellEnd"/>
-                  <w:proofErr w:type="gramEnd"/>
                   <w:r>
                     <w:rPr>
                       <w:rFonts w:cstheme="minorHAnsi"/>
@@ -9850,19 +9568,11 @@
                       <w:rFonts w:cstheme="minorHAnsi"/>
                     </w:rPr>
                   </w:pPr>
-                  <w:proofErr w:type="gramStart"/>
-                  <w:r>
-                    <w:rPr>
-                      <w:rFonts w:cstheme="minorHAnsi"/>
-                    </w:rPr>
-                    <w:t>loose</w:t>
-                  </w:r>
-                  <w:proofErr w:type="gramEnd"/>
-                  <w:r>
-                    <w:rPr>
-                      <w:rFonts w:cstheme="minorHAnsi"/>
-                    </w:rPr>
-                    <w:t xml:space="preserve"> music</w:t>
+                  <w:r>
+                    <w:rPr>
+                      <w:rFonts w:cstheme="minorHAnsi"/>
+                    </w:rPr>
+                    <w:t>loose music</w:t>
                   </w:r>
                 </w:p>
               </w:tc>
@@ -9897,7 +9607,6 @@
                     <w:t xml:space="preserve"> the loose page </w:t>
                   </w:r>
                   <w:proofErr w:type="spellStart"/>
-                  <w:proofErr w:type="gramStart"/>
                   <w:r>
                     <w:rPr>
                       <w:rFonts w:cstheme="minorHAnsi"/>
@@ -9909,14 +9618,7 @@
                     <w:rPr>
                       <w:rFonts w:cstheme="minorHAnsi"/>
                     </w:rPr>
-                    <w:t xml:space="preserve">  the</w:t>
-                  </w:r>
-                  <w:proofErr w:type="gramEnd"/>
-                  <w:r>
-                    <w:rPr>
-                      <w:rFonts w:cstheme="minorHAnsi"/>
-                    </w:rPr>
-                    <w:t xml:space="preserve"> loose music start</w:t>
+                    <w:t xml:space="preserve">  the loose music start</w:t>
                   </w:r>
                 </w:p>
               </w:tc>
@@ -9932,19 +9634,11 @@
                       <w:rFonts w:cstheme="minorHAnsi"/>
                     </w:rPr>
                   </w:pPr>
-                  <w:proofErr w:type="gramStart"/>
-                  <w:r>
-                    <w:rPr>
-                      <w:rFonts w:cstheme="minorHAnsi"/>
-                    </w:rPr>
-                    <w:t>change</w:t>
-                  </w:r>
-                  <w:proofErr w:type="gramEnd"/>
-                  <w:r>
-                    <w:rPr>
-                      <w:rFonts w:cstheme="minorHAnsi"/>
-                    </w:rPr>
-                    <w:t xml:space="preserve"> </w:t>
+                  <w:r>
+                    <w:rPr>
+                      <w:rFonts w:cstheme="minorHAnsi"/>
+                    </w:rPr>
+                    <w:t xml:space="preserve">change </w:t>
                   </w:r>
                   <w:proofErr w:type="spellStart"/>
                   <w:r>
@@ -10196,7 +9890,6 @@
       </w:pPr>
       <w:bookmarkStart w:id="9" w:name="_Toc148087613"/>
       <w:proofErr w:type="spellStart"/>
-      <w:proofErr w:type="gramStart"/>
       <w:r>
         <w:rPr>
           <w:rFonts w:asciiTheme="minorHAnsi" w:hAnsiTheme="minorHAnsi" w:cstheme="minorHAnsi"/>
@@ -10205,7 +9898,6 @@
         <w:t>dataBase</w:t>
       </w:r>
       <w:proofErr w:type="spellEnd"/>
-      <w:proofErr w:type="gramEnd"/>
       <w:r>
         <w:rPr>
           <w:rFonts w:asciiTheme="minorHAnsi" w:hAnsiTheme="minorHAnsi" w:cstheme="minorHAnsi"/>
@@ -10328,21 +10020,7 @@
               <w:rPr>
                 <w:rFonts w:cstheme="minorHAnsi"/>
               </w:rPr>
-              <w:t xml:space="preserve">Tests </w:t>
-            </w:r>
-            <w:proofErr w:type="gramStart"/>
-            <w:r>
-              <w:rPr>
-                <w:rFonts w:cstheme="minorHAnsi"/>
-              </w:rPr>
-              <w:t>d'acceptance:</w:t>
-            </w:r>
-            <w:proofErr w:type="gramEnd"/>
-            <w:r>
-              <w:rPr>
-                <w:rFonts w:cstheme="minorHAnsi"/>
-              </w:rPr>
-              <w:t xml:space="preserve"> </w:t>
+              <w:t xml:space="preserve">Tests d'acceptance: </w:t>
             </w:r>
           </w:p>
           <w:tbl>
@@ -10369,19 +10047,11 @@
                       <w:rFonts w:cstheme="minorHAnsi"/>
                     </w:rPr>
                   </w:pPr>
-                  <w:proofErr w:type="gramStart"/>
-                  <w:r>
-                    <w:rPr>
-                      <w:rFonts w:cstheme="minorHAnsi"/>
-                    </w:rPr>
-                    <w:t>open</w:t>
-                  </w:r>
-                  <w:proofErr w:type="gramEnd"/>
-                  <w:r>
-                    <w:rPr>
-                      <w:rFonts w:cstheme="minorHAnsi"/>
-                    </w:rPr>
-                    <w:t xml:space="preserve"> </w:t>
+                  <w:r>
+                    <w:rPr>
+                      <w:rFonts w:cstheme="minorHAnsi"/>
+                    </w:rPr>
+                    <w:t xml:space="preserve">open </w:t>
                   </w:r>
                   <w:proofErr w:type="spellStart"/>
                   <w:r>
@@ -10410,7 +10080,6 @@
                     <w:t xml:space="preserve">In the main </w:t>
                   </w:r>
                   <w:proofErr w:type="spellStart"/>
-                  <w:proofErr w:type="gramStart"/>
                   <w:r>
                     <w:rPr>
                       <w:rFonts w:cstheme="minorHAnsi"/>
@@ -10432,7 +10101,6 @@
                     <w:t>when</w:t>
                   </w:r>
                   <w:proofErr w:type="spellEnd"/>
-                  <w:proofErr w:type="gramEnd"/>
                   <w:r>
                     <w:rPr>
                       <w:rFonts w:cstheme="minorHAnsi"/>
@@ -10562,7 +10230,6 @@
                     <w:t xml:space="preserve">In the main </w:t>
                   </w:r>
                   <w:proofErr w:type="spellStart"/>
-                  <w:proofErr w:type="gramStart"/>
                   <w:r>
                     <w:rPr>
                       <w:rFonts w:cstheme="minorHAnsi"/>
@@ -10584,7 +10251,6 @@
                     <w:t>when</w:t>
                   </w:r>
                   <w:proofErr w:type="spellEnd"/>
-                  <w:proofErr w:type="gramEnd"/>
                   <w:r>
                     <w:rPr>
                       <w:rFonts w:cstheme="minorHAnsi"/>
@@ -10823,19 +10489,11 @@
                       <w:rFonts w:cstheme="minorHAnsi"/>
                     </w:rPr>
                   </w:pPr>
-                  <w:proofErr w:type="gramStart"/>
-                  <w:r>
-                    <w:rPr>
-                      <w:rFonts w:cstheme="minorHAnsi"/>
-                    </w:rPr>
-                    <w:t>close</w:t>
-                  </w:r>
-                  <w:proofErr w:type="gramEnd"/>
-                  <w:r>
-                    <w:rPr>
-                      <w:rFonts w:cstheme="minorHAnsi"/>
-                    </w:rPr>
-                    <w:t xml:space="preserve"> </w:t>
+                  <w:r>
+                    <w:rPr>
+                      <w:rFonts w:cstheme="minorHAnsi"/>
+                    </w:rPr>
+                    <w:t xml:space="preserve">close </w:t>
                   </w:r>
                   <w:proofErr w:type="spellStart"/>
                   <w:r>
@@ -10864,7 +10522,6 @@
                     <w:t xml:space="preserve">In the main </w:t>
                   </w:r>
                   <w:proofErr w:type="spellStart"/>
-                  <w:proofErr w:type="gramStart"/>
                   <w:r>
                     <w:rPr>
                       <w:rFonts w:cstheme="minorHAnsi"/>
@@ -10886,7 +10543,6 @@
                     <w:t>When</w:t>
                   </w:r>
                   <w:proofErr w:type="spellEnd"/>
-                  <w:proofErr w:type="gramEnd"/>
                   <w:r>
                     <w:rPr>
                       <w:rFonts w:cstheme="minorHAnsi"/>
@@ -11224,7 +10880,6 @@
       </w:pPr>
       <w:bookmarkStart w:id="10" w:name="_Toc148087614"/>
       <w:proofErr w:type="spellStart"/>
-      <w:proofErr w:type="gramStart"/>
       <w:r>
         <w:rPr>
           <w:rFonts w:asciiTheme="minorHAnsi" w:hAnsiTheme="minorHAnsi" w:cstheme="minorHAnsi"/>
@@ -11233,7 +10888,6 @@
       </w:r>
       <w:bookmarkEnd w:id="10"/>
       <w:proofErr w:type="spellEnd"/>
-      <w:proofErr w:type="gramEnd"/>
     </w:p>
     <w:tbl>
       <w:tblPr>
@@ -11354,19 +11008,11 @@
                       <w:rFonts w:cstheme="minorHAnsi"/>
                     </w:rPr>
                   </w:pPr>
-                  <w:proofErr w:type="gramStart"/>
-                  <w:r>
-                    <w:rPr>
-                      <w:rFonts w:cstheme="minorHAnsi"/>
-                    </w:rPr>
-                    <w:t>main</w:t>
-                  </w:r>
-                  <w:proofErr w:type="gramEnd"/>
-                  <w:r>
-                    <w:rPr>
-                      <w:rFonts w:cstheme="minorHAnsi"/>
-                    </w:rPr>
-                    <w:t xml:space="preserve"> menu music</w:t>
+                  <w:r>
+                    <w:rPr>
+                      <w:rFonts w:cstheme="minorHAnsi"/>
+                    </w:rPr>
+                    <w:t>main menu music</w:t>
                   </w:r>
                 </w:p>
               </w:tc>
@@ -11485,7 +11131,6 @@
                     <w:t xml:space="preserve"> </w:t>
                   </w:r>
                   <w:proofErr w:type="spellStart"/>
-                  <w:proofErr w:type="gramStart"/>
                   <w:r>
                     <w:rPr>
                       <w:rFonts w:cstheme="minorHAnsi"/>
@@ -11510,7 +11155,6 @@
                     <w:t>the</w:t>
                   </w:r>
                   <w:proofErr w:type="spellEnd"/>
-                  <w:proofErr w:type="gramEnd"/>
                   <w:r>
                     <w:rPr>
                       <w:rFonts w:cstheme="minorHAnsi"/>
@@ -11590,7 +11234,6 @@
                     </w:rPr>
                   </w:pPr>
                   <w:proofErr w:type="spellStart"/>
-                  <w:proofErr w:type="gramStart"/>
                   <w:r>
                     <w:rPr>
                       <w:rFonts w:cstheme="minorHAnsi"/>
@@ -11598,7 +11241,6 @@
                     <w:t>game</w:t>
                   </w:r>
                   <w:proofErr w:type="spellEnd"/>
-                  <w:proofErr w:type="gramEnd"/>
                   <w:r>
                     <w:rPr>
                       <w:rFonts w:cstheme="minorHAnsi"/>
@@ -11915,7 +11557,6 @@
                     <w:t xml:space="preserve"> </w:t>
                   </w:r>
                   <w:proofErr w:type="spellStart"/>
-                  <w:proofErr w:type="gramStart"/>
                   <w:r>
                     <w:rPr>
                       <w:rFonts w:cstheme="minorHAnsi"/>
@@ -11940,7 +11581,6 @@
                     <w:t>the</w:t>
                   </w:r>
                   <w:proofErr w:type="spellEnd"/>
-                  <w:proofErr w:type="gramEnd"/>
                   <w:r>
                     <w:rPr>
                       <w:rFonts w:cstheme="minorHAnsi"/>
@@ -12042,7 +11682,6 @@
                     <w:t xml:space="preserve"> the loose page </w:t>
                   </w:r>
                   <w:proofErr w:type="spellStart"/>
-                  <w:proofErr w:type="gramStart"/>
                   <w:r>
                     <w:rPr>
                       <w:rFonts w:cstheme="minorHAnsi"/>
@@ -12054,14 +11693,7 @@
                     <w:rPr>
                       <w:rFonts w:cstheme="minorHAnsi"/>
                     </w:rPr>
-                    <w:t xml:space="preserve">  the</w:t>
-                  </w:r>
-                  <w:proofErr w:type="gramEnd"/>
-                  <w:r>
-                    <w:rPr>
-                      <w:rFonts w:cstheme="minorHAnsi"/>
-                    </w:rPr>
-                    <w:t xml:space="preserve"> loose music start</w:t>
+                    <w:t xml:space="preserve">  the loose music start</w:t>
                   </w:r>
                 </w:p>
               </w:tc>
@@ -12318,7 +11950,6 @@
       </w:pPr>
       <w:bookmarkStart w:id="11" w:name="_Toc148087615"/>
       <w:proofErr w:type="spellStart"/>
-      <w:proofErr w:type="gramStart"/>
       <w:r>
         <w:rPr>
           <w:rFonts w:asciiTheme="minorHAnsi" w:hAnsiTheme="minorHAnsi" w:cstheme="minorHAnsi"/>
@@ -12326,7 +11957,6 @@
         <w:t>limit</w:t>
       </w:r>
       <w:proofErr w:type="spellEnd"/>
-      <w:proofErr w:type="gramEnd"/>
       <w:r>
         <w:rPr>
           <w:rFonts w:asciiTheme="minorHAnsi" w:hAnsiTheme="minorHAnsi" w:cstheme="minorHAnsi"/>
@@ -12762,19 +12392,11 @@
                       <w:rFonts w:cstheme="minorHAnsi"/>
                     </w:rPr>
                   </w:pPr>
-                  <w:proofErr w:type="gramStart"/>
-                  <w:r>
-                    <w:rPr>
-                      <w:rFonts w:cstheme="minorHAnsi"/>
-                    </w:rPr>
-                    <w:t>lose</w:t>
-                  </w:r>
-                  <w:proofErr w:type="gramEnd"/>
-                  <w:r>
-                    <w:rPr>
-                      <w:rFonts w:cstheme="minorHAnsi"/>
-                    </w:rPr>
-                    <w:t xml:space="preserve"> </w:t>
+                  <w:r>
+                    <w:rPr>
+                      <w:rFonts w:cstheme="minorHAnsi"/>
+                    </w:rPr>
+                    <w:t xml:space="preserve">lose </w:t>
                   </w:r>
                   <w:proofErr w:type="spellStart"/>
                   <w:r>
@@ -12866,15 +12488,7 @@
                       <w:rFonts w:cstheme="minorHAnsi"/>
                       <w:lang w:val="de-CH"/>
                     </w:rPr>
-                    <w:t xml:space="preserve"> </w:t>
-                  </w:r>
-                  <w:proofErr w:type="gramStart"/>
-                  <w:r>
-                    <w:rPr>
-                      <w:rFonts w:cstheme="minorHAnsi"/>
-                      <w:lang w:val="de-CH"/>
-                    </w:rPr>
-                    <w:t xml:space="preserve">shoot  </w:t>
+                    <w:t xml:space="preserve"> shoot  </w:t>
                   </w:r>
                   <w:proofErr w:type="spellStart"/>
                   <w:r>
@@ -12885,7 +12499,6 @@
                     <w:t>the</w:t>
                   </w:r>
                   <w:proofErr w:type="spellEnd"/>
-                  <w:proofErr w:type="gramEnd"/>
                   <w:r>
                     <w:rPr>
                       <w:rFonts w:cstheme="minorHAnsi"/>
@@ -12987,19 +12600,11 @@
                       <w:rFonts w:cstheme="minorHAnsi"/>
                     </w:rPr>
                   </w:pPr>
-                  <w:proofErr w:type="gramStart"/>
-                  <w:r>
-                    <w:rPr>
-                      <w:rFonts w:cstheme="minorHAnsi"/>
-                    </w:rPr>
-                    <w:t>run</w:t>
-                  </w:r>
-                  <w:proofErr w:type="gramEnd"/>
-                  <w:r>
-                    <w:rPr>
-                      <w:rFonts w:cstheme="minorHAnsi"/>
-                    </w:rPr>
-                    <w:t xml:space="preserve"> out of </w:t>
+                  <w:r>
+                    <w:rPr>
+                      <w:rFonts w:cstheme="minorHAnsi"/>
+                    </w:rPr>
+                    <w:t xml:space="preserve">run out of </w:t>
                   </w:r>
                   <w:proofErr w:type="spellStart"/>
                   <w:r>
@@ -13267,19 +12872,11 @@
                       <w:rFonts w:cstheme="minorHAnsi"/>
                     </w:rPr>
                   </w:pPr>
-                  <w:proofErr w:type="gramStart"/>
-                  <w:r>
-                    <w:rPr>
-                      <w:rFonts w:cstheme="minorHAnsi"/>
-                    </w:rPr>
-                    <w:t>reset</w:t>
-                  </w:r>
-                  <w:proofErr w:type="gramEnd"/>
-                  <w:r>
-                    <w:rPr>
-                      <w:rFonts w:cstheme="minorHAnsi"/>
-                    </w:rPr>
-                    <w:t xml:space="preserve"> </w:t>
+                  <w:r>
+                    <w:rPr>
+                      <w:rFonts w:cstheme="minorHAnsi"/>
+                    </w:rPr>
+                    <w:t xml:space="preserve">reset </w:t>
                   </w:r>
                   <w:proofErr w:type="spellStart"/>
                   <w:r>
@@ -13477,7 +13074,6 @@
                     </w:rPr>
                   </w:pPr>
                   <w:proofErr w:type="spellStart"/>
-                  <w:proofErr w:type="gramStart"/>
                   <w:r>
                     <w:rPr>
                       <w:rFonts w:cstheme="minorHAnsi"/>
@@ -13485,7 +13081,6 @@
                     <w:t>give</w:t>
                   </w:r>
                   <w:proofErr w:type="spellEnd"/>
-                  <w:proofErr w:type="gramEnd"/>
                   <w:r>
                     <w:rPr>
                       <w:rFonts w:cstheme="minorHAnsi"/>
@@ -13825,21 +13420,7 @@
               <w:rPr>
                 <w:rFonts w:cstheme="minorHAnsi"/>
               </w:rPr>
-              <w:t xml:space="preserve">Tests </w:t>
-            </w:r>
-            <w:proofErr w:type="gramStart"/>
-            <w:r>
-              <w:rPr>
-                <w:rFonts w:cstheme="minorHAnsi"/>
-              </w:rPr>
-              <w:t>d'acceptance:</w:t>
-            </w:r>
-            <w:proofErr w:type="gramEnd"/>
-            <w:r>
-              <w:rPr>
-                <w:rFonts w:cstheme="minorHAnsi"/>
-              </w:rPr>
-              <w:t xml:space="preserve"> </w:t>
+              <w:t xml:space="preserve">Tests d'acceptance: </w:t>
             </w:r>
           </w:p>
           <w:tbl>
@@ -13867,7 +13448,6 @@
                     </w:rPr>
                   </w:pPr>
                   <w:proofErr w:type="spellStart"/>
-                  <w:proofErr w:type="gramStart"/>
                   <w:r>
                     <w:rPr>
                       <w:rFonts w:cstheme="minorHAnsi"/>
@@ -13875,7 +13455,6 @@
                     <w:t>add</w:t>
                   </w:r>
                   <w:proofErr w:type="spellEnd"/>
-                  <w:proofErr w:type="gramEnd"/>
                   <w:r>
                     <w:rPr>
                       <w:rFonts w:cstheme="minorHAnsi"/>
@@ -14037,19 +13616,11 @@
                       <w:rFonts w:cstheme="minorHAnsi"/>
                     </w:rPr>
                   </w:pPr>
-                  <w:proofErr w:type="gramStart"/>
-                  <w:r>
-                    <w:rPr>
-                      <w:rFonts w:cstheme="minorHAnsi"/>
-                    </w:rPr>
-                    <w:t>display</w:t>
-                  </w:r>
-                  <w:proofErr w:type="gramEnd"/>
-                  <w:r>
-                    <w:rPr>
-                      <w:rFonts w:cstheme="minorHAnsi"/>
-                    </w:rPr>
-                    <w:t xml:space="preserve"> score</w:t>
+                  <w:r>
+                    <w:rPr>
+                      <w:rFonts w:cstheme="minorHAnsi"/>
+                    </w:rPr>
+                    <w:t>display score</w:t>
                   </w:r>
                 </w:p>
               </w:tc>
@@ -14223,19 +13794,11 @@
                       <w:rFonts w:cstheme="minorHAnsi"/>
                     </w:rPr>
                   </w:pPr>
-                  <w:proofErr w:type="gramStart"/>
-                  <w:r>
-                    <w:rPr>
-                      <w:rFonts w:cstheme="minorHAnsi"/>
-                    </w:rPr>
-                    <w:t>reset</w:t>
-                  </w:r>
-                  <w:proofErr w:type="gramEnd"/>
-                  <w:r>
-                    <w:rPr>
-                      <w:rFonts w:cstheme="minorHAnsi"/>
-                    </w:rPr>
-                    <w:t xml:space="preserve"> score</w:t>
+                  <w:r>
+                    <w:rPr>
+                      <w:rFonts w:cstheme="minorHAnsi"/>
+                    </w:rPr>
+                    <w:t>reset score</w:t>
                   </w:r>
                 </w:p>
               </w:tc>
@@ -14377,7 +13940,6 @@
                     </w:rPr>
                   </w:pPr>
                   <w:proofErr w:type="spellStart"/>
-                  <w:proofErr w:type="gramStart"/>
                   <w:r>
                     <w:rPr>
                       <w:rFonts w:cstheme="minorHAnsi"/>
@@ -14385,7 +13947,6 @@
                     <w:t>keep</w:t>
                   </w:r>
                   <w:proofErr w:type="spellEnd"/>
-                  <w:proofErr w:type="gramEnd"/>
                   <w:r>
                     <w:rPr>
                       <w:rFonts w:cstheme="minorHAnsi"/>
@@ -14691,21 +14252,7 @@
               <w:rPr>
                 <w:rFonts w:cstheme="minorHAnsi"/>
               </w:rPr>
-              <w:t xml:space="preserve">Tests </w:t>
-            </w:r>
-            <w:proofErr w:type="gramStart"/>
-            <w:r>
-              <w:rPr>
-                <w:rFonts w:cstheme="minorHAnsi"/>
-              </w:rPr>
-              <w:t>d'acceptance:</w:t>
-            </w:r>
-            <w:proofErr w:type="gramEnd"/>
-            <w:r>
-              <w:rPr>
-                <w:rFonts w:cstheme="minorHAnsi"/>
-              </w:rPr>
-              <w:t xml:space="preserve"> </w:t>
+              <w:t xml:space="preserve">Tests d'acceptance: </w:t>
             </w:r>
           </w:p>
           <w:tbl>
@@ -14733,7 +14280,6 @@
                     </w:rPr>
                   </w:pPr>
                   <w:proofErr w:type="spellStart"/>
-                  <w:proofErr w:type="gramStart"/>
                   <w:r>
                     <w:rPr>
                       <w:rFonts w:cstheme="minorHAnsi"/>
@@ -14741,7 +14287,6 @@
                     <w:t>ask</w:t>
                   </w:r>
                   <w:proofErr w:type="spellEnd"/>
-                  <w:proofErr w:type="gramEnd"/>
                   <w:r>
                     <w:rPr>
                       <w:rFonts w:cstheme="minorHAnsi"/>
@@ -14992,7 +14537,6 @@
                     </w:rPr>
                   </w:pPr>
                   <w:proofErr w:type="spellStart"/>
-                  <w:proofErr w:type="gramStart"/>
                   <w:r>
                     <w:rPr>
                       <w:rFonts w:cstheme="minorHAnsi"/>
@@ -15000,7 +14544,6 @@
                     <w:t>ask</w:t>
                   </w:r>
                   <w:proofErr w:type="spellEnd"/>
-                  <w:proofErr w:type="gramEnd"/>
                   <w:r>
                     <w:rPr>
                       <w:rFonts w:cstheme="minorHAnsi"/>
@@ -15248,19 +14791,11 @@
                       <w:rFonts w:cstheme="minorHAnsi"/>
                     </w:rPr>
                   </w:pPr>
-                  <w:proofErr w:type="gramStart"/>
-                  <w:r>
-                    <w:rPr>
-                      <w:rFonts w:cstheme="minorHAnsi"/>
-                    </w:rPr>
-                    <w:t>display</w:t>
-                  </w:r>
-                  <w:proofErr w:type="gramEnd"/>
-                  <w:r>
-                    <w:rPr>
-                      <w:rFonts w:cstheme="minorHAnsi"/>
-                    </w:rPr>
-                    <w:t xml:space="preserve"> menu</w:t>
+                  <w:r>
+                    <w:rPr>
+                      <w:rFonts w:cstheme="minorHAnsi"/>
+                    </w:rPr>
+                    <w:t>display menu</w:t>
                   </w:r>
                 </w:p>
               </w:tc>
@@ -15392,19 +14927,11 @@
                       <w:rFonts w:cstheme="minorHAnsi"/>
                     </w:rPr>
                   </w:pPr>
-                  <w:proofErr w:type="gramStart"/>
-                  <w:r>
-                    <w:rPr>
-                      <w:rFonts w:cstheme="minorHAnsi"/>
-                    </w:rPr>
-                    <w:t>display</w:t>
-                  </w:r>
-                  <w:proofErr w:type="gramEnd"/>
-                  <w:r>
-                    <w:rPr>
-                      <w:rFonts w:cstheme="minorHAnsi"/>
-                    </w:rPr>
-                    <w:t xml:space="preserve"> option page</w:t>
+                  <w:r>
+                    <w:rPr>
+                      <w:rFonts w:cstheme="minorHAnsi"/>
+                    </w:rPr>
+                    <w:t>display option page</w:t>
                   </w:r>
                 </w:p>
               </w:tc>
@@ -15418,19 +14945,11 @@
                       <w:rFonts w:cstheme="minorHAnsi"/>
                     </w:rPr>
                   </w:pPr>
-                  <w:proofErr w:type="gramStart"/>
-                  <w:r>
-                    <w:rPr>
-                      <w:rFonts w:cstheme="minorHAnsi"/>
-                    </w:rPr>
-                    <w:t>in</w:t>
-                  </w:r>
-                  <w:proofErr w:type="gramEnd"/>
-                  <w:r>
-                    <w:rPr>
-                      <w:rFonts w:cstheme="minorHAnsi"/>
-                    </w:rPr>
-                    <w:t xml:space="preserve"> the main menu  </w:t>
+                  <w:r>
+                    <w:rPr>
+                      <w:rFonts w:cstheme="minorHAnsi"/>
+                    </w:rPr>
+                    <w:t xml:space="preserve">in the main menu  </w:t>
                   </w:r>
                   <w:proofErr w:type="spellStart"/>
                   <w:r>
@@ -15488,19 +15007,11 @@
                       <w:rFonts w:cstheme="minorHAnsi"/>
                     </w:rPr>
                   </w:pPr>
-                  <w:proofErr w:type="gramStart"/>
-                  <w:r>
-                    <w:rPr>
-                      <w:rFonts w:cstheme="minorHAnsi"/>
-                    </w:rPr>
-                    <w:t>display</w:t>
-                  </w:r>
-                  <w:proofErr w:type="gramEnd"/>
-                  <w:r>
-                    <w:rPr>
-                      <w:rFonts w:cstheme="minorHAnsi"/>
-                    </w:rPr>
-                    <w:t xml:space="preserve"> </w:t>
+                  <w:r>
+                    <w:rPr>
+                      <w:rFonts w:cstheme="minorHAnsi"/>
+                    </w:rPr>
+                    <w:t xml:space="preserve">display </w:t>
                   </w:r>
                   <w:proofErr w:type="spellStart"/>
                   <w:r>
@@ -15528,19 +15039,11 @@
                       <w:rFonts w:cstheme="minorHAnsi"/>
                     </w:rPr>
                   </w:pPr>
-                  <w:proofErr w:type="gramStart"/>
-                  <w:r>
-                    <w:rPr>
-                      <w:rFonts w:cstheme="minorHAnsi"/>
-                    </w:rPr>
-                    <w:t>in</w:t>
-                  </w:r>
-                  <w:proofErr w:type="gramEnd"/>
-                  <w:r>
-                    <w:rPr>
-                      <w:rFonts w:cstheme="minorHAnsi"/>
-                    </w:rPr>
-                    <w:t xml:space="preserve"> the main menu  </w:t>
+                  <w:r>
+                    <w:rPr>
+                      <w:rFonts w:cstheme="minorHAnsi"/>
+                    </w:rPr>
+                    <w:t xml:space="preserve">in the main menu  </w:t>
                   </w:r>
                   <w:proofErr w:type="spellStart"/>
                   <w:r>
@@ -15598,19 +15101,11 @@
                       <w:rFonts w:cstheme="minorHAnsi"/>
                     </w:rPr>
                   </w:pPr>
-                  <w:proofErr w:type="gramStart"/>
-                  <w:r>
-                    <w:rPr>
-                      <w:rFonts w:cstheme="minorHAnsi"/>
-                    </w:rPr>
-                    <w:t>display</w:t>
-                  </w:r>
-                  <w:proofErr w:type="gramEnd"/>
-                  <w:r>
-                    <w:rPr>
-                      <w:rFonts w:cstheme="minorHAnsi"/>
-                    </w:rPr>
-                    <w:t xml:space="preserve"> </w:t>
+                  <w:r>
+                    <w:rPr>
+                      <w:rFonts w:cstheme="minorHAnsi"/>
+                    </w:rPr>
+                    <w:t xml:space="preserve">display </w:t>
                   </w:r>
                   <w:proofErr w:type="spellStart"/>
                   <w:r>
@@ -15679,7 +15174,6 @@
                     <w:t xml:space="preserve"> </w:t>
                   </w:r>
                   <w:proofErr w:type="spellStart"/>
-                  <w:proofErr w:type="gramStart"/>
                   <w:r>
                     <w:rPr>
                       <w:rFonts w:cstheme="minorHAnsi"/>
@@ -15704,7 +15198,6 @@
                     <w:t>when</w:t>
                   </w:r>
                   <w:proofErr w:type="spellEnd"/>
-                  <w:proofErr w:type="gramEnd"/>
                   <w:r>
                     <w:rPr>
                       <w:rFonts w:cstheme="minorHAnsi"/>
@@ -15767,19 +15260,11 @@
                       <w:rFonts w:cstheme="minorHAnsi"/>
                     </w:rPr>
                   </w:pPr>
-                  <w:proofErr w:type="gramStart"/>
-                  <w:r>
-                    <w:rPr>
-                      <w:rFonts w:cstheme="minorHAnsi"/>
-                    </w:rPr>
-                    <w:t>exit</w:t>
-                  </w:r>
-                  <w:proofErr w:type="gramEnd"/>
-                  <w:r>
-                    <w:rPr>
-                      <w:rFonts w:cstheme="minorHAnsi"/>
-                    </w:rPr>
-                    <w:t xml:space="preserve"> </w:t>
+                  <w:r>
+                    <w:rPr>
+                      <w:rFonts w:cstheme="minorHAnsi"/>
+                    </w:rPr>
+                    <w:t xml:space="preserve">exit </w:t>
                   </w:r>
                   <w:proofErr w:type="spellStart"/>
                   <w:r>
@@ -15801,19 +15286,11 @@
                       <w:rFonts w:cstheme="minorHAnsi"/>
                     </w:rPr>
                   </w:pPr>
-                  <w:proofErr w:type="gramStart"/>
-                  <w:r>
-                    <w:rPr>
-                      <w:rFonts w:cstheme="minorHAnsi"/>
-                    </w:rPr>
-                    <w:t>in</w:t>
-                  </w:r>
-                  <w:proofErr w:type="gramEnd"/>
-                  <w:r>
-                    <w:rPr>
-                      <w:rFonts w:cstheme="minorHAnsi"/>
-                    </w:rPr>
-                    <w:t xml:space="preserve"> the main menu  </w:t>
+                  <w:r>
+                    <w:rPr>
+                      <w:rFonts w:cstheme="minorHAnsi"/>
+                    </w:rPr>
+                    <w:t xml:space="preserve">in the main menu  </w:t>
                   </w:r>
                   <w:proofErr w:type="spellStart"/>
                   <w:r>
@@ -15857,19 +15334,11 @@
                       <w:rFonts w:cstheme="minorHAnsi"/>
                     </w:rPr>
                   </w:pPr>
-                  <w:proofErr w:type="gramStart"/>
-                  <w:r>
-                    <w:rPr>
-                      <w:rFonts w:cstheme="minorHAnsi"/>
-                    </w:rPr>
-                    <w:t>start</w:t>
-                  </w:r>
-                  <w:proofErr w:type="gramEnd"/>
-                  <w:r>
-                    <w:rPr>
-                      <w:rFonts w:cstheme="minorHAnsi"/>
-                    </w:rPr>
-                    <w:t xml:space="preserve"> </w:t>
+                  <w:r>
+                    <w:rPr>
+                      <w:rFonts w:cstheme="minorHAnsi"/>
+                    </w:rPr>
+                    <w:t xml:space="preserve">start </w:t>
                   </w:r>
                   <w:proofErr w:type="spellStart"/>
                   <w:r>
@@ -15932,7 +15401,6 @@
                     <w:t xml:space="preserve"> </w:t>
                   </w:r>
                   <w:proofErr w:type="spellStart"/>
-                  <w:proofErr w:type="gramStart"/>
                   <w:r>
                     <w:rPr>
                       <w:rFonts w:cstheme="minorHAnsi"/>
@@ -15957,7 +15425,6 @@
                     <w:t>when</w:t>
                   </w:r>
                   <w:proofErr w:type="spellEnd"/>
-                  <w:proofErr w:type="gramEnd"/>
                   <w:r>
                     <w:rPr>
                       <w:rFonts w:cstheme="minorHAnsi"/>
@@ -16037,19 +15504,11 @@
         </w:rPr>
       </w:pPr>
       <w:bookmarkStart w:id="14" w:name="_Toc148087618"/>
-      <w:proofErr w:type="gramStart"/>
-      <w:r>
-        <w:rPr>
-          <w:rFonts w:asciiTheme="minorHAnsi" w:hAnsiTheme="minorHAnsi" w:cstheme="minorHAnsi"/>
-        </w:rPr>
-        <w:t>change</w:t>
-      </w:r>
-      <w:proofErr w:type="gramEnd"/>
-      <w:r>
-        <w:rPr>
-          <w:rFonts w:asciiTheme="minorHAnsi" w:hAnsiTheme="minorHAnsi" w:cstheme="minorHAnsi"/>
-        </w:rPr>
-        <w:t xml:space="preserve"> </w:t>
+      <w:r>
+        <w:rPr>
+          <w:rFonts w:asciiTheme="minorHAnsi" w:hAnsiTheme="minorHAnsi" w:cstheme="minorHAnsi"/>
+        </w:rPr>
+        <w:t xml:space="preserve">change </w:t>
       </w:r>
       <w:proofErr w:type="spellStart"/>
       <w:r>
@@ -16153,21 +15612,7 @@
               <w:rPr>
                 <w:rFonts w:cstheme="minorHAnsi"/>
               </w:rPr>
-              <w:t xml:space="preserve">Tests </w:t>
-            </w:r>
-            <w:proofErr w:type="gramStart"/>
-            <w:r>
-              <w:rPr>
-                <w:rFonts w:cstheme="minorHAnsi"/>
-              </w:rPr>
-              <w:t>d'acceptance:</w:t>
-            </w:r>
-            <w:proofErr w:type="gramEnd"/>
-            <w:r>
-              <w:rPr>
-                <w:rFonts w:cstheme="minorHAnsi"/>
-              </w:rPr>
-              <w:t xml:space="preserve"> </w:t>
+              <w:t xml:space="preserve">Tests d'acceptance: </w:t>
             </w:r>
           </w:p>
           <w:tbl>
@@ -16466,19 +15911,11 @@
                       <w:rFonts w:cstheme="minorHAnsi"/>
                     </w:rPr>
                   </w:pPr>
-                  <w:proofErr w:type="gramStart"/>
-                  <w:r>
-                    <w:rPr>
-                      <w:rFonts w:cstheme="minorHAnsi"/>
-                    </w:rPr>
-                    <w:t>in</w:t>
-                  </w:r>
-                  <w:proofErr w:type="gramEnd"/>
-                  <w:r>
-                    <w:rPr>
-                      <w:rFonts w:cstheme="minorHAnsi"/>
-                    </w:rPr>
-                    <w:t xml:space="preserve"> the option page </w:t>
+                  <w:r>
+                    <w:rPr>
+                      <w:rFonts w:cstheme="minorHAnsi"/>
+                    </w:rPr>
+                    <w:t xml:space="preserve">in the option page </w:t>
                   </w:r>
                   <w:proofErr w:type="spellStart"/>
                   <w:r>
@@ -16550,20 +15987,12 @@
                       <w:rFonts w:cstheme="minorHAnsi"/>
                     </w:rPr>
                   </w:pPr>
-                  <w:proofErr w:type="gramStart"/>
                   <w:r>
                     <w:rPr>
                       <w:rFonts w:cstheme="minorHAnsi"/>
                     </w:rPr>
                     <w:lastRenderedPageBreak/>
-                    <w:t>go</w:t>
-                  </w:r>
-                  <w:proofErr w:type="gramEnd"/>
-                  <w:r>
-                    <w:rPr>
-                      <w:rFonts w:cstheme="minorHAnsi"/>
-                    </w:rPr>
-                    <w:t xml:space="preserve"> back main menu</w:t>
+                    <w:t>go back main menu</w:t>
                   </w:r>
                 </w:p>
               </w:tc>
@@ -16577,19 +16006,11 @@
                       <w:rFonts w:cstheme="minorHAnsi"/>
                     </w:rPr>
                   </w:pPr>
-                  <w:proofErr w:type="gramStart"/>
-                  <w:r>
-                    <w:rPr>
-                      <w:rFonts w:cstheme="minorHAnsi"/>
-                    </w:rPr>
-                    <w:t>in</w:t>
-                  </w:r>
-                  <w:proofErr w:type="gramEnd"/>
-                  <w:r>
-                    <w:rPr>
-                      <w:rFonts w:cstheme="minorHAnsi"/>
-                    </w:rPr>
-                    <w:t xml:space="preserve"> the option page </w:t>
+                  <w:r>
+                    <w:rPr>
+                      <w:rFonts w:cstheme="minorHAnsi"/>
+                    </w:rPr>
+                    <w:t xml:space="preserve">in the option page </w:t>
                   </w:r>
                   <w:proofErr w:type="spellStart"/>
                   <w:r>
@@ -16699,7 +16120,6 @@
       </w:pPr>
       <w:bookmarkStart w:id="15" w:name="_Toc148087619"/>
       <w:proofErr w:type="spellStart"/>
-      <w:proofErr w:type="gramStart"/>
       <w:r>
         <w:rPr>
           <w:rFonts w:asciiTheme="minorHAnsi" w:hAnsiTheme="minorHAnsi" w:cstheme="minorHAnsi"/>
@@ -16707,7 +16127,6 @@
         <w:t>visit</w:t>
       </w:r>
       <w:proofErr w:type="spellEnd"/>
-      <w:proofErr w:type="gramEnd"/>
       <w:r>
         <w:rPr>
           <w:rFonts w:asciiTheme="minorHAnsi" w:hAnsiTheme="minorHAnsi" w:cstheme="minorHAnsi"/>
@@ -16864,21 +16283,7 @@
               <w:rPr>
                 <w:rFonts w:cstheme="minorHAnsi"/>
               </w:rPr>
-              <w:t xml:space="preserve">Tests </w:t>
-            </w:r>
-            <w:proofErr w:type="gramStart"/>
-            <w:r>
-              <w:rPr>
-                <w:rFonts w:cstheme="minorHAnsi"/>
-              </w:rPr>
-              <w:t>d'acceptance:</w:t>
-            </w:r>
-            <w:proofErr w:type="gramEnd"/>
-            <w:r>
-              <w:rPr>
-                <w:rFonts w:cstheme="minorHAnsi"/>
-              </w:rPr>
-              <w:t xml:space="preserve"> </w:t>
+              <w:t xml:space="preserve">Tests d'acceptance: </w:t>
             </w:r>
           </w:p>
           <w:tbl>
@@ -16906,7 +16311,6 @@
                     </w:rPr>
                   </w:pPr>
                   <w:proofErr w:type="spellStart"/>
-                  <w:proofErr w:type="gramStart"/>
                   <w:r>
                     <w:rPr>
                       <w:rFonts w:cstheme="minorHAnsi"/>
@@ -16914,7 +16318,6 @@
                     <w:t>load</w:t>
                   </w:r>
                   <w:proofErr w:type="spellEnd"/>
-                  <w:proofErr w:type="gramEnd"/>
                   <w:r>
                     <w:rPr>
                       <w:rFonts w:cstheme="minorHAnsi"/>
@@ -16941,19 +16344,11 @@
                       <w:rFonts w:cstheme="minorHAnsi"/>
                     </w:rPr>
                   </w:pPr>
-                  <w:proofErr w:type="gramStart"/>
-                  <w:r>
-                    <w:rPr>
-                      <w:rFonts w:cstheme="minorHAnsi"/>
-                    </w:rPr>
-                    <w:t>in</w:t>
-                  </w:r>
-                  <w:proofErr w:type="gramEnd"/>
-                  <w:r>
-                    <w:rPr>
-                      <w:rFonts w:cstheme="minorHAnsi"/>
-                    </w:rPr>
-                    <w:t xml:space="preserve"> the </w:t>
+                  <w:r>
+                    <w:rPr>
+                      <w:rFonts w:cstheme="minorHAnsi"/>
+                    </w:rPr>
+                    <w:t xml:space="preserve">in the </w:t>
                   </w:r>
                   <w:proofErr w:type="spellStart"/>
                   <w:r>
@@ -17053,19 +16448,11 @@
                       <w:rFonts w:cstheme="minorHAnsi"/>
                     </w:rPr>
                   </w:pPr>
-                  <w:proofErr w:type="gramStart"/>
-                  <w:r>
-                    <w:rPr>
-                      <w:rFonts w:cstheme="minorHAnsi"/>
-                    </w:rPr>
-                    <w:t>go</w:t>
-                  </w:r>
-                  <w:proofErr w:type="gramEnd"/>
-                  <w:r>
-                    <w:rPr>
-                      <w:rFonts w:cstheme="minorHAnsi"/>
-                    </w:rPr>
-                    <w:t xml:space="preserve"> back main menu</w:t>
+                  <w:r>
+                    <w:rPr>
+                      <w:rFonts w:cstheme="minorHAnsi"/>
+                    </w:rPr>
+                    <w:t>go back main menu</w:t>
                   </w:r>
                 </w:p>
               </w:tc>
@@ -17079,19 +16466,11 @@
                       <w:rFonts w:cstheme="minorHAnsi"/>
                     </w:rPr>
                   </w:pPr>
-                  <w:proofErr w:type="gramStart"/>
-                  <w:r>
-                    <w:rPr>
-                      <w:rFonts w:cstheme="minorHAnsi"/>
-                    </w:rPr>
-                    <w:t>in</w:t>
-                  </w:r>
-                  <w:proofErr w:type="gramEnd"/>
-                  <w:r>
-                    <w:rPr>
-                      <w:rFonts w:cstheme="minorHAnsi"/>
-                    </w:rPr>
-                    <w:t xml:space="preserve"> the </w:t>
+                  <w:r>
+                    <w:rPr>
+                      <w:rFonts w:cstheme="minorHAnsi"/>
+                    </w:rPr>
+                    <w:t xml:space="preserve">in the </w:t>
                   </w:r>
                   <w:proofErr w:type="spellStart"/>
                   <w:r>
@@ -18304,7 +17683,6 @@
         <w:fldChar w:fldCharType="end"/>
       </w:r>
       <w:proofErr w:type="spellStart"/>
-      <w:proofErr w:type="gramStart"/>
       <w:r>
         <w:rPr>
           <w:rFonts w:cstheme="minorHAnsi"/>
@@ -18312,7 +17690,6 @@
         <w:t>Model.Ammo.Ammo</w:t>
       </w:r>
       <w:proofErr w:type="spellEnd"/>
-      <w:proofErr w:type="gramEnd"/>
       <w:r>
         <w:rPr>
           <w:rFonts w:cstheme="minorHAnsi"/>
@@ -18512,7 +17889,6 @@
               </w:rPr>
             </w:pPr>
             <w:proofErr w:type="spellStart"/>
-            <w:proofErr w:type="gramStart"/>
             <w:r>
               <w:rPr>
                 <w:rFonts w:cstheme="minorHAnsi"/>
@@ -18523,7 +17899,6 @@
               <w:t>xPos</w:t>
             </w:r>
             <w:proofErr w:type="spellEnd"/>
-            <w:proofErr w:type="gramEnd"/>
             <w:r>
               <w:rPr>
                 <w:rFonts w:cstheme="minorHAnsi"/>
@@ -18557,7 +17932,6 @@
               </w:rPr>
             </w:pPr>
             <w:proofErr w:type="spellStart"/>
-            <w:proofErr w:type="gramStart"/>
             <w:r>
               <w:rPr>
                 <w:rFonts w:cstheme="minorHAnsi"/>
@@ -18567,7 +17941,6 @@
               <w:t>yPos</w:t>
             </w:r>
             <w:proofErr w:type="spellEnd"/>
-            <w:proofErr w:type="gramEnd"/>
             <w:r>
               <w:rPr>
                 <w:rFonts w:cstheme="minorHAnsi"/>
@@ -18601,7 +17974,6 @@
               </w:rPr>
             </w:pPr>
             <w:proofErr w:type="spellStart"/>
-            <w:proofErr w:type="gramStart"/>
             <w:r>
               <w:rPr>
                 <w:rFonts w:cstheme="minorHAnsi"/>
@@ -18611,7 +17983,6 @@
               <w:t>color</w:t>
             </w:r>
             <w:proofErr w:type="spellEnd"/>
-            <w:proofErr w:type="gramEnd"/>
             <w:r>
               <w:rPr>
                 <w:rFonts w:cstheme="minorHAnsi"/>
@@ -19837,25 +19208,7 @@
           <w:i/>
           <w:iCs/>
         </w:rPr>
-        <w:t xml:space="preserve"> </w:t>
-      </w:r>
-      <w:proofErr w:type="gramStart"/>
-      <w:r>
-        <w:rPr>
-          <w:rFonts w:asciiTheme="minorHAnsi" w:hAnsiTheme="minorHAnsi" w:cstheme="minorHAnsi"/>
-          <w:i/>
-          <w:iCs/>
-        </w:rPr>
-        <w:t>10 point</w:t>
-      </w:r>
-      <w:proofErr w:type="gramEnd"/>
-      <w:r>
-        <w:rPr>
-          <w:rFonts w:asciiTheme="minorHAnsi" w:hAnsiTheme="minorHAnsi" w:cstheme="minorHAnsi"/>
-          <w:i/>
-          <w:iCs/>
-        </w:rPr>
-        <w:t xml:space="preserve"> au </w:t>
+        <w:t xml:space="preserve"> 10 point au </w:t>
       </w:r>
       <w:proofErr w:type="spellStart"/>
       <w:r>
@@ -20276,7 +19629,6 @@
         <w:fldChar w:fldCharType="end"/>
       </w:r>
       <w:proofErr w:type="spellStart"/>
-      <w:proofErr w:type="gramStart"/>
       <w:r>
         <w:rPr>
           <w:rFonts w:cstheme="minorHAnsi"/>
@@ -20284,7 +19636,6 @@
         <w:t>Model.Player.Player</w:t>
       </w:r>
       <w:proofErr w:type="spellEnd"/>
-      <w:proofErr w:type="gramEnd"/>
       <w:r>
         <w:rPr>
           <w:rFonts w:cstheme="minorHAnsi"/>
@@ -20471,7 +19822,6 @@
                 <w:rFonts w:cstheme="minorHAnsi"/>
               </w:rPr>
             </w:pPr>
-            <w:proofErr w:type="gramStart"/>
             <w:r>
               <w:rPr>
                 <w:rFonts w:cstheme="minorHAnsi"/>
@@ -20480,7 +19830,6 @@
               </w:rPr>
               <w:t>x</w:t>
             </w:r>
-            <w:proofErr w:type="gramEnd"/>
             <w:r>
               <w:rPr>
                 <w:rFonts w:cstheme="minorHAnsi"/>
@@ -20513,7 +19862,6 @@
                 <w:rFonts w:cstheme="minorHAnsi"/>
               </w:rPr>
             </w:pPr>
-            <w:proofErr w:type="gramStart"/>
             <w:r>
               <w:rPr>
                 <w:rFonts w:cstheme="minorHAnsi"/>
@@ -20522,7 +19870,6 @@
               </w:rPr>
               <w:t>y</w:t>
             </w:r>
-            <w:proofErr w:type="gramEnd"/>
             <w:r>
               <w:rPr>
                 <w:rFonts w:cstheme="minorHAnsi"/>
@@ -20556,7 +19903,6 @@
               </w:rPr>
             </w:pPr>
             <w:proofErr w:type="spellStart"/>
-            <w:proofErr w:type="gramStart"/>
             <w:r>
               <w:rPr>
                 <w:rFonts w:cstheme="minorHAnsi"/>
@@ -20566,7 +19912,6 @@
               <w:t>color</w:t>
             </w:r>
             <w:proofErr w:type="spellEnd"/>
-            <w:proofErr w:type="gramEnd"/>
             <w:r>
               <w:rPr>
                 <w:rFonts w:cstheme="minorHAnsi"/>
@@ -20705,7 +20050,6 @@
         </w:rPr>
       </w:pPr>
       <w:proofErr w:type="spellStart"/>
-      <w:proofErr w:type="gramStart"/>
       <w:r>
         <w:rPr>
           <w:rFonts w:cstheme="minorHAnsi"/>
@@ -20713,7 +20057,6 @@
         <w:t>bool</w:t>
       </w:r>
       <w:proofErr w:type="spellEnd"/>
-      <w:proofErr w:type="gramEnd"/>
       <w:r>
         <w:rPr>
           <w:rFonts w:cstheme="minorHAnsi"/>
@@ -20786,7 +20129,6 @@
         </w:rPr>
       </w:pPr>
       <w:proofErr w:type="spellStart"/>
-      <w:proofErr w:type="gramStart"/>
       <w:r>
         <w:rPr>
           <w:rFonts w:cstheme="minorHAnsi"/>
@@ -20794,7 +20136,6 @@
         <w:t>void</w:t>
       </w:r>
       <w:proofErr w:type="spellEnd"/>
-      <w:proofErr w:type="gramEnd"/>
       <w:r>
         <w:rPr>
           <w:rFonts w:cstheme="minorHAnsi"/>
@@ -20851,7 +20192,6 @@
         </w:rPr>
       </w:pPr>
       <w:proofErr w:type="spellStart"/>
-      <w:proofErr w:type="gramStart"/>
       <w:r>
         <w:rPr>
           <w:rFonts w:cstheme="minorHAnsi"/>
@@ -20859,7 +20199,6 @@
         <w:t>void</w:t>
       </w:r>
       <w:proofErr w:type="spellEnd"/>
-      <w:proofErr w:type="gramEnd"/>
       <w:r>
         <w:rPr>
           <w:rFonts w:cstheme="minorHAnsi"/>
@@ -20934,7 +20273,6 @@
         </w:rPr>
       </w:pPr>
       <w:proofErr w:type="spellStart"/>
-      <w:proofErr w:type="gramStart"/>
       <w:r>
         <w:rPr>
           <w:rFonts w:cstheme="minorHAnsi"/>
@@ -20942,7 +20280,6 @@
         <w:t>void</w:t>
       </w:r>
       <w:proofErr w:type="spellEnd"/>
-      <w:proofErr w:type="gramEnd"/>
       <w:r>
         <w:rPr>
           <w:rFonts w:cstheme="minorHAnsi"/>
@@ -21002,23 +20339,13 @@
           <w:iCs/>
         </w:rPr>
       </w:pPr>
-      <w:proofErr w:type="gramStart"/>
       <w:r>
         <w:rPr>
           <w:rFonts w:cstheme="minorHAnsi"/>
           <w:i/>
           <w:iCs/>
         </w:rPr>
-        <w:t>va</w:t>
-      </w:r>
-      <w:proofErr w:type="gramEnd"/>
-      <w:r>
-        <w:rPr>
-          <w:rFonts w:cstheme="minorHAnsi"/>
-          <w:i/>
-          <w:iCs/>
-        </w:rPr>
-        <w:t xml:space="preserve"> </w:t>
+        <w:t xml:space="preserve">va </w:t>
       </w:r>
       <w:proofErr w:type="spellStart"/>
       <w:r>
@@ -21122,7 +20449,6 @@
         </w:rPr>
       </w:pPr>
       <w:proofErr w:type="spellStart"/>
-      <w:proofErr w:type="gramStart"/>
       <w:r>
         <w:rPr>
           <w:rFonts w:cstheme="minorHAnsi"/>
@@ -21130,7 +20456,6 @@
         <w:t>int</w:t>
       </w:r>
       <w:proofErr w:type="spellEnd"/>
-      <w:proofErr w:type="gramEnd"/>
       <w:r>
         <w:rPr>
           <w:rFonts w:cstheme="minorHAnsi"/>
@@ -21297,7 +20622,6 @@
         <w:fldChar w:fldCharType="end"/>
       </w:r>
       <w:proofErr w:type="spellStart"/>
-      <w:proofErr w:type="gramStart"/>
       <w:r>
         <w:rPr>
           <w:rFonts w:cstheme="minorHAnsi"/>
@@ -21305,7 +20629,6 @@
         <w:t>void</w:t>
       </w:r>
       <w:proofErr w:type="spellEnd"/>
-      <w:proofErr w:type="gramEnd"/>
       <w:r>
         <w:rPr>
           <w:rFonts w:cstheme="minorHAnsi"/>
@@ -21358,19 +20681,11 @@
           <w:rFonts w:cstheme="minorHAnsi"/>
         </w:rPr>
       </w:pPr>
-      <w:proofErr w:type="gramStart"/>
-      <w:r>
-        <w:rPr>
-          <w:rFonts w:cstheme="minorHAnsi"/>
-        </w:rPr>
-        <w:t>va</w:t>
-      </w:r>
-      <w:proofErr w:type="gramEnd"/>
-      <w:r>
-        <w:rPr>
-          <w:rFonts w:cstheme="minorHAnsi"/>
-        </w:rPr>
-        <w:t xml:space="preserve"> </w:t>
+      <w:r>
+        <w:rPr>
+          <w:rFonts w:cstheme="minorHAnsi"/>
+        </w:rPr>
+        <w:t xml:space="preserve">va </w:t>
       </w:r>
       <w:proofErr w:type="spellStart"/>
       <w:r>
@@ -21440,7 +20755,6 @@
               </w:rPr>
             </w:pPr>
             <w:proofErr w:type="spellStart"/>
-            <w:proofErr w:type="gramStart"/>
             <w:r>
               <w:rPr>
                 <w:rFonts w:cstheme="minorHAnsi"/>
@@ -21450,7 +20764,6 @@
               <w:t>player</w:t>
             </w:r>
             <w:proofErr w:type="spellEnd"/>
-            <w:proofErr w:type="gramEnd"/>
             <w:r>
               <w:rPr>
                 <w:rFonts w:cstheme="minorHAnsi"/>
@@ -21516,7 +20829,6 @@
         <w:fldChar w:fldCharType="end"/>
       </w:r>
       <w:proofErr w:type="spellStart"/>
-      <w:proofErr w:type="gramStart"/>
       <w:r>
         <w:rPr>
           <w:rFonts w:cstheme="minorHAnsi"/>
@@ -21524,7 +20836,6 @@
         <w:t>bool</w:t>
       </w:r>
       <w:proofErr w:type="spellEnd"/>
-      <w:proofErr w:type="gramEnd"/>
       <w:r>
         <w:rPr>
           <w:rFonts w:cstheme="minorHAnsi"/>
@@ -21611,7 +20922,6 @@
         </w:rPr>
       </w:pPr>
       <w:proofErr w:type="spellStart"/>
-      <w:proofErr w:type="gramStart"/>
       <w:r>
         <w:rPr>
           <w:rFonts w:cstheme="minorHAnsi"/>
@@ -21621,7 +20931,6 @@
         <w:t>true</w:t>
       </w:r>
       <w:proofErr w:type="spellEnd"/>
-      <w:proofErr w:type="gramEnd"/>
       <w:r>
         <w:rPr>
           <w:rFonts w:cstheme="minorHAnsi"/>
@@ -24563,21 +23872,7 @@
               <w:rPr>
                 <w:rFonts w:cstheme="minorHAnsi"/>
               </w:rPr>
-              <w:t xml:space="preserve">Être dans </w:t>
-            </w:r>
-            <w:proofErr w:type="gramStart"/>
-            <w:r>
-              <w:rPr>
-                <w:rFonts w:cstheme="minorHAnsi"/>
-              </w:rPr>
-              <w:t>la menu</w:t>
-            </w:r>
-            <w:proofErr w:type="gramEnd"/>
-            <w:r>
-              <w:rPr>
-                <w:rFonts w:cstheme="minorHAnsi"/>
-              </w:rPr>
-              <w:t xml:space="preserve"> « option »</w:t>
+              <w:t>Être dans la menu « option »</w:t>
             </w:r>
           </w:p>
         </w:tc>
@@ -26056,23 +25351,13 @@
         </w:rPr>
         <w:t xml:space="preserve">grâce au fonctions </w:t>
       </w:r>
-      <w:proofErr w:type="gramStart"/>
       <w:r>
         <w:rPr>
           <w:rFonts w:cstheme="minorHAnsi"/>
           <w:b/>
           <w:bCs/>
         </w:rPr>
-        <w:t>MAX(</w:t>
-      </w:r>
-      <w:proofErr w:type="gramEnd"/>
-      <w:r>
-        <w:rPr>
-          <w:rFonts w:cstheme="minorHAnsi"/>
-          <w:b/>
-          <w:bCs/>
-        </w:rPr>
-        <w:t>), MIN(), AVG()</w:t>
+        <w:t>MAX(), MIN(), AVG()</w:t>
       </w:r>
       <w:r>
         <w:rPr>
@@ -26324,23 +25609,13 @@
         </w:rPr>
         <w:t xml:space="preserve"> le nombre de commande que chaque joueur à fait grâce à la fonction </w:t>
       </w:r>
-      <w:proofErr w:type="gramStart"/>
       <w:r>
         <w:rPr>
           <w:rFonts w:cstheme="minorHAnsi"/>
           <w:b/>
           <w:bCs/>
         </w:rPr>
-        <w:t>COUNT(</w:t>
-      </w:r>
-      <w:proofErr w:type="gramEnd"/>
-      <w:r>
-        <w:rPr>
-          <w:rFonts w:cstheme="minorHAnsi"/>
-          <w:b/>
-          <w:bCs/>
-        </w:rPr>
-        <w:t>)</w:t>
+        <w:t>COUNT()</w:t>
       </w:r>
       <w:r>
         <w:rPr>
@@ -28603,40 +27878,30 @@
         </w:rPr>
         <w:t xml:space="preserve"> (</w:t>
       </w:r>
-      <w:proofErr w:type="gramStart"/>
       <w:r>
         <w:rPr>
           <w:rFonts w:cstheme="minorHAnsi"/>
           <w:b/>
           <w:bCs/>
         </w:rPr>
-        <w:t>COUNT(</w:t>
-      </w:r>
-      <w:proofErr w:type="gramEnd"/>
+        <w:t xml:space="preserve">COUNT(DISTINCT </w:t>
+      </w:r>
+      <w:proofErr w:type="spellStart"/>
       <w:r>
         <w:rPr>
           <w:rFonts w:cstheme="minorHAnsi"/>
           <w:b/>
           <w:bCs/>
         </w:rPr>
-        <w:t xml:space="preserve">DISTINCT </w:t>
-      </w:r>
-      <w:proofErr w:type="spellStart"/>
+        <w:t>fkArme</w:t>
+      </w:r>
+      <w:proofErr w:type="spellEnd"/>
       <w:r>
         <w:rPr>
           <w:rFonts w:cstheme="minorHAnsi"/>
           <w:b/>
           <w:bCs/>
         </w:rPr>
-        <w:t>fkArme</w:t>
-      </w:r>
-      <w:proofErr w:type="spellEnd"/>
-      <w:r>
-        <w:rPr>
-          <w:rFonts w:cstheme="minorHAnsi"/>
-          <w:b/>
-          <w:bCs/>
-        </w:rPr>
         <w:t>)</w:t>
       </w:r>
       <w:r>
@@ -28671,7 +27936,19 @@
         <w:rPr>
           <w:rFonts w:asciiTheme="minorHAnsi" w:hAnsiTheme="minorHAnsi" w:cstheme="minorHAnsi"/>
         </w:rPr>
-        <w:t>.12 : Création des types d’utilisateur</w:t>
+        <w:t>.</w:t>
+      </w:r>
+      <w:r>
+        <w:rPr>
+          <w:rFonts w:asciiTheme="minorHAnsi" w:hAnsiTheme="minorHAnsi" w:cstheme="minorHAnsi"/>
+        </w:rPr>
+        <w:t>3</w:t>
+      </w:r>
+      <w:r>
+        <w:rPr>
+          <w:rFonts w:asciiTheme="minorHAnsi" w:hAnsiTheme="minorHAnsi" w:cstheme="minorHAnsi"/>
+        </w:rPr>
+        <w:t> : Création des types d’utilisateur</w:t>
       </w:r>
       <w:r>
         <w:rPr>
@@ -29095,7 +28372,19 @@
         <w:rPr>
           <w:rFonts w:asciiTheme="minorHAnsi" w:hAnsiTheme="minorHAnsi" w:cstheme="minorHAnsi"/>
         </w:rPr>
-        <w:t>.13 : Assignation des permissions</w:t>
+        <w:t>.</w:t>
+      </w:r>
+      <w:r>
+        <w:rPr>
+          <w:rFonts w:asciiTheme="minorHAnsi" w:hAnsiTheme="minorHAnsi" w:cstheme="minorHAnsi"/>
+        </w:rPr>
+        <w:t>4</w:t>
+      </w:r>
+      <w:r>
+        <w:rPr>
+          <w:rFonts w:asciiTheme="minorHAnsi" w:hAnsiTheme="minorHAnsi" w:cstheme="minorHAnsi"/>
+        </w:rPr>
+        <w:t> : Assignation des permissions</w:t>
       </w:r>
       <w:bookmarkEnd w:id="82"/>
       <w:r>
@@ -29129,7 +28418,23 @@
           <w:sz w:val="22"/>
           <w:szCs w:val="22"/>
         </w:rPr>
-        <w:t>.13.1 : Rôle "</w:t>
+        <w:t>.</w:t>
+      </w:r>
+      <w:r>
+        <w:rPr>
+          <w:rFonts w:asciiTheme="minorHAnsi" w:hAnsiTheme="minorHAnsi" w:cstheme="minorHAnsi"/>
+          <w:sz w:val="22"/>
+          <w:szCs w:val="22"/>
+        </w:rPr>
+        <w:t>4</w:t>
+      </w:r>
+      <w:r>
+        <w:rPr>
+          <w:rFonts w:asciiTheme="minorHAnsi" w:hAnsiTheme="minorHAnsi" w:cstheme="minorHAnsi"/>
+          <w:sz w:val="22"/>
+          <w:szCs w:val="22"/>
+        </w:rPr>
+        <w:t>.1 : Rôle "</w:t>
       </w:r>
       <w:proofErr w:type="spellStart"/>
       <w:r>
@@ -29427,7 +28732,23 @@
           <w:sz w:val="22"/>
           <w:szCs w:val="22"/>
         </w:rPr>
-        <w:t>.13.2 : Rôle "</w:t>
+        <w:t>.</w:t>
+      </w:r>
+      <w:r>
+        <w:rPr>
+          <w:rFonts w:asciiTheme="minorHAnsi" w:hAnsiTheme="minorHAnsi" w:cstheme="minorHAnsi"/>
+          <w:sz w:val="22"/>
+          <w:szCs w:val="22"/>
+        </w:rPr>
+        <w:t>4</w:t>
+      </w:r>
+      <w:r>
+        <w:rPr>
+          <w:rFonts w:asciiTheme="minorHAnsi" w:hAnsiTheme="minorHAnsi" w:cstheme="minorHAnsi"/>
+          <w:sz w:val="22"/>
+          <w:szCs w:val="22"/>
+        </w:rPr>
+        <w:t>.2 : Rôle "</w:t>
       </w:r>
       <w:proofErr w:type="spellStart"/>
       <w:r>
@@ -29666,7 +28987,23 @@
           <w:sz w:val="22"/>
           <w:szCs w:val="22"/>
         </w:rPr>
-        <w:t>.13.3 : Rôle "</w:t>
+        <w:t>.</w:t>
+      </w:r>
+      <w:r>
+        <w:rPr>
+          <w:rFonts w:asciiTheme="minorHAnsi" w:hAnsiTheme="minorHAnsi" w:cstheme="minorHAnsi"/>
+          <w:sz w:val="22"/>
+          <w:szCs w:val="22"/>
+        </w:rPr>
+        <w:t>4</w:t>
+      </w:r>
+      <w:r>
+        <w:rPr>
+          <w:rFonts w:asciiTheme="minorHAnsi" w:hAnsiTheme="minorHAnsi" w:cstheme="minorHAnsi"/>
+          <w:sz w:val="22"/>
+          <w:szCs w:val="22"/>
+        </w:rPr>
+        <w:t>.3 : Rôle "</w:t>
       </w:r>
       <w:proofErr w:type="spellStart"/>
       <w:r>
@@ -29903,7 +29240,19 @@
         <w:rPr>
           <w:rFonts w:asciiTheme="minorHAnsi" w:hAnsiTheme="minorHAnsi" w:cstheme="minorHAnsi"/>
         </w:rPr>
-        <w:t>.14 : exporter / importer la base de données</w:t>
+        <w:t>.</w:t>
+      </w:r>
+      <w:r>
+        <w:rPr>
+          <w:rFonts w:asciiTheme="minorHAnsi" w:hAnsiTheme="minorHAnsi" w:cstheme="minorHAnsi"/>
+        </w:rPr>
+        <w:t>5</w:t>
+      </w:r>
+      <w:r>
+        <w:rPr>
+          <w:rFonts w:asciiTheme="minorHAnsi" w:hAnsiTheme="minorHAnsi" w:cstheme="minorHAnsi"/>
+        </w:rPr>
+        <w:t> : exporter / importer la base de données</w:t>
       </w:r>
       <w:bookmarkEnd w:id="86"/>
     </w:p>
@@ -30725,7 +30074,19 @@
         <w:rPr>
           <w:rFonts w:asciiTheme="minorHAnsi" w:hAnsiTheme="minorHAnsi" w:cstheme="minorHAnsi"/>
         </w:rPr>
-        <w:t>.15 : Création des index</w:t>
+        <w:t>.</w:t>
+      </w:r>
+      <w:r>
+        <w:rPr>
+          <w:rFonts w:asciiTheme="minorHAnsi" w:hAnsiTheme="minorHAnsi" w:cstheme="minorHAnsi"/>
+        </w:rPr>
+        <w:t>6</w:t>
+      </w:r>
+      <w:r>
+        <w:rPr>
+          <w:rFonts w:asciiTheme="minorHAnsi" w:hAnsiTheme="minorHAnsi" w:cstheme="minorHAnsi"/>
+        </w:rPr>
+        <w:t> : Création des index</w:t>
       </w:r>
       <w:bookmarkEnd w:id="87"/>
       <w:r>
@@ -31147,6 +30508,234 @@
           <w:shd w:val="clear" w:color="auto" w:fill="FFFFFF"/>
         </w:rPr>
         <w:t>, étant donné que ces valeurs ne sont pas susceptibles de changer fréquemment, et il est peu probable qu'il y ait fréquemment de nouvelles armes ajoutées.</w:t>
+      </w:r>
+    </w:p>
+    <w:p>
+      <w:pPr>
+        <w:pStyle w:val="Titre2"/>
+      </w:pPr>
+      <w:r>
+        <w:t>3.</w:t>
+      </w:r>
+      <w:r>
+        <w:t>7 : Intégration de la base de données dans le programme C#</w:t>
+      </w:r>
+    </w:p>
+    <w:p>
+      <w:r>
+        <w:t xml:space="preserve">Pour pouvoir se connecter il a été nécessaire d’utiliser une chaine de connexion qui est une expression qui contient les valeurs qui sont nécessaire à la connexion à la base de </w:t>
+      </w:r>
+      <w:r>
+        <w:t>données</w:t>
+      </w:r>
+      <w:r>
+        <w:t xml:space="preserve"> voici </w:t>
+      </w:r>
+      <w:r>
+        <w:t>les informations</w:t>
+      </w:r>
+      <w:r>
+        <w:t xml:space="preserve"> dont on a besoin :</w:t>
+      </w:r>
+    </w:p>
+    <w:p>
+      <w:pPr>
+        <w:pStyle w:val="Paragraphedeliste"/>
+        <w:numPr>
+          <w:ilvl w:val="0"/>
+          <w:numId w:val="12"/>
+        </w:numPr>
+      </w:pPr>
+      <w:r>
+        <w:t xml:space="preserve">Le serveur : (SERVER) il s’agit de l’adresse </w:t>
+      </w:r>
+      <w:proofErr w:type="spellStart"/>
+      <w:r>
+        <w:t>Ip</w:t>
+      </w:r>
+      <w:proofErr w:type="spellEnd"/>
+      <w:r>
+        <w:t xml:space="preserve"> du serveur dans notre cas il s’agit de localhost (127.0.0.1)</w:t>
+      </w:r>
+    </w:p>
+    <w:p>
+      <w:pPr>
+        <w:pStyle w:val="Paragraphedeliste"/>
+        <w:numPr>
+          <w:ilvl w:val="0"/>
+          <w:numId w:val="12"/>
+        </w:numPr>
+      </w:pPr>
+      <w:r>
+        <w:t xml:space="preserve">La base de données : (DATABASE) il s’agit du nom de la base de </w:t>
+      </w:r>
+      <w:r>
+        <w:t>données</w:t>
+      </w:r>
+      <w:r>
+        <w:t xml:space="preserve"> dans le cadre du projet il s’agit de </w:t>
+      </w:r>
+      <w:r>
+        <w:t>"</w:t>
+      </w:r>
+      <w:proofErr w:type="spellStart"/>
+      <w:r>
+        <w:rPr>
+          <w:b/>
+          <w:bCs/>
+        </w:rPr>
+        <w:t>db_space_invaders</w:t>
+      </w:r>
+      <w:proofErr w:type="spellEnd"/>
+      <w:r>
+        <w:t>"</w:t>
+      </w:r>
+    </w:p>
+    <w:p>
+      <w:pPr>
+        <w:pStyle w:val="Paragraphedeliste"/>
+        <w:numPr>
+          <w:ilvl w:val="0"/>
+          <w:numId w:val="12"/>
+        </w:numPr>
+      </w:pPr>
+      <w:r>
+        <w:t xml:space="preserve">L’utilisateur : (UID) il s’agit de nom d’un utilisateur de la base de données dans note cas il s’agit de </w:t>
+      </w:r>
+      <w:r>
+        <w:t>"</w:t>
+      </w:r>
+      <w:r>
+        <w:rPr>
+          <w:b/>
+          <w:bCs/>
+        </w:rPr>
+        <w:t>root</w:t>
+      </w:r>
+      <w:r>
+        <w:t>"</w:t>
+      </w:r>
+    </w:p>
+    <w:p>
+      <w:pPr>
+        <w:pStyle w:val="Paragraphedeliste"/>
+        <w:numPr>
+          <w:ilvl w:val="0"/>
+          <w:numId w:val="12"/>
+        </w:numPr>
+      </w:pPr>
+      <w:r>
+        <w:t xml:space="preserve">Le mot de passe : (PASSWORD) il s’agit du mot de passe de l’utilisateur dans notre cas il s’agit de </w:t>
+      </w:r>
+      <w:r>
+        <w:t>"</w:t>
+      </w:r>
+      <w:r>
+        <w:rPr>
+          <w:b/>
+          <w:bCs/>
+        </w:rPr>
+        <w:t>root</w:t>
+      </w:r>
+      <w:r>
+        <w:t>"</w:t>
+      </w:r>
+    </w:p>
+    <w:p>
+      <w:pPr>
+        <w:pStyle w:val="Paragraphedeliste"/>
+        <w:numPr>
+          <w:ilvl w:val="0"/>
+          <w:numId w:val="12"/>
+        </w:numPr>
+      </w:pPr>
+      <w:r>
+        <w:t>Le port : (PORT) celui n’est pas obligatoire à mettre car MYSQL possède déjà sont propre port qui est le 3306 mais comme dans de cadre du projet on utilise docker qui donne un port à utilisé il est obligatoire de mettre le port (</w:t>
+      </w:r>
+      <w:r>
+        <w:rPr>
+          <w:b/>
+          <w:bCs/>
+        </w:rPr>
+        <w:t>6033</w:t>
+      </w:r>
+      <w:r>
+        <w:t xml:space="preserve">) dans la chaine de connexion </w:t>
+      </w:r>
+    </w:p>
+    <w:p>
+      <w:pPr>
+        <w:rPr>
+          <w:rFonts w:cstheme="minorHAnsi"/>
+        </w:rPr>
+      </w:pPr>
+    </w:p>
+    <w:p>
+      <w:pPr>
+        <w:pStyle w:val="Titre2"/>
+      </w:pPr>
+      <w:r>
+        <w:t>3.</w:t>
+      </w:r>
+      <w:r>
+        <w:t>8</w:t>
+      </w:r>
+      <w:r>
+        <w:t xml:space="preserve"> :  Conclusion </w:t>
+      </w:r>
+    </w:p>
+    <w:p>
+      <w:r>
+        <w:t xml:space="preserve">Ce projet m’a permis de bien comprend et appliquer ce qu’on avait appris dans </w:t>
+      </w:r>
+      <w:r>
+        <w:t>les cours théoriques</w:t>
+      </w:r>
+      <w:r>
+        <w:t xml:space="preserve"> de plus il m’a permis d’apprendre comment connecter une application C# à une base de </w:t>
+      </w:r>
+      <w:r>
+        <w:t>données</w:t>
+      </w:r>
+      <w:r>
+        <w:t xml:space="preserve">. Si ce projet était à refaire je ne pense pas que je changerais </w:t>
+      </w:r>
+      <w:r>
+        <w:t>grand-chose</w:t>
+      </w:r>
+      <w:r>
+        <w:t xml:space="preserve"> </w:t>
+      </w:r>
+      <w:r>
+        <w:t>si ce n’est mon autonomie je posais souvent des questions pour me rassurer.</w:t>
+      </w:r>
+    </w:p>
+    <w:p/>
+    <w:p>
+      <w:r>
+        <w:br w:type="page"/>
+      </w:r>
+    </w:p>
+    <w:p>
+      <w:pPr>
+        <w:pStyle w:val="Titre1"/>
+      </w:pPr>
+      <w:r>
+        <w:lastRenderedPageBreak/>
+        <w:t xml:space="preserve">Chapitre 4 : Conclusion Final </w:t>
+      </w:r>
+    </w:p>
+    <w:p>
+      <w:r>
+        <w:t xml:space="preserve">Le projet dans sa globalité a été particulièrement amusant à réaliser, et j'ai pu faire preuve d'une grande productivité. Si jamais l'opportunité se présentait de refaire ce projet dans son entièreté, j'accorderais davantage d'attention à la gestion du temps passé avec </w:t>
+      </w:r>
+      <w:proofErr w:type="spellStart"/>
+      <w:r>
+        <w:t>IceScrum</w:t>
+      </w:r>
+      <w:proofErr w:type="spellEnd"/>
+      <w:r>
+        <w:t>, tout en améliorant ma capacité à gérer mon autonomie de manière plus efficace.</w:t>
       </w:r>
     </w:p>
     <w:sectPr>
@@ -31872,9 +31461,9 @@
   </w:abstractNum>
   <w:abstractNum w:abstractNumId="5" w15:restartNumberingAfterBreak="0">
     <w:nsid w:val="14DD0AB9"/>
-    <w:multiLevelType w:val="hybridMultilevel"/>
-    <w:tmpl w:val="18B437AC"/>
-    <w:lvl w:ilvl="0" w:tplc="100C000F">
+    <w:multiLevelType w:val="multilevel"/>
+    <w:tmpl w:val="2BCEC8A6"/>
+    <w:lvl w:ilvl="0">
       <w:start w:val="1"/>
       <w:numFmt w:val="decimal"/>
       <w:lvlText w:val="%1."/>
@@ -31886,77 +31475,109 @@
         <w:rFonts w:hint="default"/>
       </w:rPr>
     </w:lvl>
-    <w:lvl w:ilvl="1" w:tplc="100C0019" w:tentative="1">
-      <w:start w:val="1"/>
-      <w:numFmt w:val="lowerLetter"/>
-      <w:lvlText w:val="%2."/>
+    <w:lvl w:ilvl="1">
+      <w:start w:val="7"/>
+      <w:numFmt w:val="decimal"/>
+      <w:isLgl/>
+      <w:lvlText w:val="%1.%2"/>
       <w:lvlJc w:val="left"/>
       <w:pPr>
-        <w:ind w:left="1440" w:hanging="360"/>
-      </w:pPr>
+        <w:ind w:left="825" w:hanging="465"/>
+      </w:pPr>
+      <w:rPr>
+        <w:rFonts w:hint="default"/>
+      </w:rPr>
     </w:lvl>
-    <w:lvl w:ilvl="2" w:tplc="100C001B" w:tentative="1">
-      <w:start w:val="1"/>
-      <w:numFmt w:val="lowerRoman"/>
-      <w:lvlText w:val="%3."/>
-      <w:lvlJc w:val="right"/>
-      <w:pPr>
-        <w:ind w:left="2160" w:hanging="180"/>
-      </w:pPr>
-    </w:lvl>
-    <w:lvl w:ilvl="3" w:tplc="100C000F" w:tentative="1">
+    <w:lvl w:ilvl="2">
       <w:start w:val="1"/>
       <w:numFmt w:val="decimal"/>
-      <w:lvlText w:val="%4."/>
+      <w:isLgl/>
+      <w:lvlText w:val="%1.%2.%3"/>
       <w:lvlJc w:val="left"/>
       <w:pPr>
-        <w:ind w:left="2880" w:hanging="360"/>
-      </w:pPr>
+        <w:ind w:left="1080" w:hanging="720"/>
+      </w:pPr>
+      <w:rPr>
+        <w:rFonts w:hint="default"/>
+      </w:rPr>
     </w:lvl>
-    <w:lvl w:ilvl="4" w:tplc="100C0019" w:tentative="1">
-      <w:start w:val="1"/>
-      <w:numFmt w:val="lowerLetter"/>
-      <w:lvlText w:val="%5."/>
-      <w:lvlJc w:val="left"/>
-      <w:pPr>
-        <w:ind w:left="3600" w:hanging="360"/>
-      </w:pPr>
-    </w:lvl>
-    <w:lvl w:ilvl="5" w:tplc="100C001B" w:tentative="1">
-      <w:start w:val="1"/>
-      <w:numFmt w:val="lowerRoman"/>
-      <w:lvlText w:val="%6."/>
-      <w:lvlJc w:val="right"/>
-      <w:pPr>
-        <w:ind w:left="4320" w:hanging="180"/>
-      </w:pPr>
-    </w:lvl>
-    <w:lvl w:ilvl="6" w:tplc="100C000F" w:tentative="1">
+    <w:lvl w:ilvl="3">
       <w:start w:val="1"/>
       <w:numFmt w:val="decimal"/>
-      <w:lvlText w:val="%7."/>
+      <w:isLgl/>
+      <w:lvlText w:val="%1.%2.%3.%4"/>
       <w:lvlJc w:val="left"/>
       <w:pPr>
-        <w:ind w:left="5040" w:hanging="360"/>
-      </w:pPr>
+        <w:ind w:left="1080" w:hanging="720"/>
+      </w:pPr>
+      <w:rPr>
+        <w:rFonts w:hint="default"/>
+      </w:rPr>
     </w:lvl>
-    <w:lvl w:ilvl="7" w:tplc="100C0019" w:tentative="1">
+    <w:lvl w:ilvl="4">
       <w:start w:val="1"/>
-      <w:numFmt w:val="lowerLetter"/>
-      <w:lvlText w:val="%8."/>
+      <w:numFmt w:val="decimal"/>
+      <w:isLgl/>
+      <w:lvlText w:val="%1.%2.%3.%4.%5"/>
       <w:lvlJc w:val="left"/>
       <w:pPr>
-        <w:ind w:left="5760" w:hanging="360"/>
-      </w:pPr>
+        <w:ind w:left="1440" w:hanging="1080"/>
+      </w:pPr>
+      <w:rPr>
+        <w:rFonts w:hint="default"/>
+      </w:rPr>
     </w:lvl>
-    <w:lvl w:ilvl="8" w:tplc="100C001B" w:tentative="1">
+    <w:lvl w:ilvl="5">
       <w:start w:val="1"/>
-      <w:numFmt w:val="lowerRoman"/>
-      <w:lvlText w:val="%9."/>
-      <w:lvlJc w:val="right"/>
-      <w:pPr>
-        <w:ind w:left="6480" w:hanging="180"/>
-      </w:pPr>
+      <w:numFmt w:val="decimal"/>
+      <w:isLgl/>
+      <w:lvlText w:val="%1.%2.%3.%4.%5.%6"/>
+      <w:lvlJc w:val="left"/>
+      <w:pPr>
+        <w:ind w:left="1800" w:hanging="1440"/>
+      </w:pPr>
+      <w:rPr>
+        <w:rFonts w:hint="default"/>
+      </w:rPr>
+    </w:lvl>
+    <w:lvl w:ilvl="6">
+      <w:start w:val="1"/>
+      <w:numFmt w:val="decimal"/>
+      <w:isLgl/>
+      <w:lvlText w:val="%1.%2.%3.%4.%5.%6.%7"/>
+      <w:lvlJc w:val="left"/>
+      <w:pPr>
+        <w:ind w:left="1800" w:hanging="1440"/>
+      </w:pPr>
+      <w:rPr>
+        <w:rFonts w:hint="default"/>
+      </w:rPr>
+    </w:lvl>
+    <w:lvl w:ilvl="7">
+      <w:start w:val="1"/>
+      <w:numFmt w:val="decimal"/>
+      <w:isLgl/>
+      <w:lvlText w:val="%1.%2.%3.%4.%5.%6.%7.%8"/>
+      <w:lvlJc w:val="left"/>
+      <w:pPr>
+        <w:ind w:left="2160" w:hanging="1800"/>
+      </w:pPr>
+      <w:rPr>
+        <w:rFonts w:hint="default"/>
+      </w:rPr>
+    </w:lvl>
+    <w:lvl w:ilvl="8">
+      <w:start w:val="1"/>
+      <w:numFmt w:val="decimal"/>
+      <w:isLgl/>
+      <w:lvlText w:val="%1.%2.%3.%4.%5.%6.%7.%8.%9"/>
+      <w:lvlJc w:val="left"/>
+      <w:pPr>
+        <w:ind w:left="2160" w:hanging="1800"/>
+      </w:pPr>
+      <w:rPr>
+        <w:rFonts w:hint="default"/>
+      </w:rPr>
     </w:lvl>
   </w:abstractNum>
   <w:abstractNum w:abstractNumId="6" w15:restartNumberingAfterBreak="0">

</xml_diff>

<commit_message>
update(SpaceInvaders) update the project repport
</commit_message>
<xml_diff>
--- a/Doc/WorkInProgress/R_P-OO-SpaceInvaders-thonardou-01-Rapport_Thomas.docx
+++ b/Doc/WorkInProgress/R_P-OO-SpaceInvaders-thonardou-01-Rapport_Thomas.docx
@@ -24561,7 +24561,19 @@
         <w:rPr>
           <w:rFonts w:cstheme="minorHAnsi"/>
         </w:rPr>
-        <w:t xml:space="preserve">Pour cette partie on nous a demandé d’exécuter des requêtes SQL dont une qui sert un importer un dump d’une base de </w:t>
+        <w:t xml:space="preserve">Pour cette partie on nous a demandé d’exécuter des requêtes SQL dont une qui sert </w:t>
+      </w:r>
+      <w:r>
+        <w:rPr>
+          <w:rFonts w:cstheme="minorHAnsi"/>
+        </w:rPr>
+        <w:t>à</w:t>
+      </w:r>
+      <w:r>
+        <w:rPr>
+          <w:rFonts w:cstheme="minorHAnsi"/>
+        </w:rPr>
+        <w:t xml:space="preserve"> importer un dump d’une base de </w:t>
       </w:r>
       <w:r>
         <w:rPr>
@@ -25142,6 +25154,19 @@
     </w:p>
     <w:p>
       <w:pPr>
+        <w:rPr>
+          <w:rFonts w:cstheme="minorHAnsi"/>
+        </w:rPr>
+      </w:pPr>
+      <w:r>
+        <w:rPr>
+          <w:rFonts w:cstheme="minorHAnsi"/>
+        </w:rPr>
+        <w:br w:type="page"/>
+      </w:r>
+    </w:p>
+    <w:p>
+      <w:pPr>
         <w:pStyle w:val="Titre3"/>
         <w:rPr>
           <w:rFonts w:asciiTheme="minorHAnsi" w:hAnsiTheme="minorHAnsi" w:cstheme="minorHAnsi"/>
@@ -25156,6 +25181,7 @@
           <w:sz w:val="22"/>
           <w:szCs w:val="22"/>
         </w:rPr>
+        <w:lastRenderedPageBreak/>
         <w:t>4</w:t>
       </w:r>
       <w:r>
@@ -25228,7 +25254,6 @@
           <w:rFonts w:cstheme="minorHAnsi"/>
           <w:noProof/>
         </w:rPr>
-        <w:lastRenderedPageBreak/>
         <w:drawing>
           <wp:inline distT="0" distB="0" distL="0" distR="0" wp14:anchorId="16353D3B" wp14:editId="2A41F6D6">
             <wp:extent cx="5755640" cy="1250950"/>
@@ -27974,7 +27999,13 @@
         <w:rPr>
           <w:rFonts w:cstheme="minorHAnsi"/>
         </w:rPr>
-        <w:t xml:space="preserve">Pour cette partie on nous a demandé de donner des permissions a </w:t>
+        <w:t xml:space="preserve">Une partie du projet consiste à </w:t>
+      </w:r>
+      <w:r>
+        <w:rPr>
+          <w:rFonts w:cstheme="minorHAnsi"/>
+        </w:rPr>
+        <w:t xml:space="preserve">donner des permissions a </w:t>
       </w:r>
       <w:r>
         <w:rPr>
@@ -28104,7 +28135,19 @@
         <w:rPr>
           <w:rFonts w:cstheme="minorHAnsi"/>
         </w:rPr>
-        <w:t xml:space="preserve"> créer un utilisateur pas type voici les requêtes que </w:t>
+        <w:t xml:space="preserve"> créer un utilisateur pa</w:t>
+      </w:r>
+      <w:r>
+        <w:rPr>
+          <w:rFonts w:cstheme="minorHAnsi"/>
+        </w:rPr>
+        <w:t>r</w:t>
+      </w:r>
+      <w:r>
+        <w:rPr>
+          <w:rFonts w:cstheme="minorHAnsi"/>
+        </w:rPr>
+        <w:t xml:space="preserve"> type voici les requêtes </w:t>
       </w:r>
       <w:r>
         <w:rPr>
@@ -28128,7 +28171,19 @@
         <w:rPr>
           <w:rFonts w:cstheme="minorHAnsi"/>
         </w:rPr>
-        <w:t xml:space="preserve"> pour les créer et assigné les utilisateurs à leurs rôles :</w:t>
+        <w:t xml:space="preserve"> pour les créer et assign</w:t>
+      </w:r>
+      <w:r>
+        <w:rPr>
+          <w:rFonts w:cstheme="minorHAnsi"/>
+        </w:rPr>
+        <w:t>er</w:t>
+      </w:r>
+      <w:r>
+        <w:rPr>
+          <w:rFonts w:cstheme="minorHAnsi"/>
+        </w:rPr>
+        <w:t xml:space="preserve"> les utilisateurs à leurs rôles :</w:t>
       </w:r>
     </w:p>
     <w:p>
@@ -28203,7 +28258,19 @@
         <w:rPr>
           <w:rFonts w:cstheme="minorHAnsi"/>
         </w:rPr>
-        <w:t xml:space="preserve">Dans la première partie </w:t>
+        <w:t>Dans la première partie</w:t>
+      </w:r>
+      <w:r>
+        <w:rPr>
+          <w:rFonts w:cstheme="minorHAnsi"/>
+        </w:rPr>
+        <w:t>,</w:t>
+      </w:r>
+      <w:r>
+        <w:rPr>
+          <w:rFonts w:cstheme="minorHAnsi"/>
+        </w:rPr>
+        <w:t xml:space="preserve"> </w:t>
       </w:r>
       <w:r>
         <w:rPr>
@@ -29047,7 +29114,19 @@
         <w:rPr>
           <w:rFonts w:cstheme="minorHAnsi"/>
         </w:rPr>
-        <w:t xml:space="preserve"> pour donner les permissions de Lire les informations sur tous les joueurs, mettre à jour, lire et supprimer des armes et lire toutes les commandes : </w:t>
+        <w:t xml:space="preserve"> pour donner les permissions de </w:t>
+      </w:r>
+      <w:r>
+        <w:rPr>
+          <w:rFonts w:cstheme="minorHAnsi"/>
+        </w:rPr>
+        <w:t>l</w:t>
+      </w:r>
+      <w:r>
+        <w:rPr>
+          <w:rFonts w:cstheme="minorHAnsi"/>
+        </w:rPr>
+        <w:t xml:space="preserve">ire les informations sur tous les joueurs, mettre à jour, lire et supprimer des armes et lire toutes les commandes : </w:t>
       </w:r>
     </w:p>
     <w:p>
@@ -30107,12 +30186,6 @@
           <w:rFonts w:cstheme="minorHAnsi"/>
         </w:rPr>
       </w:pPr>
-      <w:r>
-        <w:rPr>
-          <w:rFonts w:cstheme="minorHAnsi"/>
-        </w:rPr>
-        <w:t xml:space="preserve">Car </w:t>
-      </w:r>
       <w:proofErr w:type="spellStart"/>
       <w:r>
         <w:rPr>
@@ -30241,7 +30314,23 @@
           <w:color w:val="202122"/>
           <w:shd w:val="clear" w:color="auto" w:fill="FFFFFF"/>
         </w:rPr>
-        <w:t xml:space="preserve">les données sous une forme triée. L’inconvénient c’est que ça prend beaucoup de mémoire vive de plus les requête du type </w:t>
+        <w:t xml:space="preserve">les données sous une forme triée. L’inconvénient c’est que ça prend beaucoup de </w:t>
+      </w:r>
+      <w:r>
+        <w:rPr>
+          <w:rFonts w:cstheme="minorHAnsi"/>
+          <w:color w:val="202122"/>
+          <w:shd w:val="clear" w:color="auto" w:fill="FFFFFF"/>
+        </w:rPr>
+        <w:t>stockage</w:t>
+      </w:r>
+      <w:r>
+        <w:rPr>
+          <w:rFonts w:cstheme="minorHAnsi"/>
+          <w:color w:val="202122"/>
+          <w:shd w:val="clear" w:color="auto" w:fill="FFFFFF"/>
+        </w:rPr>
+        <w:t xml:space="preserve"> de plus les requête du type </w:t>
       </w:r>
       <w:r>
         <w:rPr>
@@ -30507,7 +30596,15 @@
           <w:color w:val="202122"/>
           <w:shd w:val="clear" w:color="auto" w:fill="FFFFFF"/>
         </w:rPr>
-        <w:t>, étant donné que ces valeurs ne sont pas susceptibles de changer fréquemment, et il est peu probable qu'il y ait fréquemment de nouvelles armes ajoutées.</w:t>
+        <w:t>, étant donné que ces valeurs ne sont pas susceptibles de changer fréquemment, et il est peu probable qu'il y ait fréquemment de nouvelles armes ajoutées</w:t>
+      </w:r>
+      <w:r>
+        <w:rPr>
+          <w:rFonts w:cstheme="minorHAnsi"/>
+          <w:color w:val="202122"/>
+          <w:shd w:val="clear" w:color="auto" w:fill="FFFFFF"/>
+        </w:rPr>
+        <w:t xml:space="preserve"> de plus se sont des données qui apparaitront souvent ensemble notamment dans la boutique. </w:t>
       </w:r>
     </w:p>
     <w:p>

</xml_diff>